<commit_message>
Fix bugs - Amendment; - Job
</commit_message>
<xml_diff>
--- a/storage/app/public/docs/templates/end/protocol.docx
+++ b/storage/app/public/docs/templates/end/protocol.docx
@@ -872,12 +872,6 @@
         <w:rPr>
           <w:rFonts w:asciiTheme="minorHAnsi" w:hAnsiTheme="minorHAnsi" w:cstheme="minorHAnsi"/>
         </w:rPr>
-        <w:t xml:space="preserve"> </w:t>
-      </w:r>
-      <w:r>
-        <w:rPr>
-          <w:rFonts w:asciiTheme="minorHAnsi" w:hAnsiTheme="minorHAnsi" w:cstheme="minorHAnsi"/>
-        </w:rPr>
         <w:t>matriculado (a) sob nº</w:t>
       </w:r>
       <w:r>
@@ -937,8 +931,6 @@
         </w:rPr>
         <w:t>.</w:t>
       </w:r>
-      <w:bookmarkStart w:id="0" w:name="_GoBack"/>
-      <w:bookmarkEnd w:id="0"/>
     </w:p>
     <w:p>
       <w:pPr>
@@ -1150,7 +1142,7 @@
           <w:rFonts w:asciiTheme="minorHAnsi" w:hAnsiTheme="minorHAnsi" w:cstheme="minorHAnsi"/>
           <w:noProof/>
         </w:rPr>
-        <w:t>3 de outubro de 2019</w:t>
+        <w:t>15 de outubro de 2019</w:t>
       </w:r>
       <w:r>
         <w:rPr>
@@ -1422,6 +1414,12 @@
           <w:rFonts w:asciiTheme="minorHAnsi" w:hAnsiTheme="minorHAnsi" w:cstheme="minorHAnsi"/>
         </w:rPr>
         <w:t>.</w:t>
+      </w:r>
+      <w:r>
+        <w:rPr>
+          <w:rFonts w:asciiTheme="minorHAnsi" w:hAnsiTheme="minorHAnsi" w:cstheme="minorHAnsi"/>
+        </w:rPr>
+        <w:t>:</w:t>
       </w:r>
       <w:r>
         <w:rPr>
@@ -1475,6 +1473,12 @@
         <w:rPr>
           <w:rFonts w:asciiTheme="minorHAnsi" w:hAnsiTheme="minorHAnsi" w:cstheme="minorHAnsi"/>
         </w:rPr>
+        <w:t>:</w:t>
+      </w:r>
+      <w:r>
+        <w:rPr>
+          <w:rFonts w:asciiTheme="minorHAnsi" w:hAnsiTheme="minorHAnsi" w:cstheme="minorHAnsi"/>
+        </w:rPr>
         <w:t xml:space="preserve"> </w:t>
       </w:r>
       <w:sdt>
@@ -1509,6 +1513,12 @@
           <w:rFonts w:asciiTheme="minorHAnsi" w:hAnsiTheme="minorHAnsi" w:cstheme="minorHAnsi"/>
         </w:rPr>
         <w:t>Cidade</w:t>
+      </w:r>
+      <w:r>
+        <w:rPr>
+          <w:rFonts w:asciiTheme="minorHAnsi" w:hAnsiTheme="minorHAnsi" w:cstheme="minorHAnsi"/>
+        </w:rPr>
+        <w:t>:</w:t>
       </w:r>
       <w:r>
         <w:rPr>
@@ -1556,14 +1566,16 @@
         <w:rPr>
           <w:rFonts w:asciiTheme="minorHAnsi" w:hAnsiTheme="minorHAnsi" w:cstheme="minorHAnsi"/>
         </w:rPr>
-        <w:t>Cep</w:t>
-      </w:r>
-      <w:r>
-        <w:rPr>
-          <w:rFonts w:asciiTheme="minorHAnsi" w:hAnsiTheme="minorHAnsi" w:cstheme="minorHAnsi"/>
-        </w:rPr>
-        <w:t>.</w:t>
-      </w:r>
+        <w:t>C</w:t>
+      </w:r>
+      <w:r>
+        <w:rPr>
+          <w:rFonts w:asciiTheme="minorHAnsi" w:hAnsiTheme="minorHAnsi" w:cstheme="minorHAnsi"/>
+        </w:rPr>
+        <w:t>EP:</w:t>
+      </w:r>
+      <w:bookmarkStart w:id="0" w:name="_GoBack"/>
+      <w:bookmarkEnd w:id="0"/>
       <w:r>
         <w:rPr>
           <w:rFonts w:asciiTheme="minorHAnsi" w:hAnsiTheme="minorHAnsi" w:cstheme="minorHAnsi"/>
@@ -1657,21 +1669,7 @@
             <w:rPr>
               <w:rFonts w:asciiTheme="minorHAnsi" w:hAnsiTheme="minorHAnsi" w:cstheme="minorHAnsi"/>
             </w:rPr>
-            <w:t xml:space="preserve">(   </w:t>
-          </w:r>
-          <w:proofErr w:type="gramStart"/>
-          <w:r>
-            <w:rPr>
-              <w:rFonts w:asciiTheme="minorHAnsi" w:hAnsiTheme="minorHAnsi" w:cstheme="minorHAnsi"/>
-            </w:rPr>
-            <w:t xml:space="preserve">  )</w:t>
-          </w:r>
-          <w:proofErr w:type="gramEnd"/>
-          <w:r>
-            <w:rPr>
-              <w:rFonts w:asciiTheme="minorHAnsi" w:hAnsiTheme="minorHAnsi" w:cstheme="minorHAnsi"/>
-            </w:rPr>
-            <w:t xml:space="preserve">        -          </w:t>
+            <w:t xml:space="preserve">(     )        -          </w:t>
           </w:r>
         </w:sdtContent>
       </w:sdt>
@@ -1812,21 +1810,7 @@
                 <w:rPr>
                   <w:rFonts w:asciiTheme="minorHAnsi" w:hAnsiTheme="minorHAnsi" w:cstheme="minorHAnsi"/>
                 </w:rPr>
-                <w:t xml:space="preserve">(   </w:t>
-              </w:r>
-              <w:proofErr w:type="gramStart"/>
-              <w:r>
-                <w:rPr>
-                  <w:rFonts w:asciiTheme="minorHAnsi" w:hAnsiTheme="minorHAnsi" w:cstheme="minorHAnsi"/>
-                </w:rPr>
-                <w:t xml:space="preserve">  )</w:t>
-              </w:r>
-              <w:proofErr w:type="gramEnd"/>
-              <w:r>
-                <w:rPr>
-                  <w:rFonts w:asciiTheme="minorHAnsi" w:hAnsiTheme="minorHAnsi" w:cstheme="minorHAnsi"/>
-                </w:rPr>
-                <w:t xml:space="preserve">        -          </w:t>
+                <w:t xml:space="preserve">(     )        -          </w:t>
               </w:r>
             </w:sdtContent>
           </w:sdt>
@@ -2322,23 +2306,7 @@
         <w:rFonts w:ascii="Swis721 BT" w:hAnsi="Swis721 BT"/>
         <w:sz w:val="15"/>
       </w:rPr>
-      <w:t xml:space="preserve">Colégio Técnico </w:t>
-    </w:r>
-    <w:proofErr w:type="gramStart"/>
-    <w:r>
-      <w:rPr>
-        <w:rFonts w:ascii="Swis721 BT" w:hAnsi="Swis721 BT"/>
-        <w:sz w:val="15"/>
-      </w:rPr>
-      <w:t>Industrial  “</w:t>
-    </w:r>
-    <w:proofErr w:type="gramEnd"/>
-    <w:r>
-      <w:rPr>
-        <w:rFonts w:ascii="Swis721 BT" w:hAnsi="Swis721 BT"/>
-        <w:sz w:val="15"/>
-      </w:rPr>
-      <w:t>Prof. Isaac Portal Roldán” – Coordenadorias de Estágio</w:t>
+      <w:t>Colégio Técnico Industrial  “Prof. Isaac Portal Roldán” – Coordenadorias de Estágio</w:t>
     </w:r>
   </w:p>
   <w:p>
@@ -2372,23 +2340,7 @@
         <w:rFonts w:ascii="Swis721 BT" w:hAnsi="Swis721 BT"/>
         <w:sz w:val="15"/>
       </w:rPr>
-      <w:t xml:space="preserve">Tel 14 3203 </w:t>
-    </w:r>
-    <w:proofErr w:type="gramStart"/>
-    <w:r>
-      <w:rPr>
-        <w:rFonts w:ascii="Swis721 BT" w:hAnsi="Swis721 BT"/>
-        <w:sz w:val="15"/>
-      </w:rPr>
-      <w:t>9690  fax</w:t>
-    </w:r>
-    <w:proofErr w:type="gramEnd"/>
-    <w:r>
-      <w:rPr>
-        <w:rFonts w:ascii="Swis721 BT" w:hAnsi="Swis721 BT"/>
-        <w:sz w:val="15"/>
-      </w:rPr>
-      <w:t xml:space="preserve"> 14 3203 0161  </w:t>
+      <w:t xml:space="preserve">Tel 14 3203 9690  fax 14 3203 0161  </w:t>
     </w:r>
   </w:p>
   <w:p>
@@ -2538,7 +2490,7 @@
         <v:shape id="_x0000_i1025" type="#_x0000_t75" style="width:306pt;height:38.25pt">
           <v:imagedata r:id="rId2" o:title=""/>
         </v:shape>
-        <o:OLEObject Type="Embed" ProgID="Word.Picture.8" ShapeID="_x0000_i1025" DrawAspect="Content" ObjectID="_1631604301" r:id="rId3"/>
+        <o:OLEObject Type="Embed" ProgID="Word.Picture.8" ShapeID="_x0000_i1025" DrawAspect="Content" ObjectID="_1632665163" r:id="rId3"/>
       </w:object>
     </w:r>
   </w:p>
@@ -3739,6 +3691,7 @@
     <w:rsid w:val="004D5916"/>
     <w:rsid w:val="006137EC"/>
     <w:rsid w:val="006B34F4"/>
+    <w:rsid w:val="006D02C4"/>
     <w:rsid w:val="007277B9"/>
     <w:rsid w:val="007B4E80"/>
     <w:rsid w:val="00A13F0B"/>

</xml_diff>

<commit_message>
Document: - new fields for student information
</commit_message>
<xml_diff>
--- a/storage/app/public/docs/templates/end/protocol.docx
+++ b/storage/app/public/docs/templates/end/protocol.docx
@@ -1,6 +1,6 @@
 
 <file path=word/document.xml><?xml version="1.0" encoding="utf-8"?>
-<w:document xmlns:wpc="http://schemas.microsoft.com/office/word/2010/wordprocessingCanvas" xmlns:mc="http://schemas.openxmlformats.org/markup-compatibility/2006" xmlns:o="urn:schemas-microsoft-com:office:office" xmlns:r="http://schemas.openxmlformats.org/officeDocument/2006/relationships" xmlns:m="http://schemas.openxmlformats.org/officeDocument/2006/math" xmlns:v="urn:schemas-microsoft-com:vml" xmlns:wp14="http://schemas.microsoft.com/office/word/2010/wordprocessingDrawing" xmlns:wp="http://schemas.openxmlformats.org/drawingml/2006/wordprocessingDrawing" xmlns:w10="urn:schemas-microsoft-com:office:word" xmlns:w="http://schemas.openxmlformats.org/wordprocessingml/2006/main" xmlns:w14="http://schemas.microsoft.com/office/word/2010/wordml" xmlns:wpg="http://schemas.microsoft.com/office/word/2010/wordprocessingGroup" xmlns:wpi="http://schemas.microsoft.com/office/word/2010/wordprocessingInk" xmlns:wne="http://schemas.microsoft.com/office/word/2006/wordml" xmlns:wps="http://schemas.microsoft.com/office/word/2010/wordprocessingShape" mc:Ignorable="w14 wp14">
+<w:document xmlns:wpc="http://schemas.microsoft.com/office/word/2010/wordprocessingCanvas" xmlns:mc="http://schemas.openxmlformats.org/markup-compatibility/2006" xmlns:o="urn:schemas-microsoft-com:office:office" xmlns:r="http://schemas.openxmlformats.org/officeDocument/2006/relationships" xmlns:m="http://schemas.openxmlformats.org/officeDocument/2006/math" xmlns:v="urn:schemas-microsoft-com:vml" xmlns:wp14="http://schemas.microsoft.com/office/word/2010/wordprocessingDrawing" xmlns:wp="http://schemas.openxmlformats.org/drawingml/2006/wordprocessingDrawing" xmlns:w10="urn:schemas-microsoft-com:office:word" xmlns:w="http://schemas.openxmlformats.org/wordprocessingml/2006/main" xmlns:w14="http://schemas.microsoft.com/office/word/2010/wordml" xmlns:w15="http://schemas.microsoft.com/office/word/2012/wordml" xmlns:wpg="http://schemas.microsoft.com/office/word/2010/wordprocessingGroup" xmlns:wpi="http://schemas.microsoft.com/office/word/2010/wordprocessingInk" xmlns:wne="http://schemas.microsoft.com/office/word/2006/wordml" xmlns:wps="http://schemas.microsoft.com/office/word/2010/wordprocessingShape" mc:Ignorable="w14 w15 wp14">
   <w:body>
     <w:tbl>
       <w:tblPr>
@@ -120,29 +120,7 @@
                 <w:sz w:val="20"/>
                 <w:szCs w:val="20"/>
               </w:rPr>
-              <w:t xml:space="preserve">DOCUMENTO DESTINADO À ANÁLISE E PARECER </w:t>
-            </w:r>
-            <w:proofErr w:type="gramStart"/>
-            <w:r>
-              <w:rPr>
-                <w:rFonts w:asciiTheme="minorHAnsi" w:hAnsiTheme="minorHAnsi" w:cstheme="minorHAnsi"/>
-                <w:b/>
-                <w:bCs/>
-                <w:sz w:val="20"/>
-                <w:szCs w:val="20"/>
-              </w:rPr>
-              <w:t>DO(</w:t>
-            </w:r>
-            <w:proofErr w:type="gramEnd"/>
-            <w:r>
-              <w:rPr>
-                <w:rFonts w:asciiTheme="minorHAnsi" w:hAnsiTheme="minorHAnsi" w:cstheme="minorHAnsi"/>
-                <w:b/>
-                <w:bCs/>
-                <w:sz w:val="20"/>
-                <w:szCs w:val="20"/>
-              </w:rPr>
-              <w:t>A):</w:t>
+              <w:t>DOCUMENTO DESTINADO À ANÁLISE E PARECER DO(A):</w:t>
             </w:r>
           </w:p>
         </w:tc>
@@ -272,19 +250,8 @@
                     <w:b/>
                     <w:bCs/>
                   </w:rPr>
-                  <w:t>$</w:t>
+                  <w:t>${</w:t>
                 </w:r>
-                <w:proofErr w:type="gramStart"/>
-                <w:r>
-                  <w:rPr>
-                    <w:rFonts w:asciiTheme="minorHAnsi" w:hAnsiTheme="minorHAnsi" w:cstheme="minorHAnsi"/>
-                    <w:b/>
-                    <w:bCs/>
-                  </w:rPr>
-                  <w:t>{</w:t>
-                </w:r>
-                <w:proofErr w:type="spellStart"/>
-                <w:proofErr w:type="gramEnd"/>
                 <w:r>
                   <w:rPr>
                     <w:rFonts w:asciiTheme="minorHAnsi" w:hAnsiTheme="minorHAnsi" w:cstheme="minorHAnsi"/>
@@ -293,7 +260,6 @@
                   </w:rPr>
                   <w:t>course_upper</w:t>
                 </w:r>
-                <w:proofErr w:type="spellEnd"/>
                 <w:r>
                   <w:rPr>
                     <w:rFonts w:asciiTheme="minorHAnsi" w:hAnsiTheme="minorHAnsi" w:cstheme="minorHAnsi"/>
@@ -404,8 +370,6 @@
             </w:pPr>
           </w:p>
         </w:tc>
-        <w:bookmarkStart w:id="0" w:name="_GoBack"/>
-        <w:bookmarkEnd w:id="0"/>
       </w:tr>
     </w:tbl>
     <w:p>
@@ -459,21 +423,7 @@
         <w:rPr>
           <w:rFonts w:asciiTheme="minorHAnsi" w:hAnsiTheme="minorHAnsi" w:cstheme="minorHAnsi"/>
         </w:rPr>
-        <w:t xml:space="preserve"> </w:t>
-      </w:r>
-      <w:proofErr w:type="gramStart"/>
-      <w:r>
-        <w:rPr>
-          <w:rFonts w:asciiTheme="minorHAnsi" w:hAnsiTheme="minorHAnsi" w:cstheme="minorHAnsi"/>
-        </w:rPr>
-        <w:t>Prof.</w:t>
-      </w:r>
-      <w:proofErr w:type="gramEnd"/>
-      <w:r>
-        <w:rPr>
-          <w:rFonts w:asciiTheme="minorHAnsi" w:hAnsiTheme="minorHAnsi" w:cstheme="minorHAnsi"/>
-        </w:rPr>
-        <w:t xml:space="preserve"> C</w:t>
+        <w:t xml:space="preserve"> Prof. C</w:t>
       </w:r>
       <w:r>
         <w:rPr>
@@ -508,25 +458,7 @@
               <w:b/>
               <w:bCs/>
             </w:rPr>
-            <w:t>${</w:t>
-          </w:r>
-          <w:proofErr w:type="spellStart"/>
-          <w:r>
-            <w:rPr>
-              <w:rFonts w:asciiTheme="minorHAnsi" w:hAnsiTheme="minorHAnsi" w:cstheme="minorHAnsi"/>
-              <w:b/>
-              <w:bCs/>
-            </w:rPr>
-            <w:t>coordinator</w:t>
-          </w:r>
-          <w:proofErr w:type="spellEnd"/>
-          <w:r>
-            <w:rPr>
-              <w:rFonts w:asciiTheme="minorHAnsi" w:hAnsiTheme="minorHAnsi" w:cstheme="minorHAnsi"/>
-              <w:b/>
-              <w:bCs/>
-            </w:rPr>
-            <w:t>}</w:t>
+            <w:t>${coordinator}</w:t>
           </w:r>
         </w:sdtContent>
       </w:sdt>
@@ -706,7 +638,7 @@
           </mc:Choice>
           <mc:Fallback>
             <w:pict>
-              <v:shapetype id="_x0000_t202" coordsize="21600,21600" o:spt="202" path="m,l,21600r21600,l21600,xe">
+              <v:shapetype w14:anchorId="11213805" id="_x0000_t202" coordsize="21600,21600" o:spt="202" path="m,l,21600r21600,l21600,xe">
                 <v:stroke joinstyle="miter"/>
                 <v:path gradientshapeok="t" o:connecttype="rect"/>
               </v:shapetype>
@@ -780,35 +712,7 @@
               <w:b/>
               <w:bCs/>
             </w:rPr>
-            <w:t>$</w:t>
-          </w:r>
-          <w:proofErr w:type="gramStart"/>
-          <w:r>
-            <w:rPr>
-              <w:rFonts w:asciiTheme="minorHAnsi" w:hAnsiTheme="minorHAnsi" w:cstheme="minorHAnsi"/>
-              <w:b/>
-              <w:bCs/>
-            </w:rPr>
-            <w:t>{</w:t>
-          </w:r>
-          <w:proofErr w:type="spellStart"/>
-          <w:proofErr w:type="gramEnd"/>
-          <w:r>
-            <w:rPr>
-              <w:rFonts w:asciiTheme="minorHAnsi" w:hAnsiTheme="minorHAnsi" w:cstheme="minorHAnsi"/>
-              <w:b/>
-              <w:bCs/>
-            </w:rPr>
-            <w:t>student</w:t>
-          </w:r>
-          <w:proofErr w:type="spellEnd"/>
-          <w:r>
-            <w:rPr>
-              <w:rFonts w:asciiTheme="minorHAnsi" w:hAnsiTheme="minorHAnsi" w:cstheme="minorHAnsi"/>
-              <w:b/>
-              <w:bCs/>
-            </w:rPr>
-            <w:t>}</w:t>
+            <w:t>${student}</w:t>
           </w:r>
         </w:sdtContent>
       </w:sdt>
@@ -857,25 +761,7 @@
               <w:b/>
               <w:bCs/>
             </w:rPr>
-            <w:t>${</w:t>
-          </w:r>
-          <w:proofErr w:type="spellStart"/>
-          <w:r>
-            <w:rPr>
-              <w:rFonts w:asciiTheme="minorHAnsi" w:hAnsiTheme="minorHAnsi" w:cstheme="minorHAnsi"/>
-              <w:b/>
-              <w:bCs/>
-            </w:rPr>
-            <w:t>course</w:t>
-          </w:r>
-          <w:proofErr w:type="spellEnd"/>
-          <w:r>
-            <w:rPr>
-              <w:rFonts w:asciiTheme="minorHAnsi" w:hAnsiTheme="minorHAnsi" w:cstheme="minorHAnsi"/>
-              <w:b/>
-              <w:bCs/>
-            </w:rPr>
-            <w:t>}</w:t>
+            <w:t>${course}</w:t>
           </w:r>
         </w:sdtContent>
       </w:sdt>
@@ -918,25 +804,7 @@
               <w:b/>
               <w:bCs/>
             </w:rPr>
-            <w:t>${</w:t>
-          </w:r>
-          <w:proofErr w:type="spellStart"/>
-          <w:r>
-            <w:rPr>
-              <w:rFonts w:asciiTheme="minorHAnsi" w:hAnsiTheme="minorHAnsi" w:cstheme="minorHAnsi"/>
-              <w:b/>
-              <w:bCs/>
-            </w:rPr>
-            <w:t>class</w:t>
-          </w:r>
-          <w:proofErr w:type="spellEnd"/>
-          <w:r>
-            <w:rPr>
-              <w:rFonts w:asciiTheme="minorHAnsi" w:hAnsiTheme="minorHAnsi" w:cstheme="minorHAnsi"/>
-              <w:b/>
-              <w:bCs/>
-            </w:rPr>
-            <w:t>}</w:t>
+            <w:t>${class}</w:t>
           </w:r>
         </w:sdtContent>
       </w:sdt>
@@ -985,25 +853,7 @@
               <w:b/>
               <w:bCs/>
             </w:rPr>
-            <w:t>${</w:t>
-          </w:r>
-          <w:proofErr w:type="spellStart"/>
-          <w:r>
-            <w:rPr>
-              <w:rFonts w:asciiTheme="minorHAnsi" w:hAnsiTheme="minorHAnsi" w:cstheme="minorHAnsi"/>
-              <w:b/>
-              <w:bCs/>
-            </w:rPr>
-            <w:t>period</w:t>
-          </w:r>
-          <w:proofErr w:type="spellEnd"/>
-          <w:r>
-            <w:rPr>
-              <w:rFonts w:asciiTheme="minorHAnsi" w:hAnsiTheme="minorHAnsi" w:cstheme="minorHAnsi"/>
-              <w:b/>
-              <w:bCs/>
-            </w:rPr>
-            <w:t>}</w:t>
+            <w:t>${period}</w:t>
           </w:r>
         </w:sdtContent>
       </w:sdt>
@@ -1052,25 +902,7 @@
               <w:b/>
               <w:bCs/>
             </w:rPr>
-            <w:t>${</w:t>
-          </w:r>
-          <w:proofErr w:type="spellStart"/>
-          <w:r>
-            <w:rPr>
-              <w:rFonts w:asciiTheme="minorHAnsi" w:hAnsiTheme="minorHAnsi" w:cstheme="minorHAnsi"/>
-              <w:b/>
-              <w:bCs/>
-            </w:rPr>
-            <w:t>ra</w:t>
-          </w:r>
-          <w:proofErr w:type="spellEnd"/>
-          <w:r>
-            <w:rPr>
-              <w:rFonts w:asciiTheme="minorHAnsi" w:hAnsiTheme="minorHAnsi" w:cstheme="minorHAnsi"/>
-              <w:b/>
-              <w:bCs/>
-            </w:rPr>
-            <w:t>}</w:t>
+            <w:t>${ra}</w:t>
           </w:r>
         </w:sdtContent>
       </w:sdt>
@@ -1243,16 +1075,8 @@
         <w:rPr>
           <w:rFonts w:asciiTheme="minorHAnsi" w:hAnsiTheme="minorHAnsi" w:cstheme="minorHAnsi"/>
         </w:rPr>
-        <w:t xml:space="preserve"> </w:t>
-      </w:r>
-      <w:proofErr w:type="gramStart"/>
-      <w:r>
-        <w:rPr>
-          <w:rFonts w:asciiTheme="minorHAnsi" w:hAnsiTheme="minorHAnsi" w:cstheme="minorHAnsi"/>
-        </w:rPr>
-        <w:t>DEFERIMENTO</w:t>
-      </w:r>
-      <w:proofErr w:type="gramEnd"/>
+        <w:t xml:space="preserve"> DEFERIMENTO</w:t>
+      </w:r>
     </w:p>
     <w:p>
       <w:pPr>
@@ -1276,29 +1100,7 @@
         <w:rPr>
           <w:rFonts w:asciiTheme="minorHAnsi" w:hAnsiTheme="minorHAnsi" w:cstheme="minorHAnsi"/>
         </w:rPr>
-        <w:t>$</w:t>
-      </w:r>
-      <w:proofErr w:type="gramStart"/>
-      <w:r>
-        <w:rPr>
-          <w:rFonts w:asciiTheme="minorHAnsi" w:hAnsiTheme="minorHAnsi" w:cstheme="minorHAnsi"/>
-        </w:rPr>
-        <w:t>{</w:t>
-      </w:r>
-      <w:proofErr w:type="spellStart"/>
-      <w:proofErr w:type="gramEnd"/>
-      <w:r>
-        <w:rPr>
-          <w:rFonts w:asciiTheme="minorHAnsi" w:hAnsiTheme="minorHAnsi" w:cstheme="minorHAnsi"/>
-        </w:rPr>
-        <w:t>city</w:t>
-      </w:r>
-      <w:proofErr w:type="spellEnd"/>
-      <w:r>
-        <w:rPr>
-          <w:rFonts w:asciiTheme="minorHAnsi" w:hAnsiTheme="minorHAnsi" w:cstheme="minorHAnsi"/>
-        </w:rPr>
-        <w:t>}</w:t>
+        <w:t>${city}</w:t>
       </w:r>
       <w:r>
         <w:rPr>
@@ -1341,7 +1143,7 @@
           <w:rFonts w:asciiTheme="minorHAnsi" w:hAnsiTheme="minorHAnsi" w:cstheme="minorHAnsi"/>
           <w:noProof/>
         </w:rPr>
-        <w:t>25 de outubro de 2019</w:t>
+        <w:t>28 de outubro de 2019</w:t>
       </w:r>
       <w:r>
         <w:rPr>
@@ -1457,29 +1259,7 @@
         <w:rPr>
           <w:rFonts w:asciiTheme="minorHAnsi" w:hAnsiTheme="minorHAnsi" w:cstheme="minorHAnsi"/>
         </w:rPr>
-        <w:t>$</w:t>
-      </w:r>
-      <w:proofErr w:type="gramStart"/>
-      <w:r>
-        <w:rPr>
-          <w:rFonts w:asciiTheme="minorHAnsi" w:hAnsiTheme="minorHAnsi" w:cstheme="minorHAnsi"/>
-        </w:rPr>
-        <w:t>{</w:t>
-      </w:r>
-      <w:proofErr w:type="spellStart"/>
-      <w:proofErr w:type="gramEnd"/>
-      <w:r>
-        <w:rPr>
-          <w:rFonts w:asciiTheme="minorHAnsi" w:hAnsiTheme="minorHAnsi" w:cstheme="minorHAnsi"/>
-        </w:rPr>
-        <w:t>student</w:t>
-      </w:r>
-      <w:proofErr w:type="spellEnd"/>
-      <w:r>
-        <w:rPr>
-          <w:rFonts w:asciiTheme="minorHAnsi" w:hAnsiTheme="minorHAnsi" w:cstheme="minorHAnsi"/>
-        </w:rPr>
-        <w:t>}</w:t>
+        <w:t>${student}</w:t>
       </w:r>
     </w:p>
     <w:p>
@@ -1592,14 +1372,7 @@
         <w:rPr>
           <w:rFonts w:asciiTheme="minorHAnsi" w:hAnsiTheme="minorHAnsi" w:cstheme="minorHAnsi"/>
         </w:rPr>
-        <w:t>Rua/</w:t>
-      </w:r>
-      <w:proofErr w:type="gramStart"/>
-      <w:r>
-        <w:rPr>
-          <w:rFonts w:asciiTheme="minorHAnsi" w:hAnsiTheme="minorHAnsi" w:cstheme="minorHAnsi"/>
-        </w:rPr>
-        <w:t>Av</w:t>
+        <w:t>Rua/Av</w:t>
       </w:r>
       <w:r>
         <w:rPr>
@@ -1607,7 +1380,6 @@
         </w:rPr>
         <w:t>.</w:t>
       </w:r>
-      <w:proofErr w:type="gramEnd"/>
       <w:r>
         <w:rPr>
           <w:rFonts w:asciiTheme="minorHAnsi" w:hAnsiTheme="minorHAnsi" w:cstheme="minorHAnsi"/>
@@ -1642,29 +1414,14 @@
                 <w:docPart w:val="51C501E9CFA84D27BEDF93B4252DA282"/>
               </w:placeholder>
             </w:sdtPr>
+            <w:sdtEndPr/>
             <w:sdtContent>
               <w:r>
                 <w:rPr>
                   <w:rFonts w:asciiTheme="minorHAnsi" w:hAnsiTheme="minorHAnsi" w:cstheme="minorHAnsi"/>
                   <w:b/>
                 </w:rPr>
-                <w:t>${</w:t>
-              </w:r>
-              <w:proofErr w:type="spellStart"/>
-              <w:r>
-                <w:rPr>
-                  <w:rFonts w:asciiTheme="minorHAnsi" w:hAnsiTheme="minorHAnsi" w:cstheme="minorHAnsi"/>
-                  <w:b/>
-                </w:rPr>
-                <w:t>adress</w:t>
-              </w:r>
-              <w:proofErr w:type="spellEnd"/>
-              <w:r>
-                <w:rPr>
-                  <w:rFonts w:asciiTheme="minorHAnsi" w:hAnsiTheme="minorHAnsi" w:cstheme="minorHAnsi"/>
-                  <w:b/>
-                </w:rPr>
-                <w:t>}</w:t>
+                <w:t>${adress}</w:t>
               </w:r>
             </w:sdtContent>
           </w:sdt>
@@ -1725,38 +1482,14 @@
                 <w:docPart w:val="7DD067D18AB5480FB50765902BF1C561"/>
               </w:placeholder>
             </w:sdtPr>
+            <w:sdtEndPr/>
             <w:sdtContent>
               <w:r>
                 <w:rPr>
                   <w:rFonts w:asciiTheme="minorHAnsi" w:hAnsiTheme="minorHAnsi" w:cstheme="minorHAnsi"/>
                   <w:b/>
                 </w:rPr>
-                <w:t>$</w:t>
-              </w:r>
-              <w:proofErr w:type="gramStart"/>
-              <w:r>
-                <w:rPr>
-                  <w:rFonts w:asciiTheme="minorHAnsi" w:hAnsiTheme="minorHAnsi" w:cstheme="minorHAnsi"/>
-                  <w:b/>
-                </w:rPr>
-                <w:t>{</w:t>
-              </w:r>
-              <w:proofErr w:type="spellStart"/>
-              <w:proofErr w:type="gramEnd"/>
-              <w:r>
-                <w:rPr>
-                  <w:rFonts w:asciiTheme="minorHAnsi" w:hAnsiTheme="minorHAnsi" w:cstheme="minorHAnsi"/>
-                  <w:b/>
-                </w:rPr>
-                <w:t>complement</w:t>
-              </w:r>
-              <w:proofErr w:type="spellEnd"/>
-              <w:r>
-                <w:rPr>
-                  <w:rFonts w:asciiTheme="minorHAnsi" w:hAnsiTheme="minorHAnsi" w:cstheme="minorHAnsi"/>
-                  <w:b/>
-                </w:rPr>
-                <w:t>}</w:t>
+                <w:t>${complement}</w:t>
               </w:r>
             </w:sdtContent>
           </w:sdt>
@@ -1808,6 +1541,7 @@
                 <w:docPart w:val="545266DF401B47E69304FABD16AA2438"/>
               </w:placeholder>
             </w:sdtPr>
+            <w:sdtEndPr/>
             <w:sdtContent>
               <w:r>
                 <w:rPr>
@@ -1816,28 +1550,35 @@
                 </w:rPr>
                 <w:t>${</w:t>
               </w:r>
-              <w:proofErr w:type="spellStart"/>
               <w:r>
                 <w:rPr>
                   <w:rFonts w:asciiTheme="minorHAnsi" w:hAnsiTheme="minorHAnsi" w:cstheme="minorHAnsi"/>
                   <w:b/>
                 </w:rPr>
-                <w:t>city</w:t>
-              </w:r>
-              <w:proofErr w:type="spellEnd"/>
-              <w:r>
-                <w:rPr>
-                  <w:rFonts w:asciiTheme="minorHAnsi" w:hAnsiTheme="minorHAnsi" w:cstheme="minorHAnsi"/>
-                  <w:b/>
-                </w:rPr>
-                <w:t>}</w:t>
+                <w:t>s_</w:t>
               </w:r>
               <w:r>
                 <w:rPr>
                   <w:rFonts w:asciiTheme="minorHAnsi" w:hAnsiTheme="minorHAnsi" w:cstheme="minorHAnsi"/>
                   <w:b/>
                 </w:rPr>
-                <w:t xml:space="preserve"> / ${uf}</w:t>
+                <w:t>city} / ${</w:t>
+              </w:r>
+              <w:r>
+                <w:rPr>
+                  <w:rFonts w:asciiTheme="minorHAnsi" w:hAnsiTheme="minorHAnsi" w:cstheme="minorHAnsi"/>
+                  <w:b/>
+                </w:rPr>
+                <w:t>s_</w:t>
+              </w:r>
+              <w:bookmarkStart w:id="0" w:name="_GoBack"/>
+              <w:bookmarkEnd w:id="0"/>
+              <w:r>
+                <w:rPr>
+                  <w:rFonts w:asciiTheme="minorHAnsi" w:hAnsiTheme="minorHAnsi" w:cstheme="minorHAnsi"/>
+                  <w:b/>
+                </w:rPr>
+                <w:t>uf}</w:t>
               </w:r>
             </w:sdtContent>
           </w:sdt>
@@ -1898,38 +1639,14 @@
                 <w:docPart w:val="D9D70FDCAB9E435BA0205621F2AC99ED"/>
               </w:placeholder>
             </w:sdtPr>
+            <w:sdtEndPr/>
             <w:sdtContent>
               <w:r>
                 <w:rPr>
                   <w:rFonts w:asciiTheme="minorHAnsi" w:hAnsiTheme="minorHAnsi" w:cstheme="minorHAnsi"/>
                   <w:b/>
                 </w:rPr>
-                <w:t>$</w:t>
-              </w:r>
-              <w:proofErr w:type="gramStart"/>
-              <w:r>
-                <w:rPr>
-                  <w:rFonts w:asciiTheme="minorHAnsi" w:hAnsiTheme="minorHAnsi" w:cstheme="minorHAnsi"/>
-                  <w:b/>
-                </w:rPr>
-                <w:t>{</w:t>
-              </w:r>
-              <w:proofErr w:type="spellStart"/>
-              <w:proofErr w:type="gramEnd"/>
-              <w:r>
-                <w:rPr>
-                  <w:rFonts w:asciiTheme="minorHAnsi" w:hAnsiTheme="minorHAnsi" w:cstheme="minorHAnsi"/>
-                  <w:b/>
-                </w:rPr>
-                <w:t>cep</w:t>
-              </w:r>
-              <w:proofErr w:type="spellEnd"/>
-              <w:r>
-                <w:rPr>
-                  <w:rFonts w:asciiTheme="minorHAnsi" w:hAnsiTheme="minorHAnsi" w:cstheme="minorHAnsi"/>
-                  <w:b/>
-                </w:rPr>
-                <w:t>}</w:t>
+                <w:t>${cep}</w:t>
               </w:r>
             </w:sdtContent>
           </w:sdt>
@@ -1996,38 +1713,14 @@
                 <w:docPart w:val="033063BDD29741B38BF81408706504EB"/>
               </w:placeholder>
             </w:sdtPr>
+            <w:sdtEndPr/>
             <w:sdtContent>
               <w:r>
                 <w:rPr>
                   <w:rFonts w:asciiTheme="minorHAnsi" w:hAnsiTheme="minorHAnsi" w:cstheme="minorHAnsi"/>
                   <w:b/>
                 </w:rPr>
-                <w:t>$</w:t>
-              </w:r>
-              <w:proofErr w:type="gramStart"/>
-              <w:r>
-                <w:rPr>
-                  <w:rFonts w:asciiTheme="minorHAnsi" w:hAnsiTheme="minorHAnsi" w:cstheme="minorHAnsi"/>
-                  <w:b/>
-                </w:rPr>
-                <w:t>{</w:t>
-              </w:r>
-              <w:proofErr w:type="spellStart"/>
-              <w:proofErr w:type="gramEnd"/>
-              <w:r>
-                <w:rPr>
-                  <w:rFonts w:asciiTheme="minorHAnsi" w:hAnsiTheme="minorHAnsi" w:cstheme="minorHAnsi"/>
-                  <w:b/>
-                </w:rPr>
-                <w:t>phone</w:t>
-              </w:r>
-              <w:proofErr w:type="spellEnd"/>
-              <w:r>
-                <w:rPr>
-                  <w:rFonts w:asciiTheme="minorHAnsi" w:hAnsiTheme="minorHAnsi" w:cstheme="minorHAnsi"/>
-                  <w:b/>
-                </w:rPr>
-                <w:t>}</w:t>
+                <w:t>${phone}</w:t>
               </w:r>
             </w:sdtContent>
           </w:sdt>
@@ -2166,19 +1859,11 @@
             </w:sdtPr>
             <w:sdtEndPr/>
             <w:sdtContent>
-              <w:proofErr w:type="gramStart"/>
               <w:r>
                 <w:rPr>
                   <w:rFonts w:asciiTheme="minorHAnsi" w:hAnsiTheme="minorHAnsi" w:cstheme="minorHAnsi"/>
                 </w:rPr>
-                <w:t xml:space="preserve">(     </w:t>
-              </w:r>
-              <w:proofErr w:type="gramEnd"/>
-              <w:r>
-                <w:rPr>
-                  <w:rFonts w:asciiTheme="minorHAnsi" w:hAnsiTheme="minorHAnsi" w:cstheme="minorHAnsi"/>
-                </w:rPr>
-                <w:t xml:space="preserve">)        -          </w:t>
+                <w:t xml:space="preserve">(     )        -          </w:t>
               </w:r>
             </w:sdtContent>
           </w:sdt>
@@ -2239,19 +1924,11 @@
           <w:rFonts w:asciiTheme="minorHAnsi" w:hAnsiTheme="minorHAnsi" w:cstheme="minorHAnsi"/>
         </w:rPr>
       </w:pPr>
-      <w:proofErr w:type="spellStart"/>
-      <w:r>
-        <w:rPr>
-          <w:rFonts w:asciiTheme="minorHAnsi" w:hAnsiTheme="minorHAnsi" w:cstheme="minorHAnsi"/>
-        </w:rPr>
-        <w:t>Email</w:t>
-      </w:r>
-      <w:proofErr w:type="spellEnd"/>
-      <w:r>
-        <w:rPr>
-          <w:rFonts w:asciiTheme="minorHAnsi" w:hAnsiTheme="minorHAnsi" w:cstheme="minorHAnsi"/>
-        </w:rPr>
-        <w:t xml:space="preserve"> </w:t>
+      <w:r>
+        <w:rPr>
+          <w:rFonts w:asciiTheme="minorHAnsi" w:hAnsiTheme="minorHAnsi" w:cstheme="minorHAnsi"/>
+        </w:rPr>
+        <w:t xml:space="preserve">Email </w:t>
       </w:r>
       <w:sdt>
         <w:sdtPr>
@@ -2274,35 +1951,7 @@
               <w:b/>
               <w:bCs/>
             </w:rPr>
-            <w:t>$</w:t>
-          </w:r>
-          <w:proofErr w:type="gramStart"/>
-          <w:r>
-            <w:rPr>
-              <w:rFonts w:asciiTheme="minorHAnsi" w:hAnsiTheme="minorHAnsi" w:cstheme="minorHAnsi"/>
-              <w:b/>
-              <w:bCs/>
-            </w:rPr>
-            <w:t>{</w:t>
-          </w:r>
-          <w:proofErr w:type="spellStart"/>
-          <w:proofErr w:type="gramEnd"/>
-          <w:r>
-            <w:rPr>
-              <w:rFonts w:asciiTheme="minorHAnsi" w:hAnsiTheme="minorHAnsi" w:cstheme="minorHAnsi"/>
-              <w:b/>
-              <w:bCs/>
-            </w:rPr>
-            <w:t>email</w:t>
-          </w:r>
-          <w:proofErr w:type="spellEnd"/>
-          <w:r>
-            <w:rPr>
-              <w:rFonts w:asciiTheme="minorHAnsi" w:hAnsiTheme="minorHAnsi" w:cstheme="minorHAnsi"/>
-              <w:b/>
-              <w:bCs/>
-            </w:rPr>
-            <w:t>}</w:t>
+            <w:t>${email}</w:t>
           </w:r>
         </w:sdtContent>
       </w:sdt>
@@ -2394,9 +2043,9 @@
               </wp:anchor>
             </w:drawing>
           </mc:Choice>
-          <mc:Fallback xmlns:w16se="http://schemas.microsoft.com/office/word/2015/wordml/symex" xmlns:w16cid="http://schemas.microsoft.com/office/word/2016/wordml/cid" xmlns:w15="http://schemas.microsoft.com/office/word/2012/wordml" xmlns:am3d="http://schemas.microsoft.com/office/drawing/2017/model3d" xmlns:aink="http://schemas.microsoft.com/office/drawing/2016/ink" xmlns:cx8="http://schemas.microsoft.com/office/drawing/2016/5/14/chartex" xmlns:cx7="http://schemas.microsoft.com/office/drawing/2016/5/13/chartex" xmlns:cx6="http://schemas.microsoft.com/office/drawing/2016/5/12/chartex" xmlns:cx5="http://schemas.microsoft.com/office/drawing/2016/5/11/chartex" xmlns:cx4="http://schemas.microsoft.com/office/drawing/2016/5/10/chartex" xmlns:cx3="http://schemas.microsoft.com/office/drawing/2016/5/9/chartex" xmlns:cx2="http://schemas.microsoft.com/office/drawing/2015/10/21/chartex" xmlns:cx1="http://schemas.microsoft.com/office/drawing/2015/9/8/chartex" xmlns:cx="http://schemas.microsoft.com/office/drawing/2014/chartex">
+          <mc:Fallback>
             <w:pict>
-              <v:line w14:anchorId="78877223" id="Line 4" o:spid="_x0000_s1026" style="position:absolute;z-index:251657728;visibility:visible;mso-wrap-style:square;mso-width-percent:0;mso-height-percent:0;mso-wrap-distance-left:9pt;mso-wrap-distance-top:0;mso-wrap-distance-right:9pt;mso-wrap-distance-bottom:0;mso-position-horizontal:absolute;mso-position-horizontal-relative:text;mso-position-vertical:absolute;mso-position-vertical-relative:text;mso-width-percent:0;mso-height-percent:0;mso-width-relative:page;mso-height-relative:page" from="-19.5pt,13.6pt" to="493.5pt,13.6pt" o:gfxdata="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" strokeweight=".26mm">
+              <v:line w14:anchorId="6886A3C1" id="Line 4" o:spid="_x0000_s1026" style="position:absolute;z-index:251657728;visibility:visible;mso-wrap-style:square;mso-width-percent:0;mso-height-percent:0;mso-wrap-distance-left:9pt;mso-wrap-distance-top:0;mso-wrap-distance-right:9pt;mso-wrap-distance-bottom:0;mso-position-horizontal:absolute;mso-position-horizontal-relative:text;mso-position-vertical:absolute;mso-position-vertical-relative:text;mso-width-percent:0;mso-height-percent:0;mso-width-relative:page;mso-height-relative:page" from="-19.5pt,13.6pt" to="493.5pt,13.6pt" o:gfxdata="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" strokeweight=".26mm">
                 <v:stroke dashstyle="longDash" joinstyle="miter"/>
               </v:line>
             </w:pict>
@@ -2429,21 +2078,7 @@
               <w:rPr>
                 <w:rFonts w:asciiTheme="minorHAnsi" w:hAnsiTheme="minorHAnsi" w:cstheme="minorHAnsi"/>
               </w:rPr>
-              <w:t xml:space="preserve">Comprovante </w:t>
-            </w:r>
-            <w:proofErr w:type="gramStart"/>
-            <w:r>
-              <w:rPr>
-                <w:rFonts w:asciiTheme="minorHAnsi" w:hAnsiTheme="minorHAnsi" w:cstheme="minorHAnsi"/>
-              </w:rPr>
-              <w:t>do(</w:t>
-            </w:r>
-            <w:proofErr w:type="gramEnd"/>
-            <w:r>
-              <w:rPr>
-                <w:rFonts w:asciiTheme="minorHAnsi" w:hAnsiTheme="minorHAnsi" w:cstheme="minorHAnsi"/>
-              </w:rPr>
-              <w:t>a) aluno(a) interessado(a)</w:t>
+              <w:t>Comprovante do(a) aluno(a) interessado(a)</w:t>
             </w:r>
             <w:r>
               <w:rPr>
@@ -2548,21 +2183,7 @@
                     <w:rPr>
                       <w:rFonts w:asciiTheme="minorHAnsi" w:hAnsiTheme="minorHAnsi" w:cstheme="minorHAnsi"/>
                     </w:rPr>
-                    <w:t xml:space="preserve">Nome </w:t>
-                  </w:r>
-                  <w:proofErr w:type="gramStart"/>
-                  <w:r>
-                    <w:rPr>
-                      <w:rFonts w:asciiTheme="minorHAnsi" w:hAnsiTheme="minorHAnsi" w:cstheme="minorHAnsi"/>
-                    </w:rPr>
-                    <w:t>do(</w:t>
-                  </w:r>
-                  <w:proofErr w:type="gramEnd"/>
-                  <w:r>
-                    <w:rPr>
-                      <w:rFonts w:asciiTheme="minorHAnsi" w:hAnsiTheme="minorHAnsi" w:cstheme="minorHAnsi"/>
-                    </w:rPr>
-                    <w:t>a)</w:t>
+                    <w:t>Nome do(a)</w:t>
                   </w:r>
                   <w:r>
                     <w:rPr>
@@ -2648,10 +2269,10 @@
       </w:pPr>
     </w:p>
     <w:sectPr>
-      <w:headerReference w:type="default" r:id="rId8"/>
-      <w:footerReference w:type="even" r:id="rId9"/>
-      <w:footerReference w:type="default" r:id="rId10"/>
-      <w:headerReference w:type="first" r:id="rId11"/>
+      <w:headerReference w:type="default" r:id="rId7"/>
+      <w:footerReference w:type="even" r:id="rId8"/>
+      <w:footerReference w:type="default" r:id="rId9"/>
+      <w:headerReference w:type="first" r:id="rId10"/>
       <w:footnotePr>
         <w:pos w:val="beneathText"/>
       </w:footnotePr>
@@ -2667,7 +2288,7 @@
 </file>
 
 <file path=word/endnotes.xml><?xml version="1.0" encoding="utf-8"?>
-<w:endnotes xmlns:wpc="http://schemas.microsoft.com/office/word/2010/wordprocessingCanvas" xmlns:mc="http://schemas.openxmlformats.org/markup-compatibility/2006" xmlns:o="urn:schemas-microsoft-com:office:office" xmlns:r="http://schemas.openxmlformats.org/officeDocument/2006/relationships" xmlns:m="http://schemas.openxmlformats.org/officeDocument/2006/math" xmlns:v="urn:schemas-microsoft-com:vml" xmlns:wp14="http://schemas.microsoft.com/office/word/2010/wordprocessingDrawing" xmlns:wp="http://schemas.openxmlformats.org/drawingml/2006/wordprocessingDrawing" xmlns:w10="urn:schemas-microsoft-com:office:word" xmlns:w="http://schemas.openxmlformats.org/wordprocessingml/2006/main" xmlns:w14="http://schemas.microsoft.com/office/word/2010/wordml" xmlns:wpg="http://schemas.microsoft.com/office/word/2010/wordprocessingGroup" xmlns:wpi="http://schemas.microsoft.com/office/word/2010/wordprocessingInk" xmlns:wne="http://schemas.microsoft.com/office/word/2006/wordml" xmlns:wps="http://schemas.microsoft.com/office/word/2010/wordprocessingShape" mc:Ignorable="w14 wp14">
+<w:endnotes xmlns:wpc="http://schemas.microsoft.com/office/word/2010/wordprocessingCanvas" xmlns:mc="http://schemas.openxmlformats.org/markup-compatibility/2006" xmlns:o="urn:schemas-microsoft-com:office:office" xmlns:r="http://schemas.openxmlformats.org/officeDocument/2006/relationships" xmlns:m="http://schemas.openxmlformats.org/officeDocument/2006/math" xmlns:v="urn:schemas-microsoft-com:vml" xmlns:wp14="http://schemas.microsoft.com/office/word/2010/wordprocessingDrawing" xmlns:wp="http://schemas.openxmlformats.org/drawingml/2006/wordprocessingDrawing" xmlns:w10="urn:schemas-microsoft-com:office:word" xmlns:w="http://schemas.openxmlformats.org/wordprocessingml/2006/main" xmlns:w14="http://schemas.microsoft.com/office/word/2010/wordml" xmlns:w15="http://schemas.microsoft.com/office/word/2012/wordml" xmlns:wpg="http://schemas.microsoft.com/office/word/2010/wordprocessingGroup" xmlns:wpi="http://schemas.microsoft.com/office/word/2010/wordprocessingInk" xmlns:wne="http://schemas.microsoft.com/office/word/2006/wordml" xmlns:wps="http://schemas.microsoft.com/office/word/2010/wordprocessingShape" mc:Ignorable="w14 w15 wp14">
   <w:endnote w:type="separator" w:id="-1">
     <w:p>
       <w:r>
@@ -2686,7 +2307,7 @@
 </file>
 
 <file path=word/footer1.xml><?xml version="1.0" encoding="utf-8"?>
-<w:ftr xmlns:wpc="http://schemas.microsoft.com/office/word/2010/wordprocessingCanvas" xmlns:mc="http://schemas.openxmlformats.org/markup-compatibility/2006" xmlns:o="urn:schemas-microsoft-com:office:office" xmlns:r="http://schemas.openxmlformats.org/officeDocument/2006/relationships" xmlns:m="http://schemas.openxmlformats.org/officeDocument/2006/math" xmlns:v="urn:schemas-microsoft-com:vml" xmlns:wp14="http://schemas.microsoft.com/office/word/2010/wordprocessingDrawing" xmlns:wp="http://schemas.openxmlformats.org/drawingml/2006/wordprocessingDrawing" xmlns:w10="urn:schemas-microsoft-com:office:word" xmlns:w="http://schemas.openxmlformats.org/wordprocessingml/2006/main" xmlns:w14="http://schemas.microsoft.com/office/word/2010/wordml" xmlns:wpg="http://schemas.microsoft.com/office/word/2010/wordprocessingGroup" xmlns:wpi="http://schemas.microsoft.com/office/word/2010/wordprocessingInk" xmlns:wne="http://schemas.microsoft.com/office/word/2006/wordml" xmlns:wps="http://schemas.microsoft.com/office/word/2010/wordprocessingShape" mc:Ignorable="w14 wp14">
+<w:ftr xmlns:wpc="http://schemas.microsoft.com/office/word/2010/wordprocessingCanvas" xmlns:mc="http://schemas.openxmlformats.org/markup-compatibility/2006" xmlns:o="urn:schemas-microsoft-com:office:office" xmlns:r="http://schemas.openxmlformats.org/officeDocument/2006/relationships" xmlns:m="http://schemas.openxmlformats.org/officeDocument/2006/math" xmlns:v="urn:schemas-microsoft-com:vml" xmlns:wp14="http://schemas.microsoft.com/office/word/2010/wordprocessingDrawing" xmlns:wp="http://schemas.openxmlformats.org/drawingml/2006/wordprocessingDrawing" xmlns:w10="urn:schemas-microsoft-com:office:word" xmlns:w="http://schemas.openxmlformats.org/wordprocessingml/2006/main" xmlns:w14="http://schemas.microsoft.com/office/word/2010/wordml" xmlns:w15="http://schemas.microsoft.com/office/word/2012/wordml" xmlns:wpg="http://schemas.microsoft.com/office/word/2010/wordprocessingGroup" xmlns:wpi="http://schemas.microsoft.com/office/word/2010/wordprocessingInk" xmlns:wne="http://schemas.microsoft.com/office/word/2006/wordml" xmlns:wps="http://schemas.microsoft.com/office/word/2010/wordprocessingShape" mc:Ignorable="w14 w15 wp14">
   <w:p>
     <w:pPr>
       <w:pStyle w:val="Rodap"/>
@@ -2724,7 +2345,7 @@
 </file>
 
 <file path=word/footer2.xml><?xml version="1.0" encoding="utf-8"?>
-<w:ftr xmlns:wpc="http://schemas.microsoft.com/office/word/2010/wordprocessingCanvas" xmlns:mc="http://schemas.openxmlformats.org/markup-compatibility/2006" xmlns:o="urn:schemas-microsoft-com:office:office" xmlns:r="http://schemas.openxmlformats.org/officeDocument/2006/relationships" xmlns:m="http://schemas.openxmlformats.org/officeDocument/2006/math" xmlns:v="urn:schemas-microsoft-com:vml" xmlns:wp14="http://schemas.microsoft.com/office/word/2010/wordprocessingDrawing" xmlns:wp="http://schemas.openxmlformats.org/drawingml/2006/wordprocessingDrawing" xmlns:w10="urn:schemas-microsoft-com:office:word" xmlns:w="http://schemas.openxmlformats.org/wordprocessingml/2006/main" xmlns:w14="http://schemas.microsoft.com/office/word/2010/wordml" xmlns:wpg="http://schemas.microsoft.com/office/word/2010/wordprocessingGroup" xmlns:wpi="http://schemas.microsoft.com/office/word/2010/wordprocessingInk" xmlns:wne="http://schemas.microsoft.com/office/word/2006/wordml" xmlns:wps="http://schemas.microsoft.com/office/word/2010/wordprocessingShape" mc:Ignorable="w14 wp14">
+<w:ftr xmlns:wpc="http://schemas.microsoft.com/office/word/2010/wordprocessingCanvas" xmlns:mc="http://schemas.openxmlformats.org/markup-compatibility/2006" xmlns:o="urn:schemas-microsoft-com:office:office" xmlns:r="http://schemas.openxmlformats.org/officeDocument/2006/relationships" xmlns:m="http://schemas.openxmlformats.org/officeDocument/2006/math" xmlns:v="urn:schemas-microsoft-com:vml" xmlns:wp14="http://schemas.microsoft.com/office/word/2010/wordprocessingDrawing" xmlns:wp="http://schemas.openxmlformats.org/drawingml/2006/wordprocessingDrawing" xmlns:w10="urn:schemas-microsoft-com:office:word" xmlns:w="http://schemas.openxmlformats.org/wordprocessingml/2006/main" xmlns:w14="http://schemas.microsoft.com/office/word/2010/wordml" xmlns:w15="http://schemas.microsoft.com/office/word/2012/wordml" xmlns:wpg="http://schemas.microsoft.com/office/word/2010/wordprocessingGroup" xmlns:wpi="http://schemas.microsoft.com/office/word/2010/wordprocessingInk" xmlns:wne="http://schemas.microsoft.com/office/word/2006/wordml" xmlns:wps="http://schemas.microsoft.com/office/word/2010/wordprocessingShape" mc:Ignorable="w14 w15 wp14">
   <w:p>
     <w:pPr>
       <w:pStyle w:val="Rodap"/>
@@ -2739,39 +2360,7 @@
         <w:rFonts w:ascii="Swis721 BT" w:hAnsi="Swis721 BT"/>
         <w:sz w:val="15"/>
       </w:rPr>
-      <w:t>Colégio Técnico Industrial</w:t>
-    </w:r>
-    <w:proofErr w:type="gramStart"/>
-    <w:r>
-      <w:rPr>
-        <w:rFonts w:ascii="Swis721 BT" w:hAnsi="Swis721 BT"/>
-        <w:sz w:val="15"/>
-      </w:rPr>
-      <w:t xml:space="preserve">  </w:t>
-    </w:r>
-    <w:proofErr w:type="gramEnd"/>
-    <w:r>
-      <w:rPr>
-        <w:rFonts w:ascii="Swis721 BT" w:hAnsi="Swis721 BT"/>
-        <w:sz w:val="15"/>
-      </w:rPr>
-      <w:t xml:space="preserve">“Prof. Isaac Portal </w:t>
-    </w:r>
-    <w:proofErr w:type="spellStart"/>
-    <w:r>
-      <w:rPr>
-        <w:rFonts w:ascii="Swis721 BT" w:hAnsi="Swis721 BT"/>
-        <w:sz w:val="15"/>
-      </w:rPr>
-      <w:t>Roldán</w:t>
-    </w:r>
-    <w:proofErr w:type="spellEnd"/>
-    <w:r>
-      <w:rPr>
-        <w:rFonts w:ascii="Swis721 BT" w:hAnsi="Swis721 BT"/>
-        <w:sz w:val="15"/>
-      </w:rPr>
-      <w:t>” – Coordenadorias de Estágio</w:t>
+      <w:t>Colégio Técnico Industrial  “Prof. Isaac Portal Roldán” – Coordenadorias de Estágio</w:t>
     </w:r>
   </w:p>
   <w:p>
@@ -2800,37 +2389,12 @@
         <w:sz w:val="15"/>
       </w:rPr>
     </w:pPr>
-    <w:proofErr w:type="spellStart"/>
     <w:r>
       <w:rPr>
         <w:rFonts w:ascii="Swis721 BT" w:hAnsi="Swis721 BT"/>
         <w:sz w:val="15"/>
       </w:rPr>
-      <w:t>Tel</w:t>
-    </w:r>
-    <w:proofErr w:type="spellEnd"/>
-    <w:r>
-      <w:rPr>
-        <w:rFonts w:ascii="Swis721 BT" w:hAnsi="Swis721 BT"/>
-        <w:sz w:val="15"/>
-      </w:rPr>
-      <w:t xml:space="preserve"> 14 3203 9690</w:t>
-    </w:r>
-    <w:proofErr w:type="gramStart"/>
-    <w:r>
-      <w:rPr>
-        <w:rFonts w:ascii="Swis721 BT" w:hAnsi="Swis721 BT"/>
-        <w:sz w:val="15"/>
-      </w:rPr>
-      <w:t xml:space="preserve">  </w:t>
-    </w:r>
-    <w:proofErr w:type="gramEnd"/>
-    <w:r>
-      <w:rPr>
-        <w:rFonts w:ascii="Swis721 BT" w:hAnsi="Swis721 BT"/>
-        <w:sz w:val="15"/>
-      </w:rPr>
-      <w:t xml:space="preserve">fax 14 3203 0161  </w:t>
+      <w:t xml:space="preserve">Tel 14 3203 9690  fax 14 3203 0161  </w:t>
     </w:r>
   </w:p>
   <w:p>
@@ -2852,7 +2416,7 @@
 </file>
 
 <file path=word/footnotes.xml><?xml version="1.0" encoding="utf-8"?>
-<w:footnotes xmlns:wpc="http://schemas.microsoft.com/office/word/2010/wordprocessingCanvas" xmlns:mc="http://schemas.openxmlformats.org/markup-compatibility/2006" xmlns:o="urn:schemas-microsoft-com:office:office" xmlns:r="http://schemas.openxmlformats.org/officeDocument/2006/relationships" xmlns:m="http://schemas.openxmlformats.org/officeDocument/2006/math" xmlns:v="urn:schemas-microsoft-com:vml" xmlns:wp14="http://schemas.microsoft.com/office/word/2010/wordprocessingDrawing" xmlns:wp="http://schemas.openxmlformats.org/drawingml/2006/wordprocessingDrawing" xmlns:w10="urn:schemas-microsoft-com:office:word" xmlns:w="http://schemas.openxmlformats.org/wordprocessingml/2006/main" xmlns:w14="http://schemas.microsoft.com/office/word/2010/wordml" xmlns:wpg="http://schemas.microsoft.com/office/word/2010/wordprocessingGroup" xmlns:wpi="http://schemas.microsoft.com/office/word/2010/wordprocessingInk" xmlns:wne="http://schemas.microsoft.com/office/word/2006/wordml" xmlns:wps="http://schemas.microsoft.com/office/word/2010/wordprocessingShape" mc:Ignorable="w14 wp14">
+<w:footnotes xmlns:wpc="http://schemas.microsoft.com/office/word/2010/wordprocessingCanvas" xmlns:mc="http://schemas.openxmlformats.org/markup-compatibility/2006" xmlns:o="urn:schemas-microsoft-com:office:office" xmlns:r="http://schemas.openxmlformats.org/officeDocument/2006/relationships" xmlns:m="http://schemas.openxmlformats.org/officeDocument/2006/math" xmlns:v="urn:schemas-microsoft-com:vml" xmlns:wp14="http://schemas.microsoft.com/office/word/2010/wordprocessingDrawing" xmlns:wp="http://schemas.openxmlformats.org/drawingml/2006/wordprocessingDrawing" xmlns:w10="urn:schemas-microsoft-com:office:word" xmlns:w="http://schemas.openxmlformats.org/wordprocessingml/2006/main" xmlns:w14="http://schemas.microsoft.com/office/word/2010/wordml" xmlns:w15="http://schemas.microsoft.com/office/word/2012/wordml" xmlns:wpg="http://schemas.microsoft.com/office/word/2010/wordprocessingGroup" xmlns:wpi="http://schemas.microsoft.com/office/word/2010/wordprocessingInk" xmlns:wne="http://schemas.microsoft.com/office/word/2006/wordml" xmlns:wps="http://schemas.microsoft.com/office/word/2010/wordprocessingShape" mc:Ignorable="w14 w15 wp14">
   <w:footnote w:type="separator" w:id="-1">
     <w:p>
       <w:r>
@@ -2871,7 +2435,7 @@
 </file>
 
 <file path=word/header1.xml><?xml version="1.0" encoding="utf-8"?>
-<w:hdr xmlns:wpc="http://schemas.microsoft.com/office/word/2010/wordprocessingCanvas" xmlns:mc="http://schemas.openxmlformats.org/markup-compatibility/2006" xmlns:o="urn:schemas-microsoft-com:office:office" xmlns:r="http://schemas.openxmlformats.org/officeDocument/2006/relationships" xmlns:m="http://schemas.openxmlformats.org/officeDocument/2006/math" xmlns:v="urn:schemas-microsoft-com:vml" xmlns:wp14="http://schemas.microsoft.com/office/word/2010/wordprocessingDrawing" xmlns:wp="http://schemas.openxmlformats.org/drawingml/2006/wordprocessingDrawing" xmlns:w10="urn:schemas-microsoft-com:office:word" xmlns:w="http://schemas.openxmlformats.org/wordprocessingml/2006/main" xmlns:w14="http://schemas.microsoft.com/office/word/2010/wordml" xmlns:wpg="http://schemas.microsoft.com/office/word/2010/wordprocessingGroup" xmlns:wpi="http://schemas.microsoft.com/office/word/2010/wordprocessingInk" xmlns:wne="http://schemas.microsoft.com/office/word/2006/wordml" xmlns:wps="http://schemas.microsoft.com/office/word/2010/wordprocessingShape" mc:Ignorable="w14 wp14">
+<w:hdr xmlns:wpc="http://schemas.microsoft.com/office/word/2010/wordprocessingCanvas" xmlns:mc="http://schemas.openxmlformats.org/markup-compatibility/2006" xmlns:o="urn:schemas-microsoft-com:office:office" xmlns:r="http://schemas.openxmlformats.org/officeDocument/2006/relationships" xmlns:m="http://schemas.openxmlformats.org/officeDocument/2006/math" xmlns:v="urn:schemas-microsoft-com:vml" xmlns:wp14="http://schemas.microsoft.com/office/word/2010/wordprocessingDrawing" xmlns:wp="http://schemas.openxmlformats.org/drawingml/2006/wordprocessingDrawing" xmlns:w10="urn:schemas-microsoft-com:office:word" xmlns:w="http://schemas.openxmlformats.org/wordprocessingml/2006/main" xmlns:w14="http://schemas.microsoft.com/office/word/2010/wordml" xmlns:w15="http://schemas.microsoft.com/office/word/2012/wordml" xmlns:wpg="http://schemas.microsoft.com/office/word/2010/wordprocessingGroup" xmlns:wpi="http://schemas.microsoft.com/office/word/2010/wordprocessingInk" xmlns:wne="http://schemas.microsoft.com/office/word/2006/wordml" xmlns:wps="http://schemas.microsoft.com/office/word/2010/wordprocessingShape" mc:Ignorable="w14 w15 wp14">
   <w:p>
     <w:pPr>
       <w:pStyle w:val="Cabealho"/>
@@ -2884,7 +2448,7 @@
 </file>
 
 <file path=word/header2.xml><?xml version="1.0" encoding="utf-8"?>
-<w:hdr xmlns:wpc="http://schemas.microsoft.com/office/word/2010/wordprocessingCanvas" xmlns:mc="http://schemas.openxmlformats.org/markup-compatibility/2006" xmlns:o="urn:schemas-microsoft-com:office:office" xmlns:r="http://schemas.openxmlformats.org/officeDocument/2006/relationships" xmlns:m="http://schemas.openxmlformats.org/officeDocument/2006/math" xmlns:v="urn:schemas-microsoft-com:vml" xmlns:wp14="http://schemas.microsoft.com/office/word/2010/wordprocessingDrawing" xmlns:wp="http://schemas.openxmlformats.org/drawingml/2006/wordprocessingDrawing" xmlns:w10="urn:schemas-microsoft-com:office:word" xmlns:w="http://schemas.openxmlformats.org/wordprocessingml/2006/main" xmlns:w14="http://schemas.microsoft.com/office/word/2010/wordml" xmlns:wpg="http://schemas.microsoft.com/office/word/2010/wordprocessingGroup" xmlns:wpi="http://schemas.microsoft.com/office/word/2010/wordprocessingInk" xmlns:wne="http://schemas.microsoft.com/office/word/2006/wordml" xmlns:wps="http://schemas.microsoft.com/office/word/2010/wordprocessingShape" mc:Ignorable="w14 wp14">
+<w:hdr xmlns:wpc="http://schemas.microsoft.com/office/word/2010/wordprocessingCanvas" xmlns:mc="http://schemas.openxmlformats.org/markup-compatibility/2006" xmlns:o="urn:schemas-microsoft-com:office:office" xmlns:r="http://schemas.openxmlformats.org/officeDocument/2006/relationships" xmlns:m="http://schemas.openxmlformats.org/officeDocument/2006/math" xmlns:v="urn:schemas-microsoft-com:vml" xmlns:wp14="http://schemas.microsoft.com/office/word/2010/wordprocessingDrawing" xmlns:wp="http://schemas.openxmlformats.org/drawingml/2006/wordprocessingDrawing" xmlns:w10="urn:schemas-microsoft-com:office:word" xmlns:w="http://schemas.openxmlformats.org/wordprocessingml/2006/main" xmlns:w14="http://schemas.microsoft.com/office/word/2010/wordml" xmlns:w15="http://schemas.microsoft.com/office/word/2012/wordml" xmlns:wpg="http://schemas.microsoft.com/office/word/2010/wordprocessingGroup" xmlns:wpi="http://schemas.microsoft.com/office/word/2010/wordprocessingInk" xmlns:wne="http://schemas.microsoft.com/office/word/2006/wordml" xmlns:wps="http://schemas.microsoft.com/office/word/2010/wordprocessingShape" mc:Ignorable="w14 w15 wp14">
   <w:p>
     <w:pPr>
       <w:pStyle w:val="Cabealho"/>
@@ -2978,10 +2542,10 @@
           <v:path o:extrusionok="f" gradientshapeok="t" o:connecttype="rect"/>
           <o:lock v:ext="edit" aspectratio="t"/>
         </v:shapetype>
-        <v:shape id="_x0000_i1025" type="#_x0000_t75" style="width:306pt;height:38.25pt" o:ole="">
+        <v:shape id="_x0000_i1025" type="#_x0000_t75" style="width:306.15pt;height:38.2pt" o:ole="">
           <v:imagedata r:id="rId2" o:title=""/>
         </v:shape>
-        <o:OLEObject Type="Embed" ProgID="Word.Picture.8" ShapeID="_x0000_i1025" DrawAspect="Content" ObjectID="_1633503903" r:id="rId3"/>
+        <o:OLEObject Type="Embed" ProgID="Word.Picture.8" ShapeID="_x0000_i1025" DrawAspect="Content" ObjectID="_1633762339" r:id="rId3"/>
       </w:object>
     </w:r>
   </w:p>
@@ -2989,7 +2553,7 @@
 </file>
 
 <file path=word/numbering.xml><?xml version="1.0" encoding="utf-8"?>
-<w:numbering xmlns:wpc="http://schemas.microsoft.com/office/word/2010/wordprocessingCanvas" xmlns:mc="http://schemas.openxmlformats.org/markup-compatibility/2006" xmlns:o="urn:schemas-microsoft-com:office:office" xmlns:r="http://schemas.openxmlformats.org/officeDocument/2006/relationships" xmlns:m="http://schemas.openxmlformats.org/officeDocument/2006/math" xmlns:v="urn:schemas-microsoft-com:vml" xmlns:wp14="http://schemas.microsoft.com/office/word/2010/wordprocessingDrawing" xmlns:wp="http://schemas.openxmlformats.org/drawingml/2006/wordprocessingDrawing" xmlns:w10="urn:schemas-microsoft-com:office:word" xmlns:w="http://schemas.openxmlformats.org/wordprocessingml/2006/main" xmlns:w14="http://schemas.microsoft.com/office/word/2010/wordml" xmlns:wpg="http://schemas.microsoft.com/office/word/2010/wordprocessingGroup" xmlns:wpi="http://schemas.microsoft.com/office/word/2010/wordprocessingInk" xmlns:wne="http://schemas.microsoft.com/office/word/2006/wordml" xmlns:wps="http://schemas.microsoft.com/office/word/2010/wordprocessingShape" mc:Ignorable="w14 wp14">
+<w:numbering xmlns:wpc="http://schemas.microsoft.com/office/word/2010/wordprocessingCanvas" xmlns:mc="http://schemas.openxmlformats.org/markup-compatibility/2006" xmlns:o="urn:schemas-microsoft-com:office:office" xmlns:r="http://schemas.openxmlformats.org/officeDocument/2006/relationships" xmlns:m="http://schemas.openxmlformats.org/officeDocument/2006/math" xmlns:v="urn:schemas-microsoft-com:vml" xmlns:wp14="http://schemas.microsoft.com/office/word/2010/wordprocessingDrawing" xmlns:wp="http://schemas.openxmlformats.org/drawingml/2006/wordprocessingDrawing" xmlns:w10="urn:schemas-microsoft-com:office:word" xmlns:w="http://schemas.openxmlformats.org/wordprocessingml/2006/main" xmlns:w14="http://schemas.microsoft.com/office/word/2010/wordml" xmlns:w15="http://schemas.microsoft.com/office/word/2012/wordml" xmlns:wpg="http://schemas.microsoft.com/office/word/2010/wordprocessingGroup" xmlns:wpi="http://schemas.microsoft.com/office/word/2010/wordprocessingInk" xmlns:wne="http://schemas.microsoft.com/office/word/2006/wordml" xmlns:wps="http://schemas.microsoft.com/office/word/2010/wordprocessingShape" mc:Ignorable="w14 w15 wp14">
   <w:abstractNum w:abstractNumId="0">
     <w:nsid w:val="00000001"/>
     <w:multiLevelType w:val="singleLevel"/>
@@ -3190,7 +2754,7 @@
 </file>
 
 <file path=word/styles.xml><?xml version="1.0" encoding="utf-8"?>
-<w:styles xmlns:mc="http://schemas.openxmlformats.org/markup-compatibility/2006" xmlns:r="http://schemas.openxmlformats.org/officeDocument/2006/relationships" xmlns:w="http://schemas.openxmlformats.org/wordprocessingml/2006/main" xmlns:w14="http://schemas.microsoft.com/office/word/2010/wordml" mc:Ignorable="w14">
+<w:styles xmlns:mc="http://schemas.openxmlformats.org/markup-compatibility/2006" xmlns:r="http://schemas.openxmlformats.org/officeDocument/2006/relationships" xmlns:w="http://schemas.openxmlformats.org/wordprocessingml/2006/main" xmlns:w14="http://schemas.microsoft.com/office/word/2010/wordml" xmlns:w15="http://schemas.microsoft.com/office/word/2012/wordml" mc:Ignorable="w14 w15">
   <w:docDefaults>
     <w:rPrDefault>
       <w:rPr>
@@ -3200,7 +2764,7 @@
     </w:rPrDefault>
     <w:pPrDefault/>
   </w:docDefaults>
-  <w:latentStyles w:defLockedState="0" w:defUIPriority="0" w:defSemiHidden="0" w:defUnhideWhenUsed="0" w:defQFormat="0" w:count="267">
+  <w:latentStyles w:defLockedState="0" w:defUIPriority="0" w:defSemiHidden="0" w:defUnhideWhenUsed="0" w:defQFormat="0" w:count="371">
     <w:lsdException w:name="Normal" w:qFormat="1"/>
     <w:lsdException w:name="heading 1" w:qFormat="1"/>
     <w:lsdException w:name="heading 2" w:qFormat="1"/>
@@ -3211,13 +2775,99 @@
     <w:lsdException w:name="heading 7" w:semiHidden="1" w:unhideWhenUsed="1" w:qFormat="1"/>
     <w:lsdException w:name="heading 8" w:semiHidden="1" w:unhideWhenUsed="1" w:qFormat="1"/>
     <w:lsdException w:name="heading 9" w:semiHidden="1" w:unhideWhenUsed="1" w:qFormat="1"/>
+    <w:lsdException w:name="index 1" w:semiHidden="1" w:unhideWhenUsed="1"/>
+    <w:lsdException w:name="index 2" w:semiHidden="1" w:unhideWhenUsed="1"/>
+    <w:lsdException w:name="index 3" w:semiHidden="1" w:unhideWhenUsed="1"/>
+    <w:lsdException w:name="index 4" w:semiHidden="1" w:unhideWhenUsed="1"/>
+    <w:lsdException w:name="index 5" w:semiHidden="1" w:unhideWhenUsed="1"/>
+    <w:lsdException w:name="index 6" w:semiHidden="1" w:unhideWhenUsed="1"/>
+    <w:lsdException w:name="index 7" w:semiHidden="1" w:unhideWhenUsed="1"/>
+    <w:lsdException w:name="index 8" w:semiHidden="1" w:unhideWhenUsed="1"/>
+    <w:lsdException w:name="index 9" w:semiHidden="1" w:unhideWhenUsed="1"/>
+    <w:lsdException w:name="toc 1" w:semiHidden="1" w:unhideWhenUsed="1"/>
+    <w:lsdException w:name="toc 2" w:semiHidden="1" w:unhideWhenUsed="1"/>
+    <w:lsdException w:name="toc 3" w:semiHidden="1" w:unhideWhenUsed="1"/>
+    <w:lsdException w:name="toc 4" w:semiHidden="1" w:unhideWhenUsed="1"/>
+    <w:lsdException w:name="toc 5" w:semiHidden="1" w:unhideWhenUsed="1"/>
+    <w:lsdException w:name="toc 6" w:semiHidden="1" w:unhideWhenUsed="1"/>
+    <w:lsdException w:name="toc 7" w:semiHidden="1" w:unhideWhenUsed="1"/>
+    <w:lsdException w:name="toc 8" w:semiHidden="1" w:unhideWhenUsed="1"/>
+    <w:lsdException w:name="toc 9" w:semiHidden="1" w:unhideWhenUsed="1"/>
+    <w:lsdException w:name="Normal Indent" w:semiHidden="1" w:unhideWhenUsed="1"/>
+    <w:lsdException w:name="footnote text" w:semiHidden="1" w:unhideWhenUsed="1"/>
+    <w:lsdException w:name="annotation text" w:semiHidden="1" w:unhideWhenUsed="1"/>
+    <w:lsdException w:name="header" w:semiHidden="1" w:unhideWhenUsed="1"/>
+    <w:lsdException w:name="footer" w:semiHidden="1" w:unhideWhenUsed="1"/>
+    <w:lsdException w:name="index heading" w:semiHidden="1" w:unhideWhenUsed="1"/>
     <w:lsdException w:name="caption" w:semiHidden="1" w:unhideWhenUsed="1" w:qFormat="1"/>
+    <w:lsdException w:name="table of figures" w:semiHidden="1" w:unhideWhenUsed="1"/>
+    <w:lsdException w:name="envelope address" w:semiHidden="1" w:unhideWhenUsed="1"/>
+    <w:lsdException w:name="envelope return" w:semiHidden="1" w:unhideWhenUsed="1"/>
+    <w:lsdException w:name="footnote reference" w:semiHidden="1" w:unhideWhenUsed="1"/>
+    <w:lsdException w:name="annotation reference" w:semiHidden="1" w:unhideWhenUsed="1"/>
+    <w:lsdException w:name="line number" w:semiHidden="1" w:unhideWhenUsed="1"/>
+    <w:lsdException w:name="page number" w:semiHidden="1" w:unhideWhenUsed="1"/>
+    <w:lsdException w:name="endnote reference" w:semiHidden="1" w:unhideWhenUsed="1"/>
+    <w:lsdException w:name="endnote text" w:semiHidden="1" w:unhideWhenUsed="1"/>
+    <w:lsdException w:name="table of authorities" w:semiHidden="1" w:unhideWhenUsed="1"/>
+    <w:lsdException w:name="macro" w:semiHidden="1" w:unhideWhenUsed="1"/>
+    <w:lsdException w:name="toa heading" w:semiHidden="1" w:unhideWhenUsed="1"/>
+    <w:lsdException w:name="List" w:semiHidden="1" w:unhideWhenUsed="1"/>
+    <w:lsdException w:name="List Bullet" w:semiHidden="1" w:unhideWhenUsed="1"/>
+    <w:lsdException w:name="List 2" w:semiHidden="1" w:unhideWhenUsed="1"/>
+    <w:lsdException w:name="List 3" w:semiHidden="1" w:unhideWhenUsed="1"/>
+    <w:lsdException w:name="List Bullet 2" w:semiHidden="1" w:unhideWhenUsed="1"/>
+    <w:lsdException w:name="List Bullet 3" w:semiHidden="1" w:unhideWhenUsed="1"/>
+    <w:lsdException w:name="List Bullet 4" w:semiHidden="1" w:unhideWhenUsed="1"/>
+    <w:lsdException w:name="List Bullet 5" w:semiHidden="1" w:unhideWhenUsed="1"/>
+    <w:lsdException w:name="List Number 2" w:semiHidden="1" w:unhideWhenUsed="1"/>
+    <w:lsdException w:name="List Number 3" w:semiHidden="1" w:unhideWhenUsed="1"/>
+    <w:lsdException w:name="List Number 4" w:semiHidden="1" w:unhideWhenUsed="1"/>
+    <w:lsdException w:name="List Number 5" w:semiHidden="1" w:unhideWhenUsed="1"/>
     <w:lsdException w:name="Title" w:qFormat="1"/>
+    <w:lsdException w:name="Closing" w:semiHidden="1" w:unhideWhenUsed="1"/>
+    <w:lsdException w:name="Signature" w:semiHidden="1" w:unhideWhenUsed="1"/>
+    <w:lsdException w:name="Default Paragraph Font" w:semiHidden="1" w:unhideWhenUsed="1"/>
+    <w:lsdException w:name="Body Text" w:semiHidden="1" w:unhideWhenUsed="1"/>
+    <w:lsdException w:name="Body Text Indent" w:semiHidden="1" w:unhideWhenUsed="1"/>
+    <w:lsdException w:name="List Continue" w:semiHidden="1" w:unhideWhenUsed="1"/>
+    <w:lsdException w:name="List Continue 2" w:semiHidden="1" w:unhideWhenUsed="1"/>
+    <w:lsdException w:name="List Continue 3" w:semiHidden="1" w:unhideWhenUsed="1"/>
+    <w:lsdException w:name="List Continue 4" w:semiHidden="1" w:unhideWhenUsed="1"/>
+    <w:lsdException w:name="List Continue 5" w:semiHidden="1" w:unhideWhenUsed="1"/>
+    <w:lsdException w:name="Message Header" w:semiHidden="1" w:unhideWhenUsed="1"/>
     <w:lsdException w:name="Subtitle" w:qFormat="1"/>
+    <w:lsdException w:name="Body Text First Indent 2" w:semiHidden="1" w:unhideWhenUsed="1"/>
+    <w:lsdException w:name="Note Heading" w:semiHidden="1" w:unhideWhenUsed="1"/>
+    <w:lsdException w:name="Body Text 2" w:semiHidden="1" w:unhideWhenUsed="1"/>
+    <w:lsdException w:name="Body Text 3" w:semiHidden="1" w:unhideWhenUsed="1"/>
+    <w:lsdException w:name="Body Text Indent 2" w:semiHidden="1" w:unhideWhenUsed="1"/>
+    <w:lsdException w:name="Body Text Indent 3" w:semiHidden="1" w:unhideWhenUsed="1"/>
+    <w:lsdException w:name="Block Text" w:semiHidden="1" w:unhideWhenUsed="1"/>
+    <w:lsdException w:name="Hyperlink" w:semiHidden="1" w:unhideWhenUsed="1"/>
+    <w:lsdException w:name="FollowedHyperlink" w:semiHidden="1" w:unhideWhenUsed="1"/>
     <w:lsdException w:name="Strong" w:qFormat="1"/>
     <w:lsdException w:name="Emphasis" w:qFormat="1"/>
+    <w:lsdException w:name="Document Map" w:semiHidden="1" w:unhideWhenUsed="1"/>
+    <w:lsdException w:name="Plain Text" w:semiHidden="1" w:unhideWhenUsed="1"/>
+    <w:lsdException w:name="E-mail Signature" w:semiHidden="1" w:unhideWhenUsed="1"/>
+    <w:lsdException w:name="HTML Top of Form" w:semiHidden="1" w:unhideWhenUsed="1"/>
+    <w:lsdException w:name="HTML Bottom of Form" w:semiHidden="1" w:unhideWhenUsed="1"/>
+    <w:lsdException w:name="Normal (Web)" w:semiHidden="1" w:unhideWhenUsed="1"/>
+    <w:lsdException w:name="HTML Acronym" w:semiHidden="1" w:unhideWhenUsed="1"/>
+    <w:lsdException w:name="HTML Address" w:semiHidden="1" w:unhideWhenUsed="1"/>
+    <w:lsdException w:name="HTML Cite" w:semiHidden="1" w:unhideWhenUsed="1"/>
+    <w:lsdException w:name="HTML Code" w:semiHidden="1" w:unhideWhenUsed="1"/>
+    <w:lsdException w:name="HTML Definition" w:semiHidden="1" w:unhideWhenUsed="1"/>
+    <w:lsdException w:name="HTML Keyboard" w:semiHidden="1" w:unhideWhenUsed="1"/>
+    <w:lsdException w:name="HTML Preformatted" w:semiHidden="1" w:unhideWhenUsed="1"/>
+    <w:lsdException w:name="HTML Sample" w:semiHidden="1" w:unhideWhenUsed="1"/>
     <w:lsdException w:name="HTML Typewriter" w:semiHidden="1" w:unhideWhenUsed="1"/>
+    <w:lsdException w:name="HTML Variable" w:semiHidden="1" w:unhideWhenUsed="1"/>
     <w:lsdException w:name="Normal Table" w:semiHidden="1" w:unhideWhenUsed="1"/>
+    <w:lsdException w:name="annotation subject" w:semiHidden="1" w:unhideWhenUsed="1"/>
+    <w:lsdException w:name="No List" w:semiHidden="1" w:unhideWhenUsed="1"/>
+    <w:lsdException w:name="Outline List 1" w:semiHidden="1" w:unhideWhenUsed="1"/>
     <w:lsdException w:name="Outline List 2" w:semiHidden="1" w:unhideWhenUsed="1"/>
     <w:lsdException w:name="Outline List 3" w:semiHidden="1" w:unhideWhenUsed="1"/>
     <w:lsdException w:name="Table Simple 1" w:semiHidden="1" w:unhideWhenUsed="1"/>
@@ -3375,6 +3025,110 @@
     <w:lsdException w:name="Book Title" w:uiPriority="33" w:qFormat="1"/>
     <w:lsdException w:name="Bibliography" w:semiHidden="1" w:uiPriority="37" w:unhideWhenUsed="1"/>
     <w:lsdException w:name="TOC Heading" w:semiHidden="1" w:uiPriority="39" w:unhideWhenUsed="1" w:qFormat="1"/>
+    <w:lsdException w:name="Plain Table 1" w:uiPriority="41"/>
+    <w:lsdException w:name="Plain Table 2" w:uiPriority="42"/>
+    <w:lsdException w:name="Plain Table 3" w:uiPriority="43"/>
+    <w:lsdException w:name="Plain Table 4" w:uiPriority="44"/>
+    <w:lsdException w:name="Plain Table 5" w:uiPriority="45"/>
+    <w:lsdException w:name="Grid Table Light" w:uiPriority="40"/>
+    <w:lsdException w:name="Grid Table 1 Light" w:uiPriority="46"/>
+    <w:lsdException w:name="Grid Table 2" w:uiPriority="47"/>
+    <w:lsdException w:name="Grid Table 3" w:uiPriority="48"/>
+    <w:lsdException w:name="Grid Table 4" w:uiPriority="49"/>
+    <w:lsdException w:name="Grid Table 5 Dark" w:uiPriority="50"/>
+    <w:lsdException w:name="Grid Table 6 Colorful" w:uiPriority="51"/>
+    <w:lsdException w:name="Grid Table 7 Colorful" w:uiPriority="52"/>
+    <w:lsdException w:name="Grid Table 1 Light Accent 1" w:uiPriority="46"/>
+    <w:lsdException w:name="Grid Table 2 Accent 1" w:uiPriority="47"/>
+    <w:lsdException w:name="Grid Table 3 Accent 1" w:uiPriority="48"/>
+    <w:lsdException w:name="Grid Table 4 Accent 1" w:uiPriority="49"/>
+    <w:lsdException w:name="Grid Table 5 Dark Accent 1" w:uiPriority="50"/>
+    <w:lsdException w:name="Grid Table 6 Colorful Accent 1" w:uiPriority="51"/>
+    <w:lsdException w:name="Grid Table 7 Colorful Accent 1" w:uiPriority="52"/>
+    <w:lsdException w:name="Grid Table 1 Light Accent 2" w:uiPriority="46"/>
+    <w:lsdException w:name="Grid Table 2 Accent 2" w:uiPriority="47"/>
+    <w:lsdException w:name="Grid Table 3 Accent 2" w:uiPriority="48"/>
+    <w:lsdException w:name="Grid Table 4 Accent 2" w:uiPriority="49"/>
+    <w:lsdException w:name="Grid Table 5 Dark Accent 2" w:uiPriority="50"/>
+    <w:lsdException w:name="Grid Table 6 Colorful Accent 2" w:uiPriority="51"/>
+    <w:lsdException w:name="Grid Table 7 Colorful Accent 2" w:uiPriority="52"/>
+    <w:lsdException w:name="Grid Table 1 Light Accent 3" w:uiPriority="46"/>
+    <w:lsdException w:name="Grid Table 2 Accent 3" w:uiPriority="47"/>
+    <w:lsdException w:name="Grid Table 3 Accent 3" w:uiPriority="48"/>
+    <w:lsdException w:name="Grid Table 4 Accent 3" w:uiPriority="49"/>
+    <w:lsdException w:name="Grid Table 5 Dark Accent 3" w:uiPriority="50"/>
+    <w:lsdException w:name="Grid Table 6 Colorful Accent 3" w:uiPriority="51"/>
+    <w:lsdException w:name="Grid Table 7 Colorful Accent 3" w:uiPriority="52"/>
+    <w:lsdException w:name="Grid Table 1 Light Accent 4" w:uiPriority="46"/>
+    <w:lsdException w:name="Grid Table 2 Accent 4" w:uiPriority="47"/>
+    <w:lsdException w:name="Grid Table 3 Accent 4" w:uiPriority="48"/>
+    <w:lsdException w:name="Grid Table 4 Accent 4" w:uiPriority="49"/>
+    <w:lsdException w:name="Grid Table 5 Dark Accent 4" w:uiPriority="50"/>
+    <w:lsdException w:name="Grid Table 6 Colorful Accent 4" w:uiPriority="51"/>
+    <w:lsdException w:name="Grid Table 7 Colorful Accent 4" w:uiPriority="52"/>
+    <w:lsdException w:name="Grid Table 1 Light Accent 5" w:uiPriority="46"/>
+    <w:lsdException w:name="Grid Table 2 Accent 5" w:uiPriority="47"/>
+    <w:lsdException w:name="Grid Table 3 Accent 5" w:uiPriority="48"/>
+    <w:lsdException w:name="Grid Table 4 Accent 5" w:uiPriority="49"/>
+    <w:lsdException w:name="Grid Table 5 Dark Accent 5" w:uiPriority="50"/>
+    <w:lsdException w:name="Grid Table 6 Colorful Accent 5" w:uiPriority="51"/>
+    <w:lsdException w:name="Grid Table 7 Colorful Accent 5" w:uiPriority="52"/>
+    <w:lsdException w:name="Grid Table 1 Light Accent 6" w:uiPriority="46"/>
+    <w:lsdException w:name="Grid Table 2 Accent 6" w:uiPriority="47"/>
+    <w:lsdException w:name="Grid Table 3 Accent 6" w:uiPriority="48"/>
+    <w:lsdException w:name="Grid Table 4 Accent 6" w:uiPriority="49"/>
+    <w:lsdException w:name="Grid Table 5 Dark Accent 6" w:uiPriority="50"/>
+    <w:lsdException w:name="Grid Table 6 Colorful Accent 6" w:uiPriority="51"/>
+    <w:lsdException w:name="Grid Table 7 Colorful Accent 6" w:uiPriority="52"/>
+    <w:lsdException w:name="List Table 1 Light" w:uiPriority="46"/>
+    <w:lsdException w:name="List Table 2" w:uiPriority="47"/>
+    <w:lsdException w:name="List Table 3" w:uiPriority="48"/>
+    <w:lsdException w:name="List Table 4" w:uiPriority="49"/>
+    <w:lsdException w:name="List Table 5 Dark" w:uiPriority="50"/>
+    <w:lsdException w:name="List Table 6 Colorful" w:uiPriority="51"/>
+    <w:lsdException w:name="List Table 7 Colorful" w:uiPriority="52"/>
+    <w:lsdException w:name="List Table 1 Light Accent 1" w:uiPriority="46"/>
+    <w:lsdException w:name="List Table 2 Accent 1" w:uiPriority="47"/>
+    <w:lsdException w:name="List Table 3 Accent 1" w:uiPriority="48"/>
+    <w:lsdException w:name="List Table 4 Accent 1" w:uiPriority="49"/>
+    <w:lsdException w:name="List Table 5 Dark Accent 1" w:uiPriority="50"/>
+    <w:lsdException w:name="List Table 6 Colorful Accent 1" w:uiPriority="51"/>
+    <w:lsdException w:name="List Table 7 Colorful Accent 1" w:uiPriority="52"/>
+    <w:lsdException w:name="List Table 1 Light Accent 2" w:uiPriority="46"/>
+    <w:lsdException w:name="List Table 2 Accent 2" w:uiPriority="47"/>
+    <w:lsdException w:name="List Table 3 Accent 2" w:uiPriority="48"/>
+    <w:lsdException w:name="List Table 4 Accent 2" w:uiPriority="49"/>
+    <w:lsdException w:name="List Table 5 Dark Accent 2" w:uiPriority="50"/>
+    <w:lsdException w:name="List Table 6 Colorful Accent 2" w:uiPriority="51"/>
+    <w:lsdException w:name="List Table 7 Colorful Accent 2" w:uiPriority="52"/>
+    <w:lsdException w:name="List Table 1 Light Accent 3" w:uiPriority="46"/>
+    <w:lsdException w:name="List Table 2 Accent 3" w:uiPriority="47"/>
+    <w:lsdException w:name="List Table 3 Accent 3" w:uiPriority="48"/>
+    <w:lsdException w:name="List Table 4 Accent 3" w:uiPriority="49"/>
+    <w:lsdException w:name="List Table 5 Dark Accent 3" w:uiPriority="50"/>
+    <w:lsdException w:name="List Table 6 Colorful Accent 3" w:uiPriority="51"/>
+    <w:lsdException w:name="List Table 7 Colorful Accent 3" w:uiPriority="52"/>
+    <w:lsdException w:name="List Table 1 Light Accent 4" w:uiPriority="46"/>
+    <w:lsdException w:name="List Table 2 Accent 4" w:uiPriority="47"/>
+    <w:lsdException w:name="List Table 3 Accent 4" w:uiPriority="48"/>
+    <w:lsdException w:name="List Table 4 Accent 4" w:uiPriority="49"/>
+    <w:lsdException w:name="List Table 5 Dark Accent 4" w:uiPriority="50"/>
+    <w:lsdException w:name="List Table 6 Colorful Accent 4" w:uiPriority="51"/>
+    <w:lsdException w:name="List Table 7 Colorful Accent 4" w:uiPriority="52"/>
+    <w:lsdException w:name="List Table 1 Light Accent 5" w:uiPriority="46"/>
+    <w:lsdException w:name="List Table 2 Accent 5" w:uiPriority="47"/>
+    <w:lsdException w:name="List Table 3 Accent 5" w:uiPriority="48"/>
+    <w:lsdException w:name="List Table 4 Accent 5" w:uiPriority="49"/>
+    <w:lsdException w:name="List Table 5 Dark Accent 5" w:uiPriority="50"/>
+    <w:lsdException w:name="List Table 6 Colorful Accent 5" w:uiPriority="51"/>
+    <w:lsdException w:name="List Table 7 Colorful Accent 5" w:uiPriority="52"/>
+    <w:lsdException w:name="List Table 1 Light Accent 6" w:uiPriority="46"/>
+    <w:lsdException w:name="List Table 2 Accent 6" w:uiPriority="47"/>
+    <w:lsdException w:name="List Table 3 Accent 6" w:uiPriority="48"/>
+    <w:lsdException w:name="List Table 4 Accent 6" w:uiPriority="49"/>
+    <w:lsdException w:name="List Table 5 Dark Accent 6" w:uiPriority="50"/>
+    <w:lsdException w:name="List Table 6 Colorful Accent 6" w:uiPriority="51"/>
+    <w:lsdException w:name="List Table 7 Colorful Accent 6" w:uiPriority="52"/>
   </w:latentStyles>
   <w:style w:type="paragraph" w:default="1" w:styleId="Normal">
     <w:name w:val="Normal"/>
@@ -3537,6 +3291,7 @@
     <w:basedOn w:val="Tabelanormal"/>
     <w:rsid w:val="0048026C"/>
     <w:tblPr>
+      <w:tblInd w:w="0" w:type="dxa"/>
       <w:tblBorders>
         <w:top w:val="single" w:sz="4" w:space="0" w:color="auto"/>
         <w:left w:val="single" w:sz="4" w:space="0" w:color="auto"/>
@@ -3545,262 +3300,6 @@
         <w:insideH w:val="single" w:sz="4" w:space="0" w:color="auto"/>
         <w:insideV w:val="single" w:sz="4" w:space="0" w:color="auto"/>
       </w:tblBorders>
-    </w:tblPr>
-  </w:style>
-</w:styles>
-</file>
-
-<file path=word/stylesWithEffects.xml><?xml version="1.0" encoding="utf-8"?>
-<w:styles xmlns:wpc="http://schemas.microsoft.com/office/word/2010/wordprocessingCanvas" xmlns:mc="http://schemas.openxmlformats.org/markup-compatibility/2006" xmlns:o="urn:schemas-microsoft-com:office:office" xmlns:r="http://schemas.openxmlformats.org/officeDocument/2006/relationships" xmlns:m="http://schemas.openxmlformats.org/officeDocument/2006/math" xmlns:v="urn:schemas-microsoft-com:vml" xmlns:wp14="http://schemas.microsoft.com/office/word/2010/wordprocessingDrawing" xmlns:wp="http://schemas.openxmlformats.org/drawingml/2006/wordprocessingDrawing" xmlns:w10="urn:schemas-microsoft-com:office:word" xmlns:w="http://schemas.openxmlformats.org/wordprocessingml/2006/main" xmlns:w14="http://schemas.microsoft.com/office/word/2010/wordml" xmlns:wpg="http://schemas.microsoft.com/office/word/2010/wordprocessingGroup" xmlns:wpi="http://schemas.microsoft.com/office/word/2010/wordprocessingInk" xmlns:wne="http://schemas.microsoft.com/office/word/2006/wordml" xmlns:wps="http://schemas.microsoft.com/office/word/2010/wordprocessingShape" mc:Ignorable="w14 wp14">
-  <w:docDefaults>
-    <w:rPrDefault>
-      <w:rPr>
-        <w:rFonts w:ascii="Times New Roman" w:eastAsia="Times New Roman" w:hAnsi="Times New Roman" w:cs="Times New Roman"/>
-        <w:lang w:val="pt-BR" w:eastAsia="pt-BR" w:bidi="ar-SA"/>
-      </w:rPr>
-    </w:rPrDefault>
-    <w:pPrDefault/>
-  </w:docDefaults>
-  <w:latentStyles w:defLockedState="0" w:defUIPriority="0" w:defSemiHidden="0" w:defUnhideWhenUsed="0" w:defQFormat="0" w:count="267">
-    <w:lsdException w:name="Normal" w:qFormat="1"/>
-    <w:lsdException w:name="heading 1" w:qFormat="1"/>
-    <w:lsdException w:name="heading 2" w:qFormat="1"/>
-    <w:lsdException w:name="heading 3" w:qFormat="1"/>
-    <w:lsdException w:name="heading 4" w:semiHidden="1" w:unhideWhenUsed="1" w:qFormat="1"/>
-    <w:lsdException w:name="heading 5" w:semiHidden="1" w:unhideWhenUsed="1" w:qFormat="1"/>
-    <w:lsdException w:name="heading 6" w:semiHidden="1" w:unhideWhenUsed="1" w:qFormat="1"/>
-    <w:lsdException w:name="heading 7" w:semiHidden="1" w:unhideWhenUsed="1" w:qFormat="1"/>
-    <w:lsdException w:name="heading 8" w:semiHidden="1" w:unhideWhenUsed="1" w:qFormat="1"/>
-    <w:lsdException w:name="heading 9" w:semiHidden="1" w:unhideWhenUsed="1" w:qFormat="1"/>
-    <w:lsdException w:name="caption" w:semiHidden="1" w:unhideWhenUsed="1" w:qFormat="1"/>
-    <w:lsdException w:name="Title" w:qFormat="1"/>
-    <w:lsdException w:name="Subtitle" w:qFormat="1"/>
-    <w:lsdException w:name="Strong" w:qFormat="1"/>
-    <w:lsdException w:name="Emphasis" w:qFormat="1"/>
-    <w:lsdException w:name="HTML Typewriter" w:semiHidden="1" w:unhideWhenUsed="1"/>
-    <w:lsdException w:name="Normal Table" w:semiHidden="1" w:unhideWhenUsed="1"/>
-    <w:lsdException w:name="Outline List 2" w:semiHidden="1" w:unhideWhenUsed="1"/>
-    <w:lsdException w:name="Outline List 3" w:semiHidden="1" w:unhideWhenUsed="1"/>
-    <w:lsdException w:name="Table Simple 1" w:semiHidden="1" w:unhideWhenUsed="1"/>
-    <w:lsdException w:name="Table Simple 2" w:semiHidden="1" w:unhideWhenUsed="1"/>
-    <w:lsdException w:name="Table Simple 3" w:semiHidden="1" w:unhideWhenUsed="1"/>
-    <w:lsdException w:name="Table Classic 1" w:semiHidden="1" w:unhideWhenUsed="1"/>
-    <w:lsdException w:name="Table Classic 2" w:semiHidden="1" w:unhideWhenUsed="1"/>
-    <w:lsdException w:name="Table Classic 3" w:semiHidden="1" w:unhideWhenUsed="1"/>
-    <w:lsdException w:name="Table Classic 4" w:semiHidden="1" w:unhideWhenUsed="1"/>
-    <w:lsdException w:name="Table Colorful 1" w:semiHidden="1" w:unhideWhenUsed="1"/>
-    <w:lsdException w:name="Table Colorful 2" w:semiHidden="1" w:unhideWhenUsed="1"/>
-    <w:lsdException w:name="Table Colorful 3" w:semiHidden="1" w:unhideWhenUsed="1"/>
-    <w:lsdException w:name="Table Columns 1" w:semiHidden="1" w:unhideWhenUsed="1"/>
-    <w:lsdException w:name="Table Columns 2" w:semiHidden="1" w:unhideWhenUsed="1"/>
-    <w:lsdException w:name="Table Columns 3" w:semiHidden="1" w:unhideWhenUsed="1"/>
-    <w:lsdException w:name="Table Columns 4" w:semiHidden="1" w:unhideWhenUsed="1"/>
-    <w:lsdException w:name="Table Columns 5" w:semiHidden="1" w:unhideWhenUsed="1"/>
-    <w:lsdException w:name="Table Grid 1" w:semiHidden="1" w:unhideWhenUsed="1"/>
-    <w:lsdException w:name="Table Grid 2" w:semiHidden="1" w:unhideWhenUsed="1"/>
-    <w:lsdException w:name="Table Grid 3" w:semiHidden="1" w:unhideWhenUsed="1"/>
-    <w:lsdException w:name="Table Grid 4" w:semiHidden="1" w:unhideWhenUsed="1"/>
-    <w:lsdException w:name="Table Grid 5" w:semiHidden="1" w:unhideWhenUsed="1"/>
-    <w:lsdException w:name="Table Grid 6" w:semiHidden="1" w:unhideWhenUsed="1"/>
-    <w:lsdException w:name="Table Grid 7" w:semiHidden="1" w:unhideWhenUsed="1"/>
-    <w:lsdException w:name="Table Grid 8" w:semiHidden="1" w:unhideWhenUsed="1"/>
-    <w:lsdException w:name="Table List 1" w:semiHidden="1" w:unhideWhenUsed="1"/>
-    <w:lsdException w:name="Table List 2" w:semiHidden="1" w:unhideWhenUsed="1"/>
-    <w:lsdException w:name="Table List 3" w:semiHidden="1" w:unhideWhenUsed="1"/>
-    <w:lsdException w:name="Table List 4" w:semiHidden="1" w:unhideWhenUsed="1"/>
-    <w:lsdException w:name="Table List 5" w:semiHidden="1" w:unhideWhenUsed="1"/>
-    <w:lsdException w:name="Table List 6" w:semiHidden="1" w:unhideWhenUsed="1"/>
-    <w:lsdException w:name="Table List 7" w:semiHidden="1" w:unhideWhenUsed="1"/>
-    <w:lsdException w:name="Table List 8" w:semiHidden="1" w:unhideWhenUsed="1"/>
-    <w:lsdException w:name="Table 3D effects 1" w:semiHidden="1" w:unhideWhenUsed="1"/>
-    <w:lsdException w:name="Table 3D effects 2" w:semiHidden="1" w:unhideWhenUsed="1"/>
-    <w:lsdException w:name="Table 3D effects 3" w:semiHidden="1" w:unhideWhenUsed="1"/>
-    <w:lsdException w:name="Table Contemporary" w:semiHidden="1" w:unhideWhenUsed="1"/>
-    <w:lsdException w:name="Table Elegant" w:semiHidden="1" w:unhideWhenUsed="1"/>
-    <w:lsdException w:name="Table Professional" w:semiHidden="1" w:unhideWhenUsed="1"/>
-    <w:lsdException w:name="Table Subtle 1" w:semiHidden="1" w:unhideWhenUsed="1"/>
-    <w:lsdException w:name="Table Subtle 2" w:semiHidden="1" w:unhideWhenUsed="1"/>
-    <w:lsdException w:name="Table Web 1" w:semiHidden="1" w:unhideWhenUsed="1"/>
-    <w:lsdException w:name="Table Web 2" w:semiHidden="1" w:unhideWhenUsed="1"/>
-    <w:lsdException w:name="Table Web 3" w:semiHidden="1" w:unhideWhenUsed="1"/>
-    <w:lsdException w:name="Balloon Text" w:semiHidden="1" w:unhideWhenUsed="1"/>
-    <w:lsdException w:name="Table Theme" w:semiHidden="1" w:unhideWhenUsed="1"/>
-    <w:lsdException w:name="Placeholder Text" w:semiHidden="1" w:uiPriority="99"/>
-    <w:lsdException w:name="No Spacing" w:uiPriority="1" w:qFormat="1"/>
-    <w:lsdException w:name="Light Shading" w:uiPriority="60"/>
-    <w:lsdException w:name="Light List" w:uiPriority="61"/>
-    <w:lsdException w:name="Light Grid" w:uiPriority="62"/>
-    <w:lsdException w:name="Medium Shading 1" w:uiPriority="63"/>
-    <w:lsdException w:name="Medium Shading 2" w:uiPriority="64"/>
-    <w:lsdException w:name="Medium List 1" w:uiPriority="65"/>
-    <w:lsdException w:name="Medium List 2" w:uiPriority="66"/>
-    <w:lsdException w:name="Medium Grid 1" w:uiPriority="67"/>
-    <w:lsdException w:name="Medium Grid 2" w:uiPriority="68"/>
-    <w:lsdException w:name="Medium Grid 3" w:uiPriority="69"/>
-    <w:lsdException w:name="Dark List" w:uiPriority="70"/>
-    <w:lsdException w:name="Colorful Shading" w:uiPriority="71"/>
-    <w:lsdException w:name="Colorful List" w:uiPriority="72"/>
-    <w:lsdException w:name="Colorful Grid" w:uiPriority="73"/>
-    <w:lsdException w:name="Light Shading Accent 1" w:uiPriority="60"/>
-    <w:lsdException w:name="Light List Accent 1" w:uiPriority="61"/>
-    <w:lsdException w:name="Light Grid Accent 1" w:uiPriority="62"/>
-    <w:lsdException w:name="Medium Shading 1 Accent 1" w:uiPriority="63"/>
-    <w:lsdException w:name="Medium Shading 2 Accent 1" w:uiPriority="64"/>
-    <w:lsdException w:name="Medium List 1 Accent 1" w:uiPriority="65"/>
-    <w:lsdException w:name="Revision" w:semiHidden="1" w:uiPriority="99"/>
-    <w:lsdException w:name="List Paragraph" w:uiPriority="34" w:qFormat="1"/>
-    <w:lsdException w:name="Quote" w:uiPriority="29" w:qFormat="1"/>
-    <w:lsdException w:name="Intense Quote" w:uiPriority="30" w:qFormat="1"/>
-    <w:lsdException w:name="Medium List 2 Accent 1" w:uiPriority="66"/>
-    <w:lsdException w:name="Medium Grid 1 Accent 1" w:uiPriority="67"/>
-    <w:lsdException w:name="Medium Grid 2 Accent 1" w:uiPriority="68"/>
-    <w:lsdException w:name="Medium Grid 3 Accent 1" w:uiPriority="69"/>
-    <w:lsdException w:name="Dark List Accent 1" w:uiPriority="70"/>
-    <w:lsdException w:name="Colorful Shading Accent 1" w:uiPriority="71"/>
-    <w:lsdException w:name="Colorful List Accent 1" w:uiPriority="72"/>
-    <w:lsdException w:name="Colorful Grid Accent 1" w:uiPriority="73"/>
-    <w:lsdException w:name="Light Shading Accent 2" w:uiPriority="60"/>
-    <w:lsdException w:name="Light List Accent 2" w:uiPriority="61"/>
-    <w:lsdException w:name="Light Grid Accent 2" w:uiPriority="62"/>
-    <w:lsdException w:name="Medium Shading 1 Accent 2" w:uiPriority="63"/>
-    <w:lsdException w:name="Medium Shading 2 Accent 2" w:uiPriority="64"/>
-    <w:lsdException w:name="Medium List 1 Accent 2" w:uiPriority="65"/>
-    <w:lsdException w:name="Medium List 2 Accent 2" w:uiPriority="66"/>
-    <w:lsdException w:name="Medium Grid 1 Accent 2" w:uiPriority="67"/>
-    <w:lsdException w:name="Medium Grid 2 Accent 2" w:uiPriority="68"/>
-    <w:lsdException w:name="Medium Grid 3 Accent 2" w:uiPriority="69"/>
-    <w:lsdException w:name="Dark List Accent 2" w:uiPriority="70"/>
-    <w:lsdException w:name="Colorful Shading Accent 2" w:uiPriority="71"/>
-    <w:lsdException w:name="Colorful List Accent 2" w:uiPriority="72"/>
-    <w:lsdException w:name="Colorful Grid Accent 2" w:uiPriority="73"/>
-    <w:lsdException w:name="Light Shading Accent 3" w:uiPriority="60"/>
-    <w:lsdException w:name="Light List Accent 3" w:uiPriority="61"/>
-    <w:lsdException w:name="Light Grid Accent 3" w:uiPriority="62"/>
-    <w:lsdException w:name="Medium Shading 1 Accent 3" w:uiPriority="63"/>
-    <w:lsdException w:name="Medium Shading 2 Accent 3" w:uiPriority="64"/>
-    <w:lsdException w:name="Medium List 1 Accent 3" w:uiPriority="65"/>
-    <w:lsdException w:name="Medium List 2 Accent 3" w:uiPriority="66"/>
-    <w:lsdException w:name="Medium Grid 1 Accent 3" w:uiPriority="67"/>
-    <w:lsdException w:name="Medium Grid 2 Accent 3" w:uiPriority="68"/>
-    <w:lsdException w:name="Medium Grid 3 Accent 3" w:uiPriority="69"/>
-    <w:lsdException w:name="Dark List Accent 3" w:uiPriority="70"/>
-    <w:lsdException w:name="Colorful Shading Accent 3" w:uiPriority="71"/>
-    <w:lsdException w:name="Colorful List Accent 3" w:uiPriority="72"/>
-    <w:lsdException w:name="Colorful Grid Accent 3" w:uiPriority="73"/>
-    <w:lsdException w:name="Light Shading Accent 4" w:uiPriority="60"/>
-    <w:lsdException w:name="Light List Accent 4" w:uiPriority="61"/>
-    <w:lsdException w:name="Light Grid Accent 4" w:uiPriority="62"/>
-    <w:lsdException w:name="Medium Shading 1 Accent 4" w:uiPriority="63"/>
-    <w:lsdException w:name="Medium Shading 2 Accent 4" w:uiPriority="64"/>
-    <w:lsdException w:name="Medium List 1 Accent 4" w:uiPriority="65"/>
-    <w:lsdException w:name="Medium List 2 Accent 4" w:uiPriority="66"/>
-    <w:lsdException w:name="Medium Grid 1 Accent 4" w:uiPriority="67"/>
-    <w:lsdException w:name="Medium Grid 2 Accent 4" w:uiPriority="68"/>
-    <w:lsdException w:name="Medium Grid 3 Accent 4" w:uiPriority="69"/>
-    <w:lsdException w:name="Dark List Accent 4" w:uiPriority="70"/>
-    <w:lsdException w:name="Colorful Shading Accent 4" w:uiPriority="71"/>
-    <w:lsdException w:name="Colorful List Accent 4" w:uiPriority="72"/>
-    <w:lsdException w:name="Colorful Grid Accent 4" w:uiPriority="73"/>
-    <w:lsdException w:name="Light Shading Accent 5" w:uiPriority="60"/>
-    <w:lsdException w:name="Light List Accent 5" w:uiPriority="61"/>
-    <w:lsdException w:name="Light Grid Accent 5" w:uiPriority="62"/>
-    <w:lsdException w:name="Medium Shading 1 Accent 5" w:uiPriority="63"/>
-    <w:lsdException w:name="Medium Shading 2 Accent 5" w:uiPriority="64"/>
-    <w:lsdException w:name="Medium List 1 Accent 5" w:uiPriority="65"/>
-    <w:lsdException w:name="Medium List 2 Accent 5" w:uiPriority="66"/>
-    <w:lsdException w:name="Medium Grid 1 Accent 5" w:uiPriority="67"/>
-    <w:lsdException w:name="Medium Grid 2 Accent 5" w:uiPriority="68"/>
-    <w:lsdException w:name="Medium Grid 3 Accent 5" w:uiPriority="69"/>
-    <w:lsdException w:name="Dark List Accent 5" w:uiPriority="70"/>
-    <w:lsdException w:name="Colorful Shading Accent 5" w:uiPriority="71"/>
-    <w:lsdException w:name="Colorful List Accent 5" w:uiPriority="72"/>
-    <w:lsdException w:name="Colorful Grid Accent 5" w:uiPriority="73"/>
-    <w:lsdException w:name="Light Shading Accent 6" w:uiPriority="60"/>
-    <w:lsdException w:name="Light List Accent 6" w:uiPriority="61"/>
-    <w:lsdException w:name="Light Grid Accent 6" w:uiPriority="62"/>
-    <w:lsdException w:name="Medium Shading 1 Accent 6" w:uiPriority="63"/>
-    <w:lsdException w:name="Medium Shading 2 Accent 6" w:uiPriority="64"/>
-    <w:lsdException w:name="Medium List 1 Accent 6" w:uiPriority="65"/>
-    <w:lsdException w:name="Medium List 2 Accent 6" w:uiPriority="66"/>
-    <w:lsdException w:name="Medium Grid 1 Accent 6" w:uiPriority="67"/>
-    <w:lsdException w:name="Medium Grid 2 Accent 6" w:uiPriority="68"/>
-    <w:lsdException w:name="Medium Grid 3 Accent 6" w:uiPriority="69"/>
-    <w:lsdException w:name="Dark List Accent 6" w:uiPriority="70"/>
-    <w:lsdException w:name="Colorful Shading Accent 6" w:uiPriority="71"/>
-    <w:lsdException w:name="Colorful List Accent 6" w:uiPriority="72"/>
-    <w:lsdException w:name="Colorful Grid Accent 6" w:uiPriority="73"/>
-    <w:lsdException w:name="Subtle Emphasis" w:uiPriority="19" w:qFormat="1"/>
-    <w:lsdException w:name="Intense Emphasis" w:uiPriority="21" w:qFormat="1"/>
-    <w:lsdException w:name="Subtle Reference" w:uiPriority="31" w:qFormat="1"/>
-    <w:lsdException w:name="Intense Reference" w:uiPriority="32" w:qFormat="1"/>
-    <w:lsdException w:name="Book Title" w:uiPriority="33" w:qFormat="1"/>
-    <w:lsdException w:name="Bibliography" w:semiHidden="1" w:uiPriority="37" w:unhideWhenUsed="1"/>
-    <w:lsdException w:name="TOC Heading" w:semiHidden="1" w:uiPriority="39" w:unhideWhenUsed="1" w:qFormat="1"/>
-  </w:latentStyles>
-  <w:style w:type="paragraph" w:default="1" w:styleId="Normal">
-    <w:name w:val="Normal"/>
-    <w:qFormat/>
-    <w:pPr>
-      <w:suppressAutoHyphens/>
-    </w:pPr>
-    <w:rPr>
-      <w:sz w:val="24"/>
-      <w:szCs w:val="24"/>
-      <w:lang w:eastAsia="ar-SA"/>
-    </w:rPr>
-  </w:style>
-  <w:style w:type="paragraph" w:styleId="Ttulo2">
-    <w:name w:val="heading 2"/>
-    <w:basedOn w:val="Normal"/>
-    <w:next w:val="Normal"/>
-    <w:qFormat/>
-    <w:pPr>
-      <w:keepNext/>
-      <w:jc w:val="center"/>
-      <w:outlineLvl w:val="1"/>
-    </w:pPr>
-    <w:rPr>
-      <w:rFonts w:ascii="Charter Bd BT" w:hAnsi="Charter Bd BT"/>
-      <w:b/>
-      <w:sz w:val="30"/>
-      <w:u w:val="single"/>
-    </w:rPr>
-  </w:style>
-  <w:style w:type="paragraph" w:styleId="Ttulo3">
-    <w:name w:val="heading 3"/>
-    <w:basedOn w:val="Normal"/>
-    <w:next w:val="Normal"/>
-    <w:qFormat/>
-    <w:pPr>
-      <w:keepNext/>
-      <w:overflowPunct w:val="0"/>
-      <w:autoSpaceDE w:val="0"/>
-      <w:spacing w:line="360" w:lineRule="auto"/>
-      <w:jc w:val="both"/>
-      <w:textAlignment w:val="baseline"/>
-      <w:outlineLvl w:val="2"/>
-    </w:pPr>
-    <w:rPr>
-      <w:rFonts w:ascii="Arial" w:hAnsi="Arial"/>
-      <w:b/>
-      <w:i/>
-      <w:sz w:val="20"/>
-      <w:szCs w:val="20"/>
-    </w:rPr>
-  </w:style>
-  <w:style w:type="character" w:default="1" w:styleId="Fontepargpadro">
-    <w:name w:val="Default Paragraph Font"/>
-    <w:uiPriority w:val="1"/>
-    <w:semiHidden/>
-    <w:unhideWhenUsed/>
-  </w:style>
-  <w:style w:type="table" w:default="1" w:styleId="Tabelanormal">
-    <w:name w:val="Normal Table"/>
-    <w:uiPriority w:val="99"/>
-    <w:semiHidden/>
-    <w:unhideWhenUsed/>
-    <w:tblPr>
-      <w:tblInd w:w="0" w:type="dxa"/>
       <w:tblCellMar>
         <w:top w:w="0" w:type="dxa"/>
         <w:left w:w="108" w:type="dxa"/>
@@ -3809,110 +3308,11 @@
       </w:tblCellMar>
     </w:tblPr>
   </w:style>
-  <w:style w:type="numbering" w:default="1" w:styleId="Semlista">
-    <w:name w:val="No List"/>
-    <w:uiPriority w:val="99"/>
-    <w:semiHidden/>
-    <w:unhideWhenUsed/>
-  </w:style>
-  <w:style w:type="paragraph" w:styleId="Cabealho">
-    <w:name w:val="header"/>
-    <w:basedOn w:val="Normal"/>
-    <w:pPr>
-      <w:tabs>
-        <w:tab w:val="center" w:pos="4419"/>
-        <w:tab w:val="right" w:pos="8838"/>
-      </w:tabs>
-    </w:pPr>
-    <w:rPr>
-      <w:sz w:val="20"/>
-      <w:szCs w:val="20"/>
-    </w:rPr>
-  </w:style>
-  <w:style w:type="paragraph" w:styleId="Rodap">
-    <w:name w:val="footer"/>
-    <w:basedOn w:val="Normal"/>
-    <w:pPr>
-      <w:tabs>
-        <w:tab w:val="center" w:pos="4419"/>
-        <w:tab w:val="right" w:pos="8838"/>
-      </w:tabs>
-    </w:pPr>
-  </w:style>
-  <w:style w:type="paragraph" w:customStyle="1" w:styleId="BodyText21">
-    <w:name w:val="Body Text 21"/>
-    <w:basedOn w:val="Normal"/>
-    <w:pPr>
-      <w:overflowPunct w:val="0"/>
-      <w:autoSpaceDE w:val="0"/>
-      <w:spacing w:line="360" w:lineRule="auto"/>
-      <w:jc w:val="both"/>
-      <w:textAlignment w:val="baseline"/>
-    </w:pPr>
-    <w:rPr>
-      <w:rFonts w:ascii="Arial" w:hAnsi="Arial"/>
-      <w:szCs w:val="20"/>
-    </w:rPr>
-  </w:style>
-  <w:style w:type="paragraph" w:styleId="Recuodecorpodetexto">
-    <w:name w:val="Body Text Indent"/>
-    <w:basedOn w:val="Normal"/>
-    <w:pPr>
-      <w:ind w:left="3969"/>
-      <w:jc w:val="both"/>
-    </w:pPr>
-    <w:rPr>
-      <w:rFonts w:ascii="Arial" w:hAnsi="Arial"/>
-      <w:b/>
-      <w:sz w:val="22"/>
-      <w:szCs w:val="20"/>
-      <w:u w:val="single"/>
-    </w:rPr>
-  </w:style>
-  <w:style w:type="character" w:styleId="Nmerodepgina">
-    <w:name w:val="page number"/>
-    <w:basedOn w:val="Fontepargpadro"/>
-  </w:style>
-  <w:style w:type="paragraph" w:styleId="Textodebalo">
-    <w:name w:val="Balloon Text"/>
-    <w:basedOn w:val="Normal"/>
-    <w:semiHidden/>
-    <w:rPr>
-      <w:rFonts w:ascii="Tahoma" w:hAnsi="Tahoma" w:cs="Tahoma"/>
-      <w:sz w:val="16"/>
-      <w:szCs w:val="16"/>
-    </w:rPr>
-  </w:style>
-  <w:style w:type="character" w:styleId="TextodoEspaoReservado">
-    <w:name w:val="Placeholder Text"/>
-    <w:basedOn w:val="Fontepargpadro"/>
-    <w:uiPriority w:val="99"/>
-    <w:semiHidden/>
-    <w:rsid w:val="0033431A"/>
-    <w:rPr>
-      <w:color w:val="808080"/>
-    </w:rPr>
-  </w:style>
-  <w:style w:type="table" w:styleId="Tabelacomgrade">
-    <w:name w:val="Table Grid"/>
-    <w:basedOn w:val="Tabelanormal"/>
-    <w:rsid w:val="0048026C"/>
-    <w:tblPr>
-      <w:tblBorders>
-        <w:top w:val="single" w:sz="4" w:space="0" w:color="auto"/>
-        <w:left w:val="single" w:sz="4" w:space="0" w:color="auto"/>
-        <w:bottom w:val="single" w:sz="4" w:space="0" w:color="auto"/>
-        <w:right w:val="single" w:sz="4" w:space="0" w:color="auto"/>
-        <w:insideH w:val="single" w:sz="4" w:space="0" w:color="auto"/>
-        <w:insideV w:val="single" w:sz="4" w:space="0" w:color="auto"/>
-      </w:tblBorders>
-    </w:tblPr>
-  </w:style>
 </w:styles>
 </file>
 
 <file path=word/glossary/document.xml><?xml version="1.0" encoding="utf-8"?>
-<w:glossaryDocument xmlns:wpc="http://schemas.microsoft.com/office/word/2010/wordprocessingCanvas" xmlns:mc="http://schemas.openxmlformats.org/markup-compatibility/2006" xmlns:o="urn:schemas-microsoft-com:office:office" xmlns:r="http://schemas.openxmlformats.org/officeDocument/2006/relationships" xmlns:m="http://schemas.openxmlformats.org/officeDocument/2006/math" xmlns:v="urn:schemas-microsoft-com:vml" xmlns:wp14="http://schemas.microsoft.com/office/word/2010/wordprocessingDrawing" xmlns:wp="http://schemas.openxmlformats.org/drawingml/2006/wordprocessingDrawing" xmlns:w10="urn:schemas-microsoft-com:office:word" xmlns:w="http://schemas.openxmlformats.org/wordprocessingml/2006/main" xmlns:w14="http://schemas.microsoft.com/office/word/2010/wordml" xmlns:wpg="http://schemas.microsoft.com/office/word/2010/wordprocessingGroup" xmlns:wpi="http://schemas.microsoft.com/office/word/2010/wordprocessingInk" xmlns:wne="http://schemas.microsoft.com/office/word/2006/wordml" xmlns:wps="http://schemas.microsoft.com/office/word/2010/wordprocessingShape" mc:Ignorable="w14 wp14">
+<w:glossaryDocument xmlns:wpc="http://schemas.microsoft.com/office/word/2010/wordprocessingCanvas" xmlns:mc="http://schemas.openxmlformats.org/markup-compatibility/2006" xmlns:o="urn:schemas-microsoft-com:office:office" xmlns:r="http://schemas.openxmlformats.org/officeDocument/2006/relationships" xmlns:m="http://schemas.openxmlformats.org/officeDocument/2006/math" xmlns:v="urn:schemas-microsoft-com:vml" xmlns:wp14="http://schemas.microsoft.com/office/word/2010/wordprocessingDrawing" xmlns:wp="http://schemas.openxmlformats.org/drawingml/2006/wordprocessingDrawing" xmlns:w10="urn:schemas-microsoft-com:office:word" xmlns:w="http://schemas.openxmlformats.org/wordprocessingml/2006/main" xmlns:w14="http://schemas.microsoft.com/office/word/2010/wordml" xmlns:w15="http://schemas.microsoft.com/office/word/2012/wordml" xmlns:wpg="http://schemas.microsoft.com/office/word/2010/wordprocessingGroup" xmlns:wpi="http://schemas.microsoft.com/office/word/2010/wordprocessingInk" xmlns:wne="http://schemas.microsoft.com/office/word/2006/wordml" xmlns:wps="http://schemas.microsoft.com/office/word/2010/wordprocessingShape" mc:Ignorable="w14 w15 wp14">
   <w:docParts>
     <w:docPart>
       <w:docPartPr>
@@ -4496,7 +3896,7 @@
 </file>
 
 <file path=word/glossary/fontTable.xml><?xml version="1.0" encoding="utf-8"?>
-<w:fonts xmlns:mc="http://schemas.openxmlformats.org/markup-compatibility/2006" xmlns:r="http://schemas.openxmlformats.org/officeDocument/2006/relationships" xmlns:w="http://schemas.openxmlformats.org/wordprocessingml/2006/main" xmlns:w14="http://schemas.microsoft.com/office/word/2010/wordml" mc:Ignorable="w14">
+<w:fonts xmlns:mc="http://schemas.openxmlformats.org/markup-compatibility/2006" xmlns:r="http://schemas.openxmlformats.org/officeDocument/2006/relationships" xmlns:w="http://schemas.openxmlformats.org/wordprocessingml/2006/main" xmlns:w14="http://schemas.microsoft.com/office/word/2010/wordml" xmlns:w15="http://schemas.microsoft.com/office/word/2012/wordml" mc:Ignorable="w14 w15">
   <w:font w:name="Symbol">
     <w:panose1 w:val="05050102010706020507"/>
     <w:charset w:val="02"/>
@@ -4509,7 +3909,7 @@
     <w:charset w:val="00"/>
     <w:family w:val="roman"/>
     <w:pitch w:val="variable"/>
-    <w:sig w:usb0="E0002EFF" w:usb1="C000785B" w:usb2="00000009" w:usb3="00000000" w:csb0="000001FF" w:csb1="00000000"/>
+    <w:sig w:usb0="E0002EFF" w:usb1="C0007843" w:usb2="00000009" w:usb3="00000000" w:csb0="000001FF" w:csb1="00000000"/>
   </w:font>
   <w:font w:name="Charter Bd BT">
     <w:altName w:val="Times New Roman"/>
@@ -4523,7 +3923,7 @@
     <w:charset w:val="00"/>
     <w:family w:val="swiss"/>
     <w:pitch w:val="variable"/>
-    <w:sig w:usb0="E0002EFF" w:usb1="C0007843" w:usb2="00000009" w:usb3="00000000" w:csb0="000001FF" w:csb1="00000000"/>
+    <w:sig w:usb0="E0002AFF" w:usb1="C0007843" w:usb2="00000009" w:usb3="00000000" w:csb0="000001FF" w:csb1="00000000"/>
   </w:font>
   <w:font w:name="Tahoma">
     <w:panose1 w:val="020B0604030504040204"/>
@@ -4537,11 +3937,10 @@
     <w:charset w:val="00"/>
     <w:family w:val="swiss"/>
     <w:pitch w:val="variable"/>
-    <w:sig w:usb0="E0002AFF" w:usb1="C000247B" w:usb2="00000009" w:usb3="00000000" w:csb0="000001FF" w:csb1="00000000"/>
+    <w:sig w:usb0="E00002FF" w:usb1="4000ACFF" w:usb2="00000001" w:usb3="00000000" w:csb0="0000019F" w:csb1="00000000"/>
   </w:font>
   <w:font w:name="Swis721 BT">
     <w:altName w:val="Arial"/>
-    <w:panose1 w:val="020B0504020202020204"/>
     <w:charset w:val="00"/>
     <w:family w:val="swiss"/>
     <w:pitch w:val="variable"/>
@@ -4552,20 +3951,13 @@
     <w:charset w:val="00"/>
     <w:family w:val="swiss"/>
     <w:pitch w:val="variable"/>
-    <w:sig w:usb0="E0002AFF" w:usb1="C000247B" w:usb2="00000009" w:usb3="00000000" w:csb0="000001FF" w:csb1="00000000"/>
-  </w:font>
-  <w:font w:name="Cambria">
-    <w:panose1 w:val="02040503050406030204"/>
-    <w:charset w:val="00"/>
-    <w:family w:val="roman"/>
-    <w:pitch w:val="variable"/>
-    <w:sig w:usb0="E00006FF" w:usb1="400004FF" w:usb2="00000000" w:usb3="00000000" w:csb0="0000019F" w:csb1="00000000"/>
+    <w:sig w:usb0="A00002EF" w:usb1="4000207B" w:usb2="00000000" w:usb3="00000000" w:csb0="0000019F" w:csb1="00000000"/>
   </w:font>
 </w:fonts>
 </file>
 
 <file path=word/glossary/settings.xml><?xml version="1.0" encoding="utf-8"?>
-<w:settings xmlns:mc="http://schemas.openxmlformats.org/markup-compatibility/2006" xmlns:o="urn:schemas-microsoft-com:office:office" xmlns:r="http://schemas.openxmlformats.org/officeDocument/2006/relationships" xmlns:m="http://schemas.openxmlformats.org/officeDocument/2006/math" xmlns:v="urn:schemas-microsoft-com:vml" xmlns:w10="urn:schemas-microsoft-com:office:word" xmlns:w="http://schemas.openxmlformats.org/wordprocessingml/2006/main" xmlns:w14="http://schemas.microsoft.com/office/word/2010/wordml" xmlns:sl="http://schemas.openxmlformats.org/schemaLibrary/2006/main" mc:Ignorable="w14">
+<w:settings xmlns:mc="http://schemas.openxmlformats.org/markup-compatibility/2006" xmlns:o="urn:schemas-microsoft-com:office:office" xmlns:r="http://schemas.openxmlformats.org/officeDocument/2006/relationships" xmlns:m="http://schemas.openxmlformats.org/officeDocument/2006/math" xmlns:v="urn:schemas-microsoft-com:vml" xmlns:w10="urn:schemas-microsoft-com:office:word" xmlns:w="http://schemas.openxmlformats.org/wordprocessingml/2006/main" xmlns:w14="http://schemas.microsoft.com/office/word/2010/wordml" xmlns:w15="http://schemas.microsoft.com/office/word/2012/wordml" xmlns:sl="http://schemas.openxmlformats.org/schemaLibrary/2006/main" mc:Ignorable="w14 w15">
   <w:view w:val="normal"/>
   <w:defaultTabStop w:val="708"/>
   <w:hyphenationZone w:val="425"/>
@@ -4580,6 +3972,7 @@
   <w:rsids>
     <w:rsidRoot w:val="00CB4CC0"/>
     <w:rsid w:val="003B704E"/>
+    <w:rsid w:val="00463242"/>
     <w:rsid w:val="004B653F"/>
     <w:rsid w:val="004C73DD"/>
     <w:rsid w:val="004D5916"/>
@@ -4589,6 +3982,7 @@
     <w:rsid w:val="006D02C4"/>
     <w:rsid w:val="007277B9"/>
     <w:rsid w:val="007B4E80"/>
+    <w:rsid w:val="00814061"/>
     <w:rsid w:val="00A13F0B"/>
     <w:rsid w:val="00A23537"/>
     <w:rsid w:val="00A332ED"/>
@@ -4618,7 +4012,7 @@
 </file>
 
 <file path=word/glossary/styles.xml><?xml version="1.0" encoding="utf-8"?>
-<w:styles xmlns:mc="http://schemas.openxmlformats.org/markup-compatibility/2006" xmlns:r="http://schemas.openxmlformats.org/officeDocument/2006/relationships" xmlns:w="http://schemas.openxmlformats.org/wordprocessingml/2006/main" xmlns:w14="http://schemas.microsoft.com/office/word/2010/wordml" mc:Ignorable="w14">
+<w:styles xmlns:mc="http://schemas.openxmlformats.org/markup-compatibility/2006" xmlns:r="http://schemas.openxmlformats.org/officeDocument/2006/relationships" xmlns:w="http://schemas.openxmlformats.org/wordprocessingml/2006/main" xmlns:w14="http://schemas.microsoft.com/office/word/2010/wordml" xmlns:w15="http://schemas.microsoft.com/office/word/2012/wordml" mc:Ignorable="w14 w15">
   <w:docDefaults>
     <w:rPrDefault>
       <w:rPr>
@@ -4634,144 +4028,378 @@
       </w:pPr>
     </w:pPrDefault>
   </w:docDefaults>
-  <w:latentStyles w:defLockedState="0" w:defUIPriority="99" w:defSemiHidden="1" w:defUnhideWhenUsed="1" w:defQFormat="0" w:count="267">
-    <w:lsdException w:name="Normal" w:semiHidden="0" w:uiPriority="0" w:unhideWhenUsed="0" w:qFormat="1"/>
-    <w:lsdException w:name="heading 1" w:semiHidden="0" w:uiPriority="9" w:unhideWhenUsed="0" w:qFormat="1"/>
-    <w:lsdException w:name="heading 2" w:uiPriority="9" w:qFormat="1"/>
-    <w:lsdException w:name="heading 3" w:uiPriority="9" w:qFormat="1"/>
-    <w:lsdException w:name="heading 4" w:uiPriority="9" w:qFormat="1"/>
-    <w:lsdException w:name="heading 5" w:uiPriority="9" w:qFormat="1"/>
-    <w:lsdException w:name="heading 6" w:uiPriority="9" w:qFormat="1"/>
-    <w:lsdException w:name="heading 7" w:uiPriority="9" w:qFormat="1"/>
-    <w:lsdException w:name="heading 8" w:uiPriority="9" w:qFormat="1"/>
-    <w:lsdException w:name="heading 9" w:uiPriority="9" w:qFormat="1"/>
-    <w:lsdException w:name="toc 1" w:uiPriority="39"/>
-    <w:lsdException w:name="toc 2" w:uiPriority="39"/>
-    <w:lsdException w:name="toc 3" w:uiPriority="39"/>
-    <w:lsdException w:name="toc 4" w:uiPriority="39"/>
-    <w:lsdException w:name="toc 5" w:uiPriority="39"/>
-    <w:lsdException w:name="toc 6" w:uiPriority="39"/>
-    <w:lsdException w:name="toc 7" w:uiPriority="39"/>
-    <w:lsdException w:name="toc 8" w:uiPriority="39"/>
-    <w:lsdException w:name="toc 9" w:uiPriority="39"/>
-    <w:lsdException w:name="caption" w:uiPriority="35" w:qFormat="1"/>
-    <w:lsdException w:name="Title" w:semiHidden="0" w:uiPriority="10" w:unhideWhenUsed="0" w:qFormat="1"/>
-    <w:lsdException w:name="Default Paragraph Font" w:uiPriority="1"/>
-    <w:lsdException w:name="Subtitle" w:semiHidden="0" w:uiPriority="11" w:unhideWhenUsed="0" w:qFormat="1"/>
-    <w:lsdException w:name="Strong" w:semiHidden="0" w:uiPriority="22" w:unhideWhenUsed="0" w:qFormat="1"/>
-    <w:lsdException w:name="Emphasis" w:semiHidden="0" w:uiPriority="20" w:unhideWhenUsed="0" w:qFormat="1"/>
-    <w:lsdException w:name="Table Grid" w:semiHidden="0" w:uiPriority="39" w:unhideWhenUsed="0"/>
-    <w:lsdException w:name="Placeholder Text" w:unhideWhenUsed="0"/>
-    <w:lsdException w:name="No Spacing" w:semiHidden="0" w:uiPriority="1" w:unhideWhenUsed="0" w:qFormat="1"/>
-    <w:lsdException w:name="Light Shading" w:semiHidden="0" w:uiPriority="60" w:unhideWhenUsed="0"/>
-    <w:lsdException w:name="Light List" w:semiHidden="0" w:uiPriority="61" w:unhideWhenUsed="0"/>
-    <w:lsdException w:name="Light Grid" w:semiHidden="0" w:uiPriority="62" w:unhideWhenUsed="0"/>
-    <w:lsdException w:name="Medium Shading 1" w:semiHidden="0" w:uiPriority="63" w:unhideWhenUsed="0"/>
-    <w:lsdException w:name="Medium Shading 2" w:semiHidden="0" w:uiPriority="64" w:unhideWhenUsed="0"/>
-    <w:lsdException w:name="Medium List 1" w:semiHidden="0" w:uiPriority="65" w:unhideWhenUsed="0"/>
-    <w:lsdException w:name="Medium List 2" w:semiHidden="0" w:uiPriority="66" w:unhideWhenUsed="0"/>
-    <w:lsdException w:name="Medium Grid 1" w:semiHidden="0" w:uiPriority="67" w:unhideWhenUsed="0"/>
-    <w:lsdException w:name="Medium Grid 2" w:semiHidden="0" w:uiPriority="68" w:unhideWhenUsed="0"/>
-    <w:lsdException w:name="Medium Grid 3" w:semiHidden="0" w:uiPriority="69" w:unhideWhenUsed="0"/>
-    <w:lsdException w:name="Dark List" w:semiHidden="0" w:uiPriority="70" w:unhideWhenUsed="0"/>
-    <w:lsdException w:name="Colorful Shading" w:semiHidden="0" w:uiPriority="71" w:unhideWhenUsed="0"/>
-    <w:lsdException w:name="Colorful List" w:semiHidden="0" w:uiPriority="72" w:unhideWhenUsed="0"/>
-    <w:lsdException w:name="Colorful Grid" w:semiHidden="0" w:uiPriority="73" w:unhideWhenUsed="0"/>
-    <w:lsdException w:name="Light Shading Accent 1" w:semiHidden="0" w:uiPriority="60" w:unhideWhenUsed="0"/>
-    <w:lsdException w:name="Light List Accent 1" w:semiHidden="0" w:uiPriority="61" w:unhideWhenUsed="0"/>
-    <w:lsdException w:name="Light Grid Accent 1" w:semiHidden="0" w:uiPriority="62" w:unhideWhenUsed="0"/>
-    <w:lsdException w:name="Medium Shading 1 Accent 1" w:semiHidden="0" w:uiPriority="63" w:unhideWhenUsed="0"/>
-    <w:lsdException w:name="Medium Shading 2 Accent 1" w:semiHidden="0" w:uiPriority="64" w:unhideWhenUsed="0"/>
-    <w:lsdException w:name="Medium List 1 Accent 1" w:semiHidden="0" w:uiPriority="65" w:unhideWhenUsed="0"/>
-    <w:lsdException w:name="Revision" w:unhideWhenUsed="0"/>
-    <w:lsdException w:name="List Paragraph" w:semiHidden="0" w:uiPriority="34" w:unhideWhenUsed="0" w:qFormat="1"/>
-    <w:lsdException w:name="Quote" w:semiHidden="0" w:uiPriority="29" w:unhideWhenUsed="0" w:qFormat="1"/>
-    <w:lsdException w:name="Intense Quote" w:semiHidden="0" w:uiPriority="30" w:unhideWhenUsed="0" w:qFormat="1"/>
-    <w:lsdException w:name="Medium List 2 Accent 1" w:semiHidden="0" w:uiPriority="66" w:unhideWhenUsed="0"/>
-    <w:lsdException w:name="Medium Grid 1 Accent 1" w:semiHidden="0" w:uiPriority="67" w:unhideWhenUsed="0"/>
-    <w:lsdException w:name="Medium Grid 2 Accent 1" w:semiHidden="0" w:uiPriority="68" w:unhideWhenUsed="0"/>
-    <w:lsdException w:name="Medium Grid 3 Accent 1" w:semiHidden="0" w:uiPriority="69" w:unhideWhenUsed="0"/>
-    <w:lsdException w:name="Dark List Accent 1" w:semiHidden="0" w:uiPriority="70" w:unhideWhenUsed="0"/>
-    <w:lsdException w:name="Colorful Shading Accent 1" w:semiHidden="0" w:uiPriority="71" w:unhideWhenUsed="0"/>
-    <w:lsdException w:name="Colorful List Accent 1" w:semiHidden="0" w:uiPriority="72" w:unhideWhenUsed="0"/>
-    <w:lsdException w:name="Colorful Grid Accent 1" w:semiHidden="0" w:uiPriority="73" w:unhideWhenUsed="0"/>
-    <w:lsdException w:name="Light Shading Accent 2" w:semiHidden="0" w:uiPriority="60" w:unhideWhenUsed="0"/>
-    <w:lsdException w:name="Light List Accent 2" w:semiHidden="0" w:uiPriority="61" w:unhideWhenUsed="0"/>
-    <w:lsdException w:name="Light Grid Accent 2" w:semiHidden="0" w:uiPriority="62" w:unhideWhenUsed="0"/>
-    <w:lsdException w:name="Medium Shading 1 Accent 2" w:semiHidden="0" w:uiPriority="63" w:unhideWhenUsed="0"/>
-    <w:lsdException w:name="Medium Shading 2 Accent 2" w:semiHidden="0" w:uiPriority="64" w:unhideWhenUsed="0"/>
-    <w:lsdException w:name="Medium List 1 Accent 2" w:semiHidden="0" w:uiPriority="65" w:unhideWhenUsed="0"/>
-    <w:lsdException w:name="Medium List 2 Accent 2" w:semiHidden="0" w:uiPriority="66" w:unhideWhenUsed="0"/>
-    <w:lsdException w:name="Medium Grid 1 Accent 2" w:semiHidden="0" w:uiPriority="67" w:unhideWhenUsed="0"/>
-    <w:lsdException w:name="Medium Grid 2 Accent 2" w:semiHidden="0" w:uiPriority="68" w:unhideWhenUsed="0"/>
-    <w:lsdException w:name="Medium Grid 3 Accent 2" w:semiHidden="0" w:uiPriority="69" w:unhideWhenUsed="0"/>
-    <w:lsdException w:name="Dark List Accent 2" w:semiHidden="0" w:uiPriority="70" w:unhideWhenUsed="0"/>
-    <w:lsdException w:name="Colorful Shading Accent 2" w:semiHidden="0" w:uiPriority="71" w:unhideWhenUsed="0"/>
-    <w:lsdException w:name="Colorful List Accent 2" w:semiHidden="0" w:uiPriority="72" w:unhideWhenUsed="0"/>
-    <w:lsdException w:name="Colorful Grid Accent 2" w:semiHidden="0" w:uiPriority="73" w:unhideWhenUsed="0"/>
-    <w:lsdException w:name="Light Shading Accent 3" w:semiHidden="0" w:uiPriority="60" w:unhideWhenUsed="0"/>
-    <w:lsdException w:name="Light List Accent 3" w:semiHidden="0" w:uiPriority="61" w:unhideWhenUsed="0"/>
-    <w:lsdException w:name="Light Grid Accent 3" w:semiHidden="0" w:uiPriority="62" w:unhideWhenUsed="0"/>
-    <w:lsdException w:name="Medium Shading 1 Accent 3" w:semiHidden="0" w:uiPriority="63" w:unhideWhenUsed="0"/>
-    <w:lsdException w:name="Medium Shading 2 Accent 3" w:semiHidden="0" w:uiPriority="64" w:unhideWhenUsed="0"/>
-    <w:lsdException w:name="Medium List 1 Accent 3" w:semiHidden="0" w:uiPriority="65" w:unhideWhenUsed="0"/>
-    <w:lsdException w:name="Medium List 2 Accent 3" w:semiHidden="0" w:uiPriority="66" w:unhideWhenUsed="0"/>
-    <w:lsdException w:name="Medium Grid 1 Accent 3" w:semiHidden="0" w:uiPriority="67" w:unhideWhenUsed="0"/>
-    <w:lsdException w:name="Medium Grid 2 Accent 3" w:semiHidden="0" w:uiPriority="68" w:unhideWhenUsed="0"/>
-    <w:lsdException w:name="Medium Grid 3 Accent 3" w:semiHidden="0" w:uiPriority="69" w:unhideWhenUsed="0"/>
-    <w:lsdException w:name="Dark List Accent 3" w:semiHidden="0" w:uiPriority="70" w:unhideWhenUsed="0"/>
-    <w:lsdException w:name="Colorful Shading Accent 3" w:semiHidden="0" w:uiPriority="71" w:unhideWhenUsed="0"/>
-    <w:lsdException w:name="Colorful List Accent 3" w:semiHidden="0" w:uiPriority="72" w:unhideWhenUsed="0"/>
-    <w:lsdException w:name="Colorful Grid Accent 3" w:semiHidden="0" w:uiPriority="73" w:unhideWhenUsed="0"/>
-    <w:lsdException w:name="Light Shading Accent 4" w:semiHidden="0" w:uiPriority="60" w:unhideWhenUsed="0"/>
-    <w:lsdException w:name="Light List Accent 4" w:semiHidden="0" w:uiPriority="61" w:unhideWhenUsed="0"/>
-    <w:lsdException w:name="Light Grid Accent 4" w:semiHidden="0" w:uiPriority="62" w:unhideWhenUsed="0"/>
-    <w:lsdException w:name="Medium Shading 1 Accent 4" w:semiHidden="0" w:uiPriority="63" w:unhideWhenUsed="0"/>
-    <w:lsdException w:name="Medium Shading 2 Accent 4" w:semiHidden="0" w:uiPriority="64" w:unhideWhenUsed="0"/>
-    <w:lsdException w:name="Medium List 1 Accent 4" w:semiHidden="0" w:uiPriority="65" w:unhideWhenUsed="0"/>
-    <w:lsdException w:name="Medium List 2 Accent 4" w:semiHidden="0" w:uiPriority="66" w:unhideWhenUsed="0"/>
-    <w:lsdException w:name="Medium Grid 1 Accent 4" w:semiHidden="0" w:uiPriority="67" w:unhideWhenUsed="0"/>
-    <w:lsdException w:name="Medium Grid 2 Accent 4" w:semiHidden="0" w:uiPriority="68" w:unhideWhenUsed="0"/>
-    <w:lsdException w:name="Medium Grid 3 Accent 4" w:semiHidden="0" w:uiPriority="69" w:unhideWhenUsed="0"/>
-    <w:lsdException w:name="Dark List Accent 4" w:semiHidden="0" w:uiPriority="70" w:unhideWhenUsed="0"/>
-    <w:lsdException w:name="Colorful Shading Accent 4" w:semiHidden="0" w:uiPriority="71" w:unhideWhenUsed="0"/>
-    <w:lsdException w:name="Colorful List Accent 4" w:semiHidden="0" w:uiPriority="72" w:unhideWhenUsed="0"/>
-    <w:lsdException w:name="Colorful Grid Accent 4" w:semiHidden="0" w:uiPriority="73" w:unhideWhenUsed="0"/>
-    <w:lsdException w:name="Light Shading Accent 5" w:semiHidden="0" w:uiPriority="60" w:unhideWhenUsed="0"/>
-    <w:lsdException w:name="Light List Accent 5" w:semiHidden="0" w:uiPriority="61" w:unhideWhenUsed="0"/>
-    <w:lsdException w:name="Light Grid Accent 5" w:semiHidden="0" w:uiPriority="62" w:unhideWhenUsed="0"/>
-    <w:lsdException w:name="Medium Shading 1 Accent 5" w:semiHidden="0" w:uiPriority="63" w:unhideWhenUsed="0"/>
-    <w:lsdException w:name="Medium Shading 2 Accent 5" w:semiHidden="0" w:uiPriority="64" w:unhideWhenUsed="0"/>
-    <w:lsdException w:name="Medium List 1 Accent 5" w:semiHidden="0" w:uiPriority="65" w:unhideWhenUsed="0"/>
-    <w:lsdException w:name="Medium List 2 Accent 5" w:semiHidden="0" w:uiPriority="66" w:unhideWhenUsed="0"/>
-    <w:lsdException w:name="Medium Grid 1 Accent 5" w:semiHidden="0" w:uiPriority="67" w:unhideWhenUsed="0"/>
-    <w:lsdException w:name="Medium Grid 2 Accent 5" w:semiHidden="0" w:uiPriority="68" w:unhideWhenUsed="0"/>
-    <w:lsdException w:name="Medium Grid 3 Accent 5" w:semiHidden="0" w:uiPriority="69" w:unhideWhenUsed="0"/>
-    <w:lsdException w:name="Dark List Accent 5" w:semiHidden="0" w:uiPriority="70" w:unhideWhenUsed="0"/>
-    <w:lsdException w:name="Colorful Shading Accent 5" w:semiHidden="0" w:uiPriority="71" w:unhideWhenUsed="0"/>
-    <w:lsdException w:name="Colorful List Accent 5" w:semiHidden="0" w:uiPriority="72" w:unhideWhenUsed="0"/>
-    <w:lsdException w:name="Colorful Grid Accent 5" w:semiHidden="0" w:uiPriority="73" w:unhideWhenUsed="0"/>
-    <w:lsdException w:name="Light Shading Accent 6" w:semiHidden="0" w:uiPriority="60" w:unhideWhenUsed="0"/>
-    <w:lsdException w:name="Light List Accent 6" w:semiHidden="0" w:uiPriority="61" w:unhideWhenUsed="0"/>
-    <w:lsdException w:name="Light Grid Accent 6" w:semiHidden="0" w:uiPriority="62" w:unhideWhenUsed="0"/>
-    <w:lsdException w:name="Medium Shading 1 Accent 6" w:semiHidden="0" w:uiPriority="63" w:unhideWhenUsed="0"/>
-    <w:lsdException w:name="Medium Shading 2 Accent 6" w:semiHidden="0" w:uiPriority="64" w:unhideWhenUsed="0"/>
-    <w:lsdException w:name="Medium List 1 Accent 6" w:semiHidden="0" w:uiPriority="65" w:unhideWhenUsed="0"/>
-    <w:lsdException w:name="Medium List 2 Accent 6" w:semiHidden="0" w:uiPriority="66" w:unhideWhenUsed="0"/>
-    <w:lsdException w:name="Medium Grid 1 Accent 6" w:semiHidden="0" w:uiPriority="67" w:unhideWhenUsed="0"/>
-    <w:lsdException w:name="Medium Grid 2 Accent 6" w:semiHidden="0" w:uiPriority="68" w:unhideWhenUsed="0"/>
-    <w:lsdException w:name="Medium Grid 3 Accent 6" w:semiHidden="0" w:uiPriority="69" w:unhideWhenUsed="0"/>
-    <w:lsdException w:name="Dark List Accent 6" w:semiHidden="0" w:uiPriority="70" w:unhideWhenUsed="0"/>
-    <w:lsdException w:name="Colorful Shading Accent 6" w:semiHidden="0" w:uiPriority="71" w:unhideWhenUsed="0"/>
-    <w:lsdException w:name="Colorful List Accent 6" w:semiHidden="0" w:uiPriority="72" w:unhideWhenUsed="0"/>
-    <w:lsdException w:name="Colorful Grid Accent 6" w:semiHidden="0" w:uiPriority="73" w:unhideWhenUsed="0"/>
-    <w:lsdException w:name="Subtle Emphasis" w:semiHidden="0" w:uiPriority="19" w:unhideWhenUsed="0" w:qFormat="1"/>
-    <w:lsdException w:name="Intense Emphasis" w:semiHidden="0" w:uiPriority="21" w:unhideWhenUsed="0" w:qFormat="1"/>
-    <w:lsdException w:name="Subtle Reference" w:semiHidden="0" w:uiPriority="31" w:unhideWhenUsed="0" w:qFormat="1"/>
-    <w:lsdException w:name="Intense Reference" w:semiHidden="0" w:uiPriority="32" w:unhideWhenUsed="0" w:qFormat="1"/>
-    <w:lsdException w:name="Book Title" w:semiHidden="0" w:uiPriority="33" w:unhideWhenUsed="0" w:qFormat="1"/>
-    <w:lsdException w:name="Bibliography" w:uiPriority="37"/>
-    <w:lsdException w:name="TOC Heading" w:uiPriority="39" w:qFormat="1"/>
+  <w:latentStyles w:defLockedState="0" w:defUIPriority="99" w:defSemiHidden="0" w:defUnhideWhenUsed="0" w:defQFormat="0" w:count="371">
+    <w:lsdException w:name="Normal" w:uiPriority="0" w:qFormat="1"/>
+    <w:lsdException w:name="heading 1" w:uiPriority="9" w:qFormat="1"/>
+    <w:lsdException w:name="heading 2" w:semiHidden="1" w:uiPriority="9" w:unhideWhenUsed="1" w:qFormat="1"/>
+    <w:lsdException w:name="heading 3" w:semiHidden="1" w:uiPriority="9" w:unhideWhenUsed="1" w:qFormat="1"/>
+    <w:lsdException w:name="heading 4" w:semiHidden="1" w:uiPriority="9" w:unhideWhenUsed="1" w:qFormat="1"/>
+    <w:lsdException w:name="heading 5" w:semiHidden="1" w:uiPriority="9" w:unhideWhenUsed="1" w:qFormat="1"/>
+    <w:lsdException w:name="heading 6" w:semiHidden="1" w:uiPriority="9" w:unhideWhenUsed="1" w:qFormat="1"/>
+    <w:lsdException w:name="heading 7" w:semiHidden="1" w:uiPriority="9" w:unhideWhenUsed="1" w:qFormat="1"/>
+    <w:lsdException w:name="heading 8" w:semiHidden="1" w:uiPriority="9" w:unhideWhenUsed="1" w:qFormat="1"/>
+    <w:lsdException w:name="heading 9" w:semiHidden="1" w:uiPriority="9" w:unhideWhenUsed="1" w:qFormat="1"/>
+    <w:lsdException w:name="index 1" w:semiHidden="1" w:unhideWhenUsed="1"/>
+    <w:lsdException w:name="index 2" w:semiHidden="1" w:unhideWhenUsed="1"/>
+    <w:lsdException w:name="index 3" w:semiHidden="1" w:unhideWhenUsed="1"/>
+    <w:lsdException w:name="index 4" w:semiHidden="1" w:unhideWhenUsed="1"/>
+    <w:lsdException w:name="index 5" w:semiHidden="1" w:unhideWhenUsed="1"/>
+    <w:lsdException w:name="index 6" w:semiHidden="1" w:unhideWhenUsed="1"/>
+    <w:lsdException w:name="index 7" w:semiHidden="1" w:unhideWhenUsed="1"/>
+    <w:lsdException w:name="index 8" w:semiHidden="1" w:unhideWhenUsed="1"/>
+    <w:lsdException w:name="index 9" w:semiHidden="1" w:unhideWhenUsed="1"/>
+    <w:lsdException w:name="toc 1" w:semiHidden="1" w:uiPriority="39" w:unhideWhenUsed="1"/>
+    <w:lsdException w:name="toc 2" w:semiHidden="1" w:uiPriority="39" w:unhideWhenUsed="1"/>
+    <w:lsdException w:name="toc 3" w:semiHidden="1" w:uiPriority="39" w:unhideWhenUsed="1"/>
+    <w:lsdException w:name="toc 4" w:semiHidden="1" w:uiPriority="39" w:unhideWhenUsed="1"/>
+    <w:lsdException w:name="toc 5" w:semiHidden="1" w:uiPriority="39" w:unhideWhenUsed="1"/>
+    <w:lsdException w:name="toc 6" w:semiHidden="1" w:uiPriority="39" w:unhideWhenUsed="1"/>
+    <w:lsdException w:name="toc 7" w:semiHidden="1" w:uiPriority="39" w:unhideWhenUsed="1"/>
+    <w:lsdException w:name="toc 8" w:semiHidden="1" w:uiPriority="39" w:unhideWhenUsed="1"/>
+    <w:lsdException w:name="toc 9" w:semiHidden="1" w:uiPriority="39" w:unhideWhenUsed="1"/>
+    <w:lsdException w:name="Normal Indent" w:semiHidden="1" w:unhideWhenUsed="1"/>
+    <w:lsdException w:name="footnote text" w:semiHidden="1" w:unhideWhenUsed="1"/>
+    <w:lsdException w:name="annotation text" w:semiHidden="1" w:unhideWhenUsed="1"/>
+    <w:lsdException w:name="header" w:semiHidden="1" w:unhideWhenUsed="1"/>
+    <w:lsdException w:name="footer" w:semiHidden="1" w:unhideWhenUsed="1"/>
+    <w:lsdException w:name="index heading" w:semiHidden="1" w:unhideWhenUsed="1"/>
+    <w:lsdException w:name="caption" w:semiHidden="1" w:uiPriority="35" w:unhideWhenUsed="1" w:qFormat="1"/>
+    <w:lsdException w:name="table of figures" w:semiHidden="1" w:unhideWhenUsed="1"/>
+    <w:lsdException w:name="envelope address" w:semiHidden="1" w:unhideWhenUsed="1"/>
+    <w:lsdException w:name="envelope return" w:semiHidden="1" w:unhideWhenUsed="1"/>
+    <w:lsdException w:name="footnote reference" w:semiHidden="1" w:unhideWhenUsed="1"/>
+    <w:lsdException w:name="annotation reference" w:semiHidden="1" w:unhideWhenUsed="1"/>
+    <w:lsdException w:name="line number" w:semiHidden="1" w:unhideWhenUsed="1"/>
+    <w:lsdException w:name="page number" w:semiHidden="1" w:unhideWhenUsed="1"/>
+    <w:lsdException w:name="endnote reference" w:semiHidden="1" w:unhideWhenUsed="1"/>
+    <w:lsdException w:name="endnote text" w:semiHidden="1" w:unhideWhenUsed="1"/>
+    <w:lsdException w:name="table of authorities" w:semiHidden="1" w:unhideWhenUsed="1"/>
+    <w:lsdException w:name="macro" w:semiHidden="1" w:unhideWhenUsed="1"/>
+    <w:lsdException w:name="toa heading" w:semiHidden="1" w:unhideWhenUsed="1"/>
+    <w:lsdException w:name="List" w:semiHidden="1" w:unhideWhenUsed="1"/>
+    <w:lsdException w:name="List Bullet" w:semiHidden="1" w:unhideWhenUsed="1"/>
+    <w:lsdException w:name="List Number" w:semiHidden="1" w:unhideWhenUsed="1"/>
+    <w:lsdException w:name="List 2" w:semiHidden="1" w:unhideWhenUsed="1"/>
+    <w:lsdException w:name="List 3" w:semiHidden="1" w:unhideWhenUsed="1"/>
+    <w:lsdException w:name="List 4" w:semiHidden="1" w:unhideWhenUsed="1"/>
+    <w:lsdException w:name="List 5" w:semiHidden="1" w:unhideWhenUsed="1"/>
+    <w:lsdException w:name="List Bullet 2" w:semiHidden="1" w:unhideWhenUsed="1"/>
+    <w:lsdException w:name="List Bullet 3" w:semiHidden="1" w:unhideWhenUsed="1"/>
+    <w:lsdException w:name="List Bullet 4" w:semiHidden="1" w:unhideWhenUsed="1"/>
+    <w:lsdException w:name="List Bullet 5" w:semiHidden="1" w:unhideWhenUsed="1"/>
+    <w:lsdException w:name="List Number 2" w:semiHidden="1" w:unhideWhenUsed="1"/>
+    <w:lsdException w:name="List Number 3" w:semiHidden="1" w:unhideWhenUsed="1"/>
+    <w:lsdException w:name="List Number 4" w:semiHidden="1" w:unhideWhenUsed="1"/>
+    <w:lsdException w:name="List Number 5" w:semiHidden="1" w:unhideWhenUsed="1"/>
+    <w:lsdException w:name="Title" w:uiPriority="10" w:qFormat="1"/>
+    <w:lsdException w:name="Closing" w:semiHidden="1" w:unhideWhenUsed="1"/>
+    <w:lsdException w:name="Signature" w:semiHidden="1" w:unhideWhenUsed="1"/>
+    <w:lsdException w:name="Default Paragraph Font" w:semiHidden="1" w:uiPriority="1" w:unhideWhenUsed="1"/>
+    <w:lsdException w:name="Body Text" w:semiHidden="1" w:unhideWhenUsed="1"/>
+    <w:lsdException w:name="Body Text Indent" w:semiHidden="1" w:unhideWhenUsed="1"/>
+    <w:lsdException w:name="List Continue" w:semiHidden="1" w:unhideWhenUsed="1"/>
+    <w:lsdException w:name="List Continue 2" w:semiHidden="1" w:unhideWhenUsed="1"/>
+    <w:lsdException w:name="List Continue 3" w:semiHidden="1" w:unhideWhenUsed="1"/>
+    <w:lsdException w:name="List Continue 4" w:semiHidden="1" w:unhideWhenUsed="1"/>
+    <w:lsdException w:name="List Continue 5" w:semiHidden="1" w:unhideWhenUsed="1"/>
+    <w:lsdException w:name="Message Header" w:semiHidden="1" w:unhideWhenUsed="1"/>
+    <w:lsdException w:name="Subtitle" w:uiPriority="11" w:qFormat="1"/>
+    <w:lsdException w:name="Salutation" w:semiHidden="1" w:unhideWhenUsed="1"/>
+    <w:lsdException w:name="Date" w:semiHidden="1" w:unhideWhenUsed="1"/>
+    <w:lsdException w:name="Body Text First Indent" w:semiHidden="1" w:unhideWhenUsed="1"/>
+    <w:lsdException w:name="Body Text First Indent 2" w:semiHidden="1" w:unhideWhenUsed="1"/>
+    <w:lsdException w:name="Note Heading" w:semiHidden="1" w:unhideWhenUsed="1"/>
+    <w:lsdException w:name="Body Text 2" w:semiHidden="1" w:unhideWhenUsed="1"/>
+    <w:lsdException w:name="Body Text 3" w:semiHidden="1" w:unhideWhenUsed="1"/>
+    <w:lsdException w:name="Body Text Indent 2" w:semiHidden="1" w:unhideWhenUsed="1"/>
+    <w:lsdException w:name="Body Text Indent 3" w:semiHidden="1" w:unhideWhenUsed="1"/>
+    <w:lsdException w:name="Block Text" w:semiHidden="1" w:unhideWhenUsed="1"/>
+    <w:lsdException w:name="Hyperlink" w:semiHidden="1" w:unhideWhenUsed="1"/>
+    <w:lsdException w:name="FollowedHyperlink" w:semiHidden="1" w:unhideWhenUsed="1"/>
+    <w:lsdException w:name="Strong" w:uiPriority="22" w:qFormat="1"/>
+    <w:lsdException w:name="Emphasis" w:uiPriority="20" w:qFormat="1"/>
+    <w:lsdException w:name="Document Map" w:semiHidden="1" w:unhideWhenUsed="1"/>
+    <w:lsdException w:name="Plain Text" w:semiHidden="1" w:unhideWhenUsed="1"/>
+    <w:lsdException w:name="E-mail Signature" w:semiHidden="1" w:unhideWhenUsed="1"/>
+    <w:lsdException w:name="HTML Top of Form" w:semiHidden="1" w:unhideWhenUsed="1"/>
+    <w:lsdException w:name="HTML Bottom of Form" w:semiHidden="1" w:unhideWhenUsed="1"/>
+    <w:lsdException w:name="Normal (Web)" w:semiHidden="1" w:unhideWhenUsed="1"/>
+    <w:lsdException w:name="HTML Acronym" w:semiHidden="1" w:unhideWhenUsed="1"/>
+    <w:lsdException w:name="HTML Address" w:semiHidden="1" w:unhideWhenUsed="1"/>
+    <w:lsdException w:name="HTML Cite" w:semiHidden="1" w:unhideWhenUsed="1"/>
+    <w:lsdException w:name="HTML Code" w:semiHidden="1" w:unhideWhenUsed="1"/>
+    <w:lsdException w:name="HTML Definition" w:semiHidden="1" w:unhideWhenUsed="1"/>
+    <w:lsdException w:name="HTML Keyboard" w:semiHidden="1" w:unhideWhenUsed="1"/>
+    <w:lsdException w:name="HTML Preformatted" w:semiHidden="1" w:unhideWhenUsed="1"/>
+    <w:lsdException w:name="HTML Sample" w:semiHidden="1" w:unhideWhenUsed="1"/>
+    <w:lsdException w:name="HTML Typewriter" w:semiHidden="1" w:unhideWhenUsed="1"/>
+    <w:lsdException w:name="HTML Variable" w:semiHidden="1" w:unhideWhenUsed="1"/>
+    <w:lsdException w:name="Normal Table" w:semiHidden="1" w:unhideWhenUsed="1"/>
+    <w:lsdException w:name="annotation subject" w:semiHidden="1" w:unhideWhenUsed="1"/>
+    <w:lsdException w:name="No List" w:semiHidden="1" w:unhideWhenUsed="1"/>
+    <w:lsdException w:name="Outline List 1" w:semiHidden="1" w:unhideWhenUsed="1"/>
+    <w:lsdException w:name="Outline List 2" w:semiHidden="1" w:unhideWhenUsed="1"/>
+    <w:lsdException w:name="Outline List 3" w:semiHidden="1" w:unhideWhenUsed="1"/>
+    <w:lsdException w:name="Table Simple 1" w:semiHidden="1" w:unhideWhenUsed="1"/>
+    <w:lsdException w:name="Table Simple 2" w:semiHidden="1" w:unhideWhenUsed="1"/>
+    <w:lsdException w:name="Table Simple 3" w:semiHidden="1" w:unhideWhenUsed="1"/>
+    <w:lsdException w:name="Table Classic 1" w:semiHidden="1" w:unhideWhenUsed="1"/>
+    <w:lsdException w:name="Table Classic 2" w:semiHidden="1" w:unhideWhenUsed="1"/>
+    <w:lsdException w:name="Table Classic 3" w:semiHidden="1" w:unhideWhenUsed="1"/>
+    <w:lsdException w:name="Table Classic 4" w:semiHidden="1" w:unhideWhenUsed="1"/>
+    <w:lsdException w:name="Table Colorful 1" w:semiHidden="1" w:unhideWhenUsed="1"/>
+    <w:lsdException w:name="Table Colorful 2" w:semiHidden="1" w:unhideWhenUsed="1"/>
+    <w:lsdException w:name="Table Colorful 3" w:semiHidden="1" w:unhideWhenUsed="1"/>
+    <w:lsdException w:name="Table Columns 1" w:semiHidden="1" w:unhideWhenUsed="1"/>
+    <w:lsdException w:name="Table Columns 2" w:semiHidden="1" w:unhideWhenUsed="1"/>
+    <w:lsdException w:name="Table Columns 3" w:semiHidden="1" w:unhideWhenUsed="1"/>
+    <w:lsdException w:name="Table Columns 4" w:semiHidden="1" w:unhideWhenUsed="1"/>
+    <w:lsdException w:name="Table Columns 5" w:semiHidden="1" w:unhideWhenUsed="1"/>
+    <w:lsdException w:name="Table Grid 1" w:semiHidden="1" w:unhideWhenUsed="1"/>
+    <w:lsdException w:name="Table Grid 2" w:semiHidden="1" w:unhideWhenUsed="1"/>
+    <w:lsdException w:name="Table Grid 3" w:semiHidden="1" w:unhideWhenUsed="1"/>
+    <w:lsdException w:name="Table Grid 4" w:semiHidden="1" w:unhideWhenUsed="1"/>
+    <w:lsdException w:name="Table Grid 5" w:semiHidden="1" w:unhideWhenUsed="1"/>
+    <w:lsdException w:name="Table Grid 6" w:semiHidden="1" w:unhideWhenUsed="1"/>
+    <w:lsdException w:name="Table Grid 7" w:semiHidden="1" w:unhideWhenUsed="1"/>
+    <w:lsdException w:name="Table Grid 8" w:semiHidden="1" w:unhideWhenUsed="1"/>
+    <w:lsdException w:name="Table List 1" w:semiHidden="1" w:unhideWhenUsed="1"/>
+    <w:lsdException w:name="Table List 2" w:semiHidden="1" w:unhideWhenUsed="1"/>
+    <w:lsdException w:name="Table List 3" w:semiHidden="1" w:unhideWhenUsed="1"/>
+    <w:lsdException w:name="Table List 4" w:semiHidden="1" w:unhideWhenUsed="1"/>
+    <w:lsdException w:name="Table List 5" w:semiHidden="1" w:unhideWhenUsed="1"/>
+    <w:lsdException w:name="Table List 6" w:semiHidden="1" w:unhideWhenUsed="1"/>
+    <w:lsdException w:name="Table List 7" w:semiHidden="1" w:unhideWhenUsed="1"/>
+    <w:lsdException w:name="Table List 8" w:semiHidden="1" w:unhideWhenUsed="1"/>
+    <w:lsdException w:name="Table 3D effects 1" w:semiHidden="1" w:unhideWhenUsed="1"/>
+    <w:lsdException w:name="Table 3D effects 2" w:semiHidden="1" w:unhideWhenUsed="1"/>
+    <w:lsdException w:name="Table 3D effects 3" w:semiHidden="1" w:unhideWhenUsed="1"/>
+    <w:lsdException w:name="Table Contemporary" w:semiHidden="1" w:unhideWhenUsed="1"/>
+    <w:lsdException w:name="Table Elegant" w:semiHidden="1" w:unhideWhenUsed="1"/>
+    <w:lsdException w:name="Table Professional" w:semiHidden="1" w:unhideWhenUsed="1"/>
+    <w:lsdException w:name="Table Subtle 1" w:semiHidden="1" w:unhideWhenUsed="1"/>
+    <w:lsdException w:name="Table Subtle 2" w:semiHidden="1" w:unhideWhenUsed="1"/>
+    <w:lsdException w:name="Table Web 1" w:semiHidden="1" w:unhideWhenUsed="1"/>
+    <w:lsdException w:name="Table Web 2" w:semiHidden="1" w:unhideWhenUsed="1"/>
+    <w:lsdException w:name="Table Web 3" w:semiHidden="1" w:unhideWhenUsed="1"/>
+    <w:lsdException w:name="Balloon Text" w:semiHidden="1" w:unhideWhenUsed="1"/>
+    <w:lsdException w:name="Table Grid" w:uiPriority="39"/>
+    <w:lsdException w:name="Table Theme" w:semiHidden="1" w:unhideWhenUsed="1"/>
+    <w:lsdException w:name="Placeholder Text" w:semiHidden="1"/>
+    <w:lsdException w:name="No Spacing" w:uiPriority="1" w:qFormat="1"/>
+    <w:lsdException w:name="Light Shading" w:uiPriority="60"/>
+    <w:lsdException w:name="Light List" w:uiPriority="61"/>
+    <w:lsdException w:name="Light Grid" w:uiPriority="62"/>
+    <w:lsdException w:name="Medium Shading 1" w:uiPriority="63"/>
+    <w:lsdException w:name="Medium Shading 2" w:uiPriority="64"/>
+    <w:lsdException w:name="Medium List 1" w:uiPriority="65"/>
+    <w:lsdException w:name="Medium List 2" w:uiPriority="66"/>
+    <w:lsdException w:name="Medium Grid 1" w:uiPriority="67"/>
+    <w:lsdException w:name="Medium Grid 2" w:uiPriority="68"/>
+    <w:lsdException w:name="Medium Grid 3" w:uiPriority="69"/>
+    <w:lsdException w:name="Dark List" w:uiPriority="70"/>
+    <w:lsdException w:name="Colorful Shading" w:uiPriority="71"/>
+    <w:lsdException w:name="Colorful List" w:uiPriority="72"/>
+    <w:lsdException w:name="Colorful Grid" w:uiPriority="73"/>
+    <w:lsdException w:name="Light Shading Accent 1" w:uiPriority="60"/>
+    <w:lsdException w:name="Light List Accent 1" w:uiPriority="61"/>
+    <w:lsdException w:name="Light Grid Accent 1" w:uiPriority="62"/>
+    <w:lsdException w:name="Medium Shading 1 Accent 1" w:uiPriority="63"/>
+    <w:lsdException w:name="Medium Shading 2 Accent 1" w:uiPriority="64"/>
+    <w:lsdException w:name="Medium List 1 Accent 1" w:uiPriority="65"/>
+    <w:lsdException w:name="Revision" w:semiHidden="1"/>
+    <w:lsdException w:name="List Paragraph" w:uiPriority="34" w:qFormat="1"/>
+    <w:lsdException w:name="Quote" w:uiPriority="29" w:qFormat="1"/>
+    <w:lsdException w:name="Intense Quote" w:uiPriority="30" w:qFormat="1"/>
+    <w:lsdException w:name="Medium List 2 Accent 1" w:uiPriority="66"/>
+    <w:lsdException w:name="Medium Grid 1 Accent 1" w:uiPriority="67"/>
+    <w:lsdException w:name="Medium Grid 2 Accent 1" w:uiPriority="68"/>
+    <w:lsdException w:name="Medium Grid 3 Accent 1" w:uiPriority="69"/>
+    <w:lsdException w:name="Dark List Accent 1" w:uiPriority="70"/>
+    <w:lsdException w:name="Colorful Shading Accent 1" w:uiPriority="71"/>
+    <w:lsdException w:name="Colorful List Accent 1" w:uiPriority="72"/>
+    <w:lsdException w:name="Colorful Grid Accent 1" w:uiPriority="73"/>
+    <w:lsdException w:name="Light Shading Accent 2" w:uiPriority="60"/>
+    <w:lsdException w:name="Light List Accent 2" w:uiPriority="61"/>
+    <w:lsdException w:name="Light Grid Accent 2" w:uiPriority="62"/>
+    <w:lsdException w:name="Medium Shading 1 Accent 2" w:uiPriority="63"/>
+    <w:lsdException w:name="Medium Shading 2 Accent 2" w:uiPriority="64"/>
+    <w:lsdException w:name="Medium List 1 Accent 2" w:uiPriority="65"/>
+    <w:lsdException w:name="Medium List 2 Accent 2" w:uiPriority="66"/>
+    <w:lsdException w:name="Medium Grid 1 Accent 2" w:uiPriority="67"/>
+    <w:lsdException w:name="Medium Grid 2 Accent 2" w:uiPriority="68"/>
+    <w:lsdException w:name="Medium Grid 3 Accent 2" w:uiPriority="69"/>
+    <w:lsdException w:name="Dark List Accent 2" w:uiPriority="70"/>
+    <w:lsdException w:name="Colorful Shading Accent 2" w:uiPriority="71"/>
+    <w:lsdException w:name="Colorful List Accent 2" w:uiPriority="72"/>
+    <w:lsdException w:name="Colorful Grid Accent 2" w:uiPriority="73"/>
+    <w:lsdException w:name="Light Shading Accent 3" w:uiPriority="60"/>
+    <w:lsdException w:name="Light List Accent 3" w:uiPriority="61"/>
+    <w:lsdException w:name="Light Grid Accent 3" w:uiPriority="62"/>
+    <w:lsdException w:name="Medium Shading 1 Accent 3" w:uiPriority="63"/>
+    <w:lsdException w:name="Medium Shading 2 Accent 3" w:uiPriority="64"/>
+    <w:lsdException w:name="Medium List 1 Accent 3" w:uiPriority="65"/>
+    <w:lsdException w:name="Medium List 2 Accent 3" w:uiPriority="66"/>
+    <w:lsdException w:name="Medium Grid 1 Accent 3" w:uiPriority="67"/>
+    <w:lsdException w:name="Medium Grid 2 Accent 3" w:uiPriority="68"/>
+    <w:lsdException w:name="Medium Grid 3 Accent 3" w:uiPriority="69"/>
+    <w:lsdException w:name="Dark List Accent 3" w:uiPriority="70"/>
+    <w:lsdException w:name="Colorful Shading Accent 3" w:uiPriority="71"/>
+    <w:lsdException w:name="Colorful List Accent 3" w:uiPriority="72"/>
+    <w:lsdException w:name="Colorful Grid Accent 3" w:uiPriority="73"/>
+    <w:lsdException w:name="Light Shading Accent 4" w:uiPriority="60"/>
+    <w:lsdException w:name="Light List Accent 4" w:uiPriority="61"/>
+    <w:lsdException w:name="Light Grid Accent 4" w:uiPriority="62"/>
+    <w:lsdException w:name="Medium Shading 1 Accent 4" w:uiPriority="63"/>
+    <w:lsdException w:name="Medium Shading 2 Accent 4" w:uiPriority="64"/>
+    <w:lsdException w:name="Medium List 1 Accent 4" w:uiPriority="65"/>
+    <w:lsdException w:name="Medium List 2 Accent 4" w:uiPriority="66"/>
+    <w:lsdException w:name="Medium Grid 1 Accent 4" w:uiPriority="67"/>
+    <w:lsdException w:name="Medium Grid 2 Accent 4" w:uiPriority="68"/>
+    <w:lsdException w:name="Medium Grid 3 Accent 4" w:uiPriority="69"/>
+    <w:lsdException w:name="Dark List Accent 4" w:uiPriority="70"/>
+    <w:lsdException w:name="Colorful Shading Accent 4" w:uiPriority="71"/>
+    <w:lsdException w:name="Colorful List Accent 4" w:uiPriority="72"/>
+    <w:lsdException w:name="Colorful Grid Accent 4" w:uiPriority="73"/>
+    <w:lsdException w:name="Light Shading Accent 5" w:uiPriority="60"/>
+    <w:lsdException w:name="Light List Accent 5" w:uiPriority="61"/>
+    <w:lsdException w:name="Light Grid Accent 5" w:uiPriority="62"/>
+    <w:lsdException w:name="Medium Shading 1 Accent 5" w:uiPriority="63"/>
+    <w:lsdException w:name="Medium Shading 2 Accent 5" w:uiPriority="64"/>
+    <w:lsdException w:name="Medium List 1 Accent 5" w:uiPriority="65"/>
+    <w:lsdException w:name="Medium List 2 Accent 5" w:uiPriority="66"/>
+    <w:lsdException w:name="Medium Grid 1 Accent 5" w:uiPriority="67"/>
+    <w:lsdException w:name="Medium Grid 2 Accent 5" w:uiPriority="68"/>
+    <w:lsdException w:name="Medium Grid 3 Accent 5" w:uiPriority="69"/>
+    <w:lsdException w:name="Dark List Accent 5" w:uiPriority="70"/>
+    <w:lsdException w:name="Colorful Shading Accent 5" w:uiPriority="71"/>
+    <w:lsdException w:name="Colorful List Accent 5" w:uiPriority="72"/>
+    <w:lsdException w:name="Colorful Grid Accent 5" w:uiPriority="73"/>
+    <w:lsdException w:name="Light Shading Accent 6" w:uiPriority="60"/>
+    <w:lsdException w:name="Light List Accent 6" w:uiPriority="61"/>
+    <w:lsdException w:name="Light Grid Accent 6" w:uiPriority="62"/>
+    <w:lsdException w:name="Medium Shading 1 Accent 6" w:uiPriority="63"/>
+    <w:lsdException w:name="Medium Shading 2 Accent 6" w:uiPriority="64"/>
+    <w:lsdException w:name="Medium List 1 Accent 6" w:uiPriority="65"/>
+    <w:lsdException w:name="Medium List 2 Accent 6" w:uiPriority="66"/>
+    <w:lsdException w:name="Medium Grid 1 Accent 6" w:uiPriority="67"/>
+    <w:lsdException w:name="Medium Grid 2 Accent 6" w:uiPriority="68"/>
+    <w:lsdException w:name="Medium Grid 3 Accent 6" w:uiPriority="69"/>
+    <w:lsdException w:name="Dark List Accent 6" w:uiPriority="70"/>
+    <w:lsdException w:name="Colorful Shading Accent 6" w:uiPriority="71"/>
+    <w:lsdException w:name="Colorful List Accent 6" w:uiPriority="72"/>
+    <w:lsdException w:name="Colorful Grid Accent 6" w:uiPriority="73"/>
+    <w:lsdException w:name="Subtle Emphasis" w:uiPriority="19" w:qFormat="1"/>
+    <w:lsdException w:name="Intense Emphasis" w:uiPriority="21" w:qFormat="1"/>
+    <w:lsdException w:name="Subtle Reference" w:uiPriority="31" w:qFormat="1"/>
+    <w:lsdException w:name="Intense Reference" w:uiPriority="32" w:qFormat="1"/>
+    <w:lsdException w:name="Book Title" w:uiPriority="33" w:qFormat="1"/>
+    <w:lsdException w:name="Bibliography" w:semiHidden="1" w:uiPriority="37" w:unhideWhenUsed="1"/>
+    <w:lsdException w:name="TOC Heading" w:semiHidden="1" w:uiPriority="39" w:unhideWhenUsed="1" w:qFormat="1"/>
+    <w:lsdException w:name="Plain Table 1" w:uiPriority="41"/>
+    <w:lsdException w:name="Plain Table 2" w:uiPriority="42"/>
+    <w:lsdException w:name="Plain Table 3" w:uiPriority="43"/>
+    <w:lsdException w:name="Plain Table 4" w:uiPriority="44"/>
+    <w:lsdException w:name="Plain Table 5" w:uiPriority="45"/>
+    <w:lsdException w:name="Grid Table Light" w:uiPriority="40"/>
+    <w:lsdException w:name="Grid Table 1 Light" w:uiPriority="46"/>
+    <w:lsdException w:name="Grid Table 2" w:uiPriority="47"/>
+    <w:lsdException w:name="Grid Table 3" w:uiPriority="48"/>
+    <w:lsdException w:name="Grid Table 4" w:uiPriority="49"/>
+    <w:lsdException w:name="Grid Table 5 Dark" w:uiPriority="50"/>
+    <w:lsdException w:name="Grid Table 6 Colorful" w:uiPriority="51"/>
+    <w:lsdException w:name="Grid Table 7 Colorful" w:uiPriority="52"/>
+    <w:lsdException w:name="Grid Table 1 Light Accent 1" w:uiPriority="46"/>
+    <w:lsdException w:name="Grid Table 2 Accent 1" w:uiPriority="47"/>
+    <w:lsdException w:name="Grid Table 3 Accent 1" w:uiPriority="48"/>
+    <w:lsdException w:name="Grid Table 4 Accent 1" w:uiPriority="49"/>
+    <w:lsdException w:name="Grid Table 5 Dark Accent 1" w:uiPriority="50"/>
+    <w:lsdException w:name="Grid Table 6 Colorful Accent 1" w:uiPriority="51"/>
+    <w:lsdException w:name="Grid Table 7 Colorful Accent 1" w:uiPriority="52"/>
+    <w:lsdException w:name="Grid Table 1 Light Accent 2" w:uiPriority="46"/>
+    <w:lsdException w:name="Grid Table 2 Accent 2" w:uiPriority="47"/>
+    <w:lsdException w:name="Grid Table 3 Accent 2" w:uiPriority="48"/>
+    <w:lsdException w:name="Grid Table 4 Accent 2" w:uiPriority="49"/>
+    <w:lsdException w:name="Grid Table 5 Dark Accent 2" w:uiPriority="50"/>
+    <w:lsdException w:name="Grid Table 6 Colorful Accent 2" w:uiPriority="51"/>
+    <w:lsdException w:name="Grid Table 7 Colorful Accent 2" w:uiPriority="52"/>
+    <w:lsdException w:name="Grid Table 1 Light Accent 3" w:uiPriority="46"/>
+    <w:lsdException w:name="Grid Table 2 Accent 3" w:uiPriority="47"/>
+    <w:lsdException w:name="Grid Table 3 Accent 3" w:uiPriority="48"/>
+    <w:lsdException w:name="Grid Table 4 Accent 3" w:uiPriority="49"/>
+    <w:lsdException w:name="Grid Table 5 Dark Accent 3" w:uiPriority="50"/>
+    <w:lsdException w:name="Grid Table 6 Colorful Accent 3" w:uiPriority="51"/>
+    <w:lsdException w:name="Grid Table 7 Colorful Accent 3" w:uiPriority="52"/>
+    <w:lsdException w:name="Grid Table 1 Light Accent 4" w:uiPriority="46"/>
+    <w:lsdException w:name="Grid Table 2 Accent 4" w:uiPriority="47"/>
+    <w:lsdException w:name="Grid Table 3 Accent 4" w:uiPriority="48"/>
+    <w:lsdException w:name="Grid Table 4 Accent 4" w:uiPriority="49"/>
+    <w:lsdException w:name="Grid Table 5 Dark Accent 4" w:uiPriority="50"/>
+    <w:lsdException w:name="Grid Table 6 Colorful Accent 4" w:uiPriority="51"/>
+    <w:lsdException w:name="Grid Table 7 Colorful Accent 4" w:uiPriority="52"/>
+    <w:lsdException w:name="Grid Table 1 Light Accent 5" w:uiPriority="46"/>
+    <w:lsdException w:name="Grid Table 2 Accent 5" w:uiPriority="47"/>
+    <w:lsdException w:name="Grid Table 3 Accent 5" w:uiPriority="48"/>
+    <w:lsdException w:name="Grid Table 4 Accent 5" w:uiPriority="49"/>
+    <w:lsdException w:name="Grid Table 5 Dark Accent 5" w:uiPriority="50"/>
+    <w:lsdException w:name="Grid Table 6 Colorful Accent 5" w:uiPriority="51"/>
+    <w:lsdException w:name="Grid Table 7 Colorful Accent 5" w:uiPriority="52"/>
+    <w:lsdException w:name="Grid Table 1 Light Accent 6" w:uiPriority="46"/>
+    <w:lsdException w:name="Grid Table 2 Accent 6" w:uiPriority="47"/>
+    <w:lsdException w:name="Grid Table 3 Accent 6" w:uiPriority="48"/>
+    <w:lsdException w:name="Grid Table 4 Accent 6" w:uiPriority="49"/>
+    <w:lsdException w:name="Grid Table 5 Dark Accent 6" w:uiPriority="50"/>
+    <w:lsdException w:name="Grid Table 6 Colorful Accent 6" w:uiPriority="51"/>
+    <w:lsdException w:name="Grid Table 7 Colorful Accent 6" w:uiPriority="52"/>
+    <w:lsdException w:name="List Table 1 Light" w:uiPriority="46"/>
+    <w:lsdException w:name="List Table 2" w:uiPriority="47"/>
+    <w:lsdException w:name="List Table 3" w:uiPriority="48"/>
+    <w:lsdException w:name="List Table 4" w:uiPriority="49"/>
+    <w:lsdException w:name="List Table 5 Dark" w:uiPriority="50"/>
+    <w:lsdException w:name="List Table 6 Colorful" w:uiPriority="51"/>
+    <w:lsdException w:name="List Table 7 Colorful" w:uiPriority="52"/>
+    <w:lsdException w:name="List Table 1 Light Accent 1" w:uiPriority="46"/>
+    <w:lsdException w:name="List Table 2 Accent 1" w:uiPriority="47"/>
+    <w:lsdException w:name="List Table 3 Accent 1" w:uiPriority="48"/>
+    <w:lsdException w:name="List Table 4 Accent 1" w:uiPriority="49"/>
+    <w:lsdException w:name="List Table 5 Dark Accent 1" w:uiPriority="50"/>
+    <w:lsdException w:name="List Table 6 Colorful Accent 1" w:uiPriority="51"/>
+    <w:lsdException w:name="List Table 7 Colorful Accent 1" w:uiPriority="52"/>
+    <w:lsdException w:name="List Table 1 Light Accent 2" w:uiPriority="46"/>
+    <w:lsdException w:name="List Table 2 Accent 2" w:uiPriority="47"/>
+    <w:lsdException w:name="List Table 3 Accent 2" w:uiPriority="48"/>
+    <w:lsdException w:name="List Table 4 Accent 2" w:uiPriority="49"/>
+    <w:lsdException w:name="List Table 5 Dark Accent 2" w:uiPriority="50"/>
+    <w:lsdException w:name="List Table 6 Colorful Accent 2" w:uiPriority="51"/>
+    <w:lsdException w:name="List Table 7 Colorful Accent 2" w:uiPriority="52"/>
+    <w:lsdException w:name="List Table 1 Light Accent 3" w:uiPriority="46"/>
+    <w:lsdException w:name="List Table 2 Accent 3" w:uiPriority="47"/>
+    <w:lsdException w:name="List Table 3 Accent 3" w:uiPriority="48"/>
+    <w:lsdException w:name="List Table 4 Accent 3" w:uiPriority="49"/>
+    <w:lsdException w:name="List Table 5 Dark Accent 3" w:uiPriority="50"/>
+    <w:lsdException w:name="List Table 6 Colorful Accent 3" w:uiPriority="51"/>
+    <w:lsdException w:name="List Table 7 Colorful Accent 3" w:uiPriority="52"/>
+    <w:lsdException w:name="List Table 1 Light Accent 4" w:uiPriority="46"/>
+    <w:lsdException w:name="List Table 2 Accent 4" w:uiPriority="47"/>
+    <w:lsdException w:name="List Table 3 Accent 4" w:uiPriority="48"/>
+    <w:lsdException w:name="List Table 4 Accent 4" w:uiPriority="49"/>
+    <w:lsdException w:name="List Table 5 Dark Accent 4" w:uiPriority="50"/>
+    <w:lsdException w:name="List Table 6 Colorful Accent 4" w:uiPriority="51"/>
+    <w:lsdException w:name="List Table 7 Colorful Accent 4" w:uiPriority="52"/>
+    <w:lsdException w:name="List Table 1 Light Accent 5" w:uiPriority="46"/>
+    <w:lsdException w:name="List Table 2 Accent 5" w:uiPriority="47"/>
+    <w:lsdException w:name="List Table 3 Accent 5" w:uiPriority="48"/>
+    <w:lsdException w:name="List Table 4 Accent 5" w:uiPriority="49"/>
+    <w:lsdException w:name="List Table 5 Dark Accent 5" w:uiPriority="50"/>
+    <w:lsdException w:name="List Table 6 Colorful Accent 5" w:uiPriority="51"/>
+    <w:lsdException w:name="List Table 7 Colorful Accent 5" w:uiPriority="52"/>
+    <w:lsdException w:name="List Table 1 Light Accent 6" w:uiPriority="46"/>
+    <w:lsdException w:name="List Table 2 Accent 6" w:uiPriority="47"/>
+    <w:lsdException w:name="List Table 3 Accent 6" w:uiPriority="48"/>
+    <w:lsdException w:name="List Table 4 Accent 6" w:uiPriority="49"/>
+    <w:lsdException w:name="List Table 5 Dark Accent 6" w:uiPriority="50"/>
+    <w:lsdException w:name="List Table 6 Colorful Accent 6" w:uiPriority="51"/>
+    <w:lsdException w:name="List Table 7 Colorful Accent 6" w:uiPriority="52"/>
   </w:latentStyles>
   <w:style w:type="paragraph" w:default="1" w:styleId="Normal">
     <w:name w:val="Normal"/>
@@ -5095,486 +4723,8 @@
 </w:styles>
 </file>
 
-<file path=word/glossary/stylesWithEffects.xml><?xml version="1.0" encoding="utf-8"?>
-<w:styles xmlns:wpc="http://schemas.microsoft.com/office/word/2010/wordprocessingCanvas" xmlns:mc="http://schemas.openxmlformats.org/markup-compatibility/2006" xmlns:o="urn:schemas-microsoft-com:office:office" xmlns:r="http://schemas.openxmlformats.org/officeDocument/2006/relationships" xmlns:m="http://schemas.openxmlformats.org/officeDocument/2006/math" xmlns:v="urn:schemas-microsoft-com:vml" xmlns:wp14="http://schemas.microsoft.com/office/word/2010/wordprocessingDrawing" xmlns:wp="http://schemas.openxmlformats.org/drawingml/2006/wordprocessingDrawing" xmlns:w10="urn:schemas-microsoft-com:office:word" xmlns:w="http://schemas.openxmlformats.org/wordprocessingml/2006/main" xmlns:w14="http://schemas.microsoft.com/office/word/2010/wordml" xmlns:wpg="http://schemas.microsoft.com/office/word/2010/wordprocessingGroup" xmlns:wpi="http://schemas.microsoft.com/office/word/2010/wordprocessingInk" xmlns:wne="http://schemas.microsoft.com/office/word/2006/wordml" xmlns:wps="http://schemas.microsoft.com/office/word/2010/wordprocessingShape" mc:Ignorable="w14 wp14">
-  <w:docDefaults>
-    <w:rPrDefault>
-      <w:rPr>
-        <w:rFonts w:asciiTheme="minorHAnsi" w:eastAsiaTheme="minorEastAsia" w:hAnsiTheme="minorHAnsi" w:cstheme="minorBidi"/>
-        <w:sz w:val="22"/>
-        <w:szCs w:val="22"/>
-        <w:lang w:val="pt-BR" w:eastAsia="pt-BR" w:bidi="ar-SA"/>
-      </w:rPr>
-    </w:rPrDefault>
-    <w:pPrDefault>
-      <w:pPr>
-        <w:spacing w:after="160" w:line="259" w:lineRule="auto"/>
-      </w:pPr>
-    </w:pPrDefault>
-  </w:docDefaults>
-  <w:latentStyles w:defLockedState="0" w:defUIPriority="99" w:defSemiHidden="1" w:defUnhideWhenUsed="1" w:defQFormat="0" w:count="267">
-    <w:lsdException w:name="Normal" w:semiHidden="0" w:uiPriority="0" w:unhideWhenUsed="0" w:qFormat="1"/>
-    <w:lsdException w:name="heading 1" w:semiHidden="0" w:uiPriority="9" w:unhideWhenUsed="0" w:qFormat="1"/>
-    <w:lsdException w:name="heading 2" w:uiPriority="9" w:qFormat="1"/>
-    <w:lsdException w:name="heading 3" w:uiPriority="9" w:qFormat="1"/>
-    <w:lsdException w:name="heading 4" w:uiPriority="9" w:qFormat="1"/>
-    <w:lsdException w:name="heading 5" w:uiPriority="9" w:qFormat="1"/>
-    <w:lsdException w:name="heading 6" w:uiPriority="9" w:qFormat="1"/>
-    <w:lsdException w:name="heading 7" w:uiPriority="9" w:qFormat="1"/>
-    <w:lsdException w:name="heading 8" w:uiPriority="9" w:qFormat="1"/>
-    <w:lsdException w:name="heading 9" w:uiPriority="9" w:qFormat="1"/>
-    <w:lsdException w:name="toc 1" w:uiPriority="39"/>
-    <w:lsdException w:name="toc 2" w:uiPriority="39"/>
-    <w:lsdException w:name="toc 3" w:uiPriority="39"/>
-    <w:lsdException w:name="toc 4" w:uiPriority="39"/>
-    <w:lsdException w:name="toc 5" w:uiPriority="39"/>
-    <w:lsdException w:name="toc 6" w:uiPriority="39"/>
-    <w:lsdException w:name="toc 7" w:uiPriority="39"/>
-    <w:lsdException w:name="toc 8" w:uiPriority="39"/>
-    <w:lsdException w:name="toc 9" w:uiPriority="39"/>
-    <w:lsdException w:name="caption" w:uiPriority="35" w:qFormat="1"/>
-    <w:lsdException w:name="Title" w:semiHidden="0" w:uiPriority="10" w:unhideWhenUsed="0" w:qFormat="1"/>
-    <w:lsdException w:name="Default Paragraph Font" w:uiPriority="1"/>
-    <w:lsdException w:name="Subtitle" w:semiHidden="0" w:uiPriority="11" w:unhideWhenUsed="0" w:qFormat="1"/>
-    <w:lsdException w:name="Strong" w:semiHidden="0" w:uiPriority="22" w:unhideWhenUsed="0" w:qFormat="1"/>
-    <w:lsdException w:name="Emphasis" w:semiHidden="0" w:uiPriority="20" w:unhideWhenUsed="0" w:qFormat="1"/>
-    <w:lsdException w:name="Table Grid" w:semiHidden="0" w:uiPriority="39" w:unhideWhenUsed="0"/>
-    <w:lsdException w:name="Placeholder Text" w:unhideWhenUsed="0"/>
-    <w:lsdException w:name="No Spacing" w:semiHidden="0" w:uiPriority="1" w:unhideWhenUsed="0" w:qFormat="1"/>
-    <w:lsdException w:name="Light Shading" w:semiHidden="0" w:uiPriority="60" w:unhideWhenUsed="0"/>
-    <w:lsdException w:name="Light List" w:semiHidden="0" w:uiPriority="61" w:unhideWhenUsed="0"/>
-    <w:lsdException w:name="Light Grid" w:semiHidden="0" w:uiPriority="62" w:unhideWhenUsed="0"/>
-    <w:lsdException w:name="Medium Shading 1" w:semiHidden="0" w:uiPriority="63" w:unhideWhenUsed="0"/>
-    <w:lsdException w:name="Medium Shading 2" w:semiHidden="0" w:uiPriority="64" w:unhideWhenUsed="0"/>
-    <w:lsdException w:name="Medium List 1" w:semiHidden="0" w:uiPriority="65" w:unhideWhenUsed="0"/>
-    <w:lsdException w:name="Medium List 2" w:semiHidden="0" w:uiPriority="66" w:unhideWhenUsed="0"/>
-    <w:lsdException w:name="Medium Grid 1" w:semiHidden="0" w:uiPriority="67" w:unhideWhenUsed="0"/>
-    <w:lsdException w:name="Medium Grid 2" w:semiHidden="0" w:uiPriority="68" w:unhideWhenUsed="0"/>
-    <w:lsdException w:name="Medium Grid 3" w:semiHidden="0" w:uiPriority="69" w:unhideWhenUsed="0"/>
-    <w:lsdException w:name="Dark List" w:semiHidden="0" w:uiPriority="70" w:unhideWhenUsed="0"/>
-    <w:lsdException w:name="Colorful Shading" w:semiHidden="0" w:uiPriority="71" w:unhideWhenUsed="0"/>
-    <w:lsdException w:name="Colorful List" w:semiHidden="0" w:uiPriority="72" w:unhideWhenUsed="0"/>
-    <w:lsdException w:name="Colorful Grid" w:semiHidden="0" w:uiPriority="73" w:unhideWhenUsed="0"/>
-    <w:lsdException w:name="Light Shading Accent 1" w:semiHidden="0" w:uiPriority="60" w:unhideWhenUsed="0"/>
-    <w:lsdException w:name="Light List Accent 1" w:semiHidden="0" w:uiPriority="61" w:unhideWhenUsed="0"/>
-    <w:lsdException w:name="Light Grid Accent 1" w:semiHidden="0" w:uiPriority="62" w:unhideWhenUsed="0"/>
-    <w:lsdException w:name="Medium Shading 1 Accent 1" w:semiHidden="0" w:uiPriority="63" w:unhideWhenUsed="0"/>
-    <w:lsdException w:name="Medium Shading 2 Accent 1" w:semiHidden="0" w:uiPriority="64" w:unhideWhenUsed="0"/>
-    <w:lsdException w:name="Medium List 1 Accent 1" w:semiHidden="0" w:uiPriority="65" w:unhideWhenUsed="0"/>
-    <w:lsdException w:name="Revision" w:unhideWhenUsed="0"/>
-    <w:lsdException w:name="List Paragraph" w:semiHidden="0" w:uiPriority="34" w:unhideWhenUsed="0" w:qFormat="1"/>
-    <w:lsdException w:name="Quote" w:semiHidden="0" w:uiPriority="29" w:unhideWhenUsed="0" w:qFormat="1"/>
-    <w:lsdException w:name="Intense Quote" w:semiHidden="0" w:uiPriority="30" w:unhideWhenUsed="0" w:qFormat="1"/>
-    <w:lsdException w:name="Medium List 2 Accent 1" w:semiHidden="0" w:uiPriority="66" w:unhideWhenUsed="0"/>
-    <w:lsdException w:name="Medium Grid 1 Accent 1" w:semiHidden="0" w:uiPriority="67" w:unhideWhenUsed="0"/>
-    <w:lsdException w:name="Medium Grid 2 Accent 1" w:semiHidden="0" w:uiPriority="68" w:unhideWhenUsed="0"/>
-    <w:lsdException w:name="Medium Grid 3 Accent 1" w:semiHidden="0" w:uiPriority="69" w:unhideWhenUsed="0"/>
-    <w:lsdException w:name="Dark List Accent 1" w:semiHidden="0" w:uiPriority="70" w:unhideWhenUsed="0"/>
-    <w:lsdException w:name="Colorful Shading Accent 1" w:semiHidden="0" w:uiPriority="71" w:unhideWhenUsed="0"/>
-    <w:lsdException w:name="Colorful List Accent 1" w:semiHidden="0" w:uiPriority="72" w:unhideWhenUsed="0"/>
-    <w:lsdException w:name="Colorful Grid Accent 1" w:semiHidden="0" w:uiPriority="73" w:unhideWhenUsed="0"/>
-    <w:lsdException w:name="Light Shading Accent 2" w:semiHidden="0" w:uiPriority="60" w:unhideWhenUsed="0"/>
-    <w:lsdException w:name="Light List Accent 2" w:semiHidden="0" w:uiPriority="61" w:unhideWhenUsed="0"/>
-    <w:lsdException w:name="Light Grid Accent 2" w:semiHidden="0" w:uiPriority="62" w:unhideWhenUsed="0"/>
-    <w:lsdException w:name="Medium Shading 1 Accent 2" w:semiHidden="0" w:uiPriority="63" w:unhideWhenUsed="0"/>
-    <w:lsdException w:name="Medium Shading 2 Accent 2" w:semiHidden="0" w:uiPriority="64" w:unhideWhenUsed="0"/>
-    <w:lsdException w:name="Medium List 1 Accent 2" w:semiHidden="0" w:uiPriority="65" w:unhideWhenUsed="0"/>
-    <w:lsdException w:name="Medium List 2 Accent 2" w:semiHidden="0" w:uiPriority="66" w:unhideWhenUsed="0"/>
-    <w:lsdException w:name="Medium Grid 1 Accent 2" w:semiHidden="0" w:uiPriority="67" w:unhideWhenUsed="0"/>
-    <w:lsdException w:name="Medium Grid 2 Accent 2" w:semiHidden="0" w:uiPriority="68" w:unhideWhenUsed="0"/>
-    <w:lsdException w:name="Medium Grid 3 Accent 2" w:semiHidden="0" w:uiPriority="69" w:unhideWhenUsed="0"/>
-    <w:lsdException w:name="Dark List Accent 2" w:semiHidden="0" w:uiPriority="70" w:unhideWhenUsed="0"/>
-    <w:lsdException w:name="Colorful Shading Accent 2" w:semiHidden="0" w:uiPriority="71" w:unhideWhenUsed="0"/>
-    <w:lsdException w:name="Colorful List Accent 2" w:semiHidden="0" w:uiPriority="72" w:unhideWhenUsed="0"/>
-    <w:lsdException w:name="Colorful Grid Accent 2" w:semiHidden="0" w:uiPriority="73" w:unhideWhenUsed="0"/>
-    <w:lsdException w:name="Light Shading Accent 3" w:semiHidden="0" w:uiPriority="60" w:unhideWhenUsed="0"/>
-    <w:lsdException w:name="Light List Accent 3" w:semiHidden="0" w:uiPriority="61" w:unhideWhenUsed="0"/>
-    <w:lsdException w:name="Light Grid Accent 3" w:semiHidden="0" w:uiPriority="62" w:unhideWhenUsed="0"/>
-    <w:lsdException w:name="Medium Shading 1 Accent 3" w:semiHidden="0" w:uiPriority="63" w:unhideWhenUsed="0"/>
-    <w:lsdException w:name="Medium Shading 2 Accent 3" w:semiHidden="0" w:uiPriority="64" w:unhideWhenUsed="0"/>
-    <w:lsdException w:name="Medium List 1 Accent 3" w:semiHidden="0" w:uiPriority="65" w:unhideWhenUsed="0"/>
-    <w:lsdException w:name="Medium List 2 Accent 3" w:semiHidden="0" w:uiPriority="66" w:unhideWhenUsed="0"/>
-    <w:lsdException w:name="Medium Grid 1 Accent 3" w:semiHidden="0" w:uiPriority="67" w:unhideWhenUsed="0"/>
-    <w:lsdException w:name="Medium Grid 2 Accent 3" w:semiHidden="0" w:uiPriority="68" w:unhideWhenUsed="0"/>
-    <w:lsdException w:name="Medium Grid 3 Accent 3" w:semiHidden="0" w:uiPriority="69" w:unhideWhenUsed="0"/>
-    <w:lsdException w:name="Dark List Accent 3" w:semiHidden="0" w:uiPriority="70" w:unhideWhenUsed="0"/>
-    <w:lsdException w:name="Colorful Shading Accent 3" w:semiHidden="0" w:uiPriority="71" w:unhideWhenUsed="0"/>
-    <w:lsdException w:name="Colorful List Accent 3" w:semiHidden="0" w:uiPriority="72" w:unhideWhenUsed="0"/>
-    <w:lsdException w:name="Colorful Grid Accent 3" w:semiHidden="0" w:uiPriority="73" w:unhideWhenUsed="0"/>
-    <w:lsdException w:name="Light Shading Accent 4" w:semiHidden="0" w:uiPriority="60" w:unhideWhenUsed="0"/>
-    <w:lsdException w:name="Light List Accent 4" w:semiHidden="0" w:uiPriority="61" w:unhideWhenUsed="0"/>
-    <w:lsdException w:name="Light Grid Accent 4" w:semiHidden="0" w:uiPriority="62" w:unhideWhenUsed="0"/>
-    <w:lsdException w:name="Medium Shading 1 Accent 4" w:semiHidden="0" w:uiPriority="63" w:unhideWhenUsed="0"/>
-    <w:lsdException w:name="Medium Shading 2 Accent 4" w:semiHidden="0" w:uiPriority="64" w:unhideWhenUsed="0"/>
-    <w:lsdException w:name="Medium List 1 Accent 4" w:semiHidden="0" w:uiPriority="65" w:unhideWhenUsed="0"/>
-    <w:lsdException w:name="Medium List 2 Accent 4" w:semiHidden="0" w:uiPriority="66" w:unhideWhenUsed="0"/>
-    <w:lsdException w:name="Medium Grid 1 Accent 4" w:semiHidden="0" w:uiPriority="67" w:unhideWhenUsed="0"/>
-    <w:lsdException w:name="Medium Grid 2 Accent 4" w:semiHidden="0" w:uiPriority="68" w:unhideWhenUsed="0"/>
-    <w:lsdException w:name="Medium Grid 3 Accent 4" w:semiHidden="0" w:uiPriority="69" w:unhideWhenUsed="0"/>
-    <w:lsdException w:name="Dark List Accent 4" w:semiHidden="0" w:uiPriority="70" w:unhideWhenUsed="0"/>
-    <w:lsdException w:name="Colorful Shading Accent 4" w:semiHidden="0" w:uiPriority="71" w:unhideWhenUsed="0"/>
-    <w:lsdException w:name="Colorful List Accent 4" w:semiHidden="0" w:uiPriority="72" w:unhideWhenUsed="0"/>
-    <w:lsdException w:name="Colorful Grid Accent 4" w:semiHidden="0" w:uiPriority="73" w:unhideWhenUsed="0"/>
-    <w:lsdException w:name="Light Shading Accent 5" w:semiHidden="0" w:uiPriority="60" w:unhideWhenUsed="0"/>
-    <w:lsdException w:name="Light List Accent 5" w:semiHidden="0" w:uiPriority="61" w:unhideWhenUsed="0"/>
-    <w:lsdException w:name="Light Grid Accent 5" w:semiHidden="0" w:uiPriority="62" w:unhideWhenUsed="0"/>
-    <w:lsdException w:name="Medium Shading 1 Accent 5" w:semiHidden="0" w:uiPriority="63" w:unhideWhenUsed="0"/>
-    <w:lsdException w:name="Medium Shading 2 Accent 5" w:semiHidden="0" w:uiPriority="64" w:unhideWhenUsed="0"/>
-    <w:lsdException w:name="Medium List 1 Accent 5" w:semiHidden="0" w:uiPriority="65" w:unhideWhenUsed="0"/>
-    <w:lsdException w:name="Medium List 2 Accent 5" w:semiHidden="0" w:uiPriority="66" w:unhideWhenUsed="0"/>
-    <w:lsdException w:name="Medium Grid 1 Accent 5" w:semiHidden="0" w:uiPriority="67" w:unhideWhenUsed="0"/>
-    <w:lsdException w:name="Medium Grid 2 Accent 5" w:semiHidden="0" w:uiPriority="68" w:unhideWhenUsed="0"/>
-    <w:lsdException w:name="Medium Grid 3 Accent 5" w:semiHidden="0" w:uiPriority="69" w:unhideWhenUsed="0"/>
-    <w:lsdException w:name="Dark List Accent 5" w:semiHidden="0" w:uiPriority="70" w:unhideWhenUsed="0"/>
-    <w:lsdException w:name="Colorful Shading Accent 5" w:semiHidden="0" w:uiPriority="71" w:unhideWhenUsed="0"/>
-    <w:lsdException w:name="Colorful List Accent 5" w:semiHidden="0" w:uiPriority="72" w:unhideWhenUsed="0"/>
-    <w:lsdException w:name="Colorful Grid Accent 5" w:semiHidden="0" w:uiPriority="73" w:unhideWhenUsed="0"/>
-    <w:lsdException w:name="Light Shading Accent 6" w:semiHidden="0" w:uiPriority="60" w:unhideWhenUsed="0"/>
-    <w:lsdException w:name="Light List Accent 6" w:semiHidden="0" w:uiPriority="61" w:unhideWhenUsed="0"/>
-    <w:lsdException w:name="Light Grid Accent 6" w:semiHidden="0" w:uiPriority="62" w:unhideWhenUsed="0"/>
-    <w:lsdException w:name="Medium Shading 1 Accent 6" w:semiHidden="0" w:uiPriority="63" w:unhideWhenUsed="0"/>
-    <w:lsdException w:name="Medium Shading 2 Accent 6" w:semiHidden="0" w:uiPriority="64" w:unhideWhenUsed="0"/>
-    <w:lsdException w:name="Medium List 1 Accent 6" w:semiHidden="0" w:uiPriority="65" w:unhideWhenUsed="0"/>
-    <w:lsdException w:name="Medium List 2 Accent 6" w:semiHidden="0" w:uiPriority="66" w:unhideWhenUsed="0"/>
-    <w:lsdException w:name="Medium Grid 1 Accent 6" w:semiHidden="0" w:uiPriority="67" w:unhideWhenUsed="0"/>
-    <w:lsdException w:name="Medium Grid 2 Accent 6" w:semiHidden="0" w:uiPriority="68" w:unhideWhenUsed="0"/>
-    <w:lsdException w:name="Medium Grid 3 Accent 6" w:semiHidden="0" w:uiPriority="69" w:unhideWhenUsed="0"/>
-    <w:lsdException w:name="Dark List Accent 6" w:semiHidden="0" w:uiPriority="70" w:unhideWhenUsed="0"/>
-    <w:lsdException w:name="Colorful Shading Accent 6" w:semiHidden="0" w:uiPriority="71" w:unhideWhenUsed="0"/>
-    <w:lsdException w:name="Colorful List Accent 6" w:semiHidden="0" w:uiPriority="72" w:unhideWhenUsed="0"/>
-    <w:lsdException w:name="Colorful Grid Accent 6" w:semiHidden="0" w:uiPriority="73" w:unhideWhenUsed="0"/>
-    <w:lsdException w:name="Subtle Emphasis" w:semiHidden="0" w:uiPriority="19" w:unhideWhenUsed="0" w:qFormat="1"/>
-    <w:lsdException w:name="Intense Emphasis" w:semiHidden="0" w:uiPriority="21" w:unhideWhenUsed="0" w:qFormat="1"/>
-    <w:lsdException w:name="Subtle Reference" w:semiHidden="0" w:uiPriority="31" w:unhideWhenUsed="0" w:qFormat="1"/>
-    <w:lsdException w:name="Intense Reference" w:semiHidden="0" w:uiPriority="32" w:unhideWhenUsed="0" w:qFormat="1"/>
-    <w:lsdException w:name="Book Title" w:semiHidden="0" w:uiPriority="33" w:unhideWhenUsed="0" w:qFormat="1"/>
-    <w:lsdException w:name="Bibliography" w:uiPriority="37"/>
-    <w:lsdException w:name="TOC Heading" w:uiPriority="39" w:qFormat="1"/>
-  </w:latentStyles>
-  <w:style w:type="paragraph" w:default="1" w:styleId="Normal">
-    <w:name w:val="Normal"/>
-    <w:qFormat/>
-  </w:style>
-  <w:style w:type="character" w:default="1" w:styleId="Fontepargpadro">
-    <w:name w:val="Default Paragraph Font"/>
-    <w:uiPriority w:val="1"/>
-    <w:semiHidden/>
-    <w:unhideWhenUsed/>
-  </w:style>
-  <w:style w:type="table" w:default="1" w:styleId="Tabelanormal">
-    <w:name w:val="Normal Table"/>
-    <w:uiPriority w:val="99"/>
-    <w:semiHidden/>
-    <w:unhideWhenUsed/>
-    <w:tblPr>
-      <w:tblInd w:w="0" w:type="dxa"/>
-      <w:tblCellMar>
-        <w:top w:w="0" w:type="dxa"/>
-        <w:left w:w="108" w:type="dxa"/>
-        <w:bottom w:w="0" w:type="dxa"/>
-        <w:right w:w="108" w:type="dxa"/>
-      </w:tblCellMar>
-    </w:tblPr>
-  </w:style>
-  <w:style w:type="numbering" w:default="1" w:styleId="Semlista">
-    <w:name w:val="No List"/>
-    <w:uiPriority w:val="99"/>
-    <w:semiHidden/>
-    <w:unhideWhenUsed/>
-  </w:style>
-  <w:style w:type="character" w:styleId="TextodoEspaoReservado">
-    <w:name w:val="Placeholder Text"/>
-    <w:basedOn w:val="Fontepargpadro"/>
-    <w:uiPriority w:val="99"/>
-    <w:semiHidden/>
-    <w:rsid w:val="00642C9B"/>
-  </w:style>
-  <w:style w:type="paragraph" w:customStyle="1" w:styleId="AE3B2970434E4E129F84336F36FF5C5C">
-    <w:name w:val="AE3B2970434E4E129F84336F36FF5C5C"/>
-    <w:rsid w:val="00CB4CC0"/>
-    <w:pPr>
-      <w:suppressAutoHyphens/>
-      <w:spacing w:after="0" w:line="240" w:lineRule="auto"/>
-    </w:pPr>
-    <w:rPr>
-      <w:rFonts w:ascii="Times New Roman" w:eastAsia="Times New Roman" w:hAnsi="Times New Roman" w:cs="Times New Roman"/>
-      <w:sz w:val="24"/>
-      <w:szCs w:val="24"/>
-      <w:lang w:eastAsia="ar-SA"/>
-    </w:rPr>
-  </w:style>
-  <w:style w:type="paragraph" w:customStyle="1" w:styleId="AE3B2970434E4E129F84336F36FF5C5C1">
-    <w:name w:val="AE3B2970434E4E129F84336F36FF5C5C1"/>
-    <w:rsid w:val="004C73DD"/>
-    <w:pPr>
-      <w:suppressAutoHyphens/>
-      <w:spacing w:after="0" w:line="240" w:lineRule="auto"/>
-    </w:pPr>
-    <w:rPr>
-      <w:rFonts w:ascii="Times New Roman" w:eastAsia="Times New Roman" w:hAnsi="Times New Roman" w:cs="Times New Roman"/>
-      <w:sz w:val="24"/>
-      <w:szCs w:val="24"/>
-      <w:lang w:eastAsia="ar-SA"/>
-    </w:rPr>
-  </w:style>
-  <w:style w:type="paragraph" w:customStyle="1" w:styleId="0BCE4557E8364D29A6FF894568B092E1">
-    <w:name w:val="0BCE4557E8364D29A6FF894568B092E1"/>
-    <w:rsid w:val="004C73DD"/>
-    <w:pPr>
-      <w:suppressAutoHyphens/>
-      <w:spacing w:after="0" w:line="240" w:lineRule="auto"/>
-    </w:pPr>
-    <w:rPr>
-      <w:rFonts w:ascii="Times New Roman" w:eastAsia="Times New Roman" w:hAnsi="Times New Roman" w:cs="Times New Roman"/>
-      <w:sz w:val="24"/>
-      <w:szCs w:val="24"/>
-      <w:lang w:eastAsia="ar-SA"/>
-    </w:rPr>
-  </w:style>
-  <w:style w:type="paragraph" w:customStyle="1" w:styleId="16E7230DF2C14F29A8C13E71E61EEA72">
-    <w:name w:val="16E7230DF2C14F29A8C13E71E61EEA72"/>
-    <w:rsid w:val="004C73DD"/>
-    <w:pPr>
-      <w:suppressAutoHyphens/>
-      <w:spacing w:after="0" w:line="240" w:lineRule="auto"/>
-    </w:pPr>
-    <w:rPr>
-      <w:rFonts w:ascii="Times New Roman" w:eastAsia="Times New Roman" w:hAnsi="Times New Roman" w:cs="Times New Roman"/>
-      <w:sz w:val="24"/>
-      <w:szCs w:val="24"/>
-      <w:lang w:eastAsia="ar-SA"/>
-    </w:rPr>
-  </w:style>
-  <w:style w:type="paragraph" w:customStyle="1" w:styleId="76191E372283468E99679A3D4144ED49">
-    <w:name w:val="76191E372283468E99679A3D4144ED49"/>
-    <w:rsid w:val="004C73DD"/>
-    <w:pPr>
-      <w:suppressAutoHyphens/>
-      <w:spacing w:after="0" w:line="240" w:lineRule="auto"/>
-    </w:pPr>
-    <w:rPr>
-      <w:rFonts w:ascii="Times New Roman" w:eastAsia="Times New Roman" w:hAnsi="Times New Roman" w:cs="Times New Roman"/>
-      <w:sz w:val="24"/>
-      <w:szCs w:val="24"/>
-      <w:lang w:eastAsia="ar-SA"/>
-    </w:rPr>
-  </w:style>
-  <w:style w:type="paragraph" w:customStyle="1" w:styleId="3996967EA28147B3AFAB293D5319EA42">
-    <w:name w:val="3996967EA28147B3AFAB293D5319EA42"/>
-    <w:rsid w:val="004C73DD"/>
-    <w:pPr>
-      <w:suppressAutoHyphens/>
-      <w:spacing w:after="0" w:line="240" w:lineRule="auto"/>
-    </w:pPr>
-    <w:rPr>
-      <w:rFonts w:ascii="Times New Roman" w:eastAsia="Times New Roman" w:hAnsi="Times New Roman" w:cs="Times New Roman"/>
-      <w:sz w:val="24"/>
-      <w:szCs w:val="24"/>
-      <w:lang w:eastAsia="ar-SA"/>
-    </w:rPr>
-  </w:style>
-  <w:style w:type="paragraph" w:customStyle="1" w:styleId="AE44644F61F2495CB9B1207860B7F7C0">
-    <w:name w:val="AE44644F61F2495CB9B1207860B7F7C0"/>
-    <w:rsid w:val="004C73DD"/>
-    <w:pPr>
-      <w:suppressAutoHyphens/>
-      <w:spacing w:after="0" w:line="240" w:lineRule="auto"/>
-    </w:pPr>
-    <w:rPr>
-      <w:rFonts w:ascii="Times New Roman" w:eastAsia="Times New Roman" w:hAnsi="Times New Roman" w:cs="Times New Roman"/>
-      <w:sz w:val="24"/>
-      <w:szCs w:val="24"/>
-      <w:lang w:eastAsia="ar-SA"/>
-    </w:rPr>
-  </w:style>
-  <w:style w:type="paragraph" w:customStyle="1" w:styleId="FF0ED1708FF945F8B63B2364AC9AD131">
-    <w:name w:val="FF0ED1708FF945F8B63B2364AC9AD131"/>
-    <w:rsid w:val="004C73DD"/>
-    <w:pPr>
-      <w:suppressAutoHyphens/>
-      <w:spacing w:after="0" w:line="240" w:lineRule="auto"/>
-    </w:pPr>
-    <w:rPr>
-      <w:rFonts w:ascii="Times New Roman" w:eastAsia="Times New Roman" w:hAnsi="Times New Roman" w:cs="Times New Roman"/>
-      <w:sz w:val="24"/>
-      <w:szCs w:val="24"/>
-      <w:lang w:eastAsia="ar-SA"/>
-    </w:rPr>
-  </w:style>
-  <w:style w:type="paragraph" w:customStyle="1" w:styleId="D0C201944EFD4A9EA35C07BA7DCCCD3C">
-    <w:name w:val="D0C201944EFD4A9EA35C07BA7DCCCD3C"/>
-    <w:rsid w:val="004C73DD"/>
-    <w:pPr>
-      <w:suppressAutoHyphens/>
-      <w:spacing w:after="0" w:line="240" w:lineRule="auto"/>
-    </w:pPr>
-    <w:rPr>
-      <w:rFonts w:ascii="Times New Roman" w:eastAsia="Times New Roman" w:hAnsi="Times New Roman" w:cs="Times New Roman"/>
-      <w:sz w:val="24"/>
-      <w:szCs w:val="24"/>
-      <w:lang w:eastAsia="ar-SA"/>
-    </w:rPr>
-  </w:style>
-  <w:style w:type="paragraph" w:customStyle="1" w:styleId="BFE43166E44E4885A6C05CDFFB00E63E">
-    <w:name w:val="BFE43166E44E4885A6C05CDFFB00E63E"/>
-    <w:rsid w:val="004C73DD"/>
-    <w:pPr>
-      <w:suppressAutoHyphens/>
-      <w:spacing w:after="0" w:line="240" w:lineRule="auto"/>
-    </w:pPr>
-    <w:rPr>
-      <w:rFonts w:ascii="Times New Roman" w:eastAsia="Times New Roman" w:hAnsi="Times New Roman" w:cs="Times New Roman"/>
-      <w:sz w:val="24"/>
-      <w:szCs w:val="24"/>
-      <w:lang w:eastAsia="ar-SA"/>
-    </w:rPr>
-  </w:style>
-  <w:style w:type="paragraph" w:customStyle="1" w:styleId="FA513D4867FD4E5B9FBAC272EFAECEE3">
-    <w:name w:val="FA513D4867FD4E5B9FBAC272EFAECEE3"/>
-    <w:rsid w:val="004C73DD"/>
-    <w:pPr>
-      <w:suppressAutoHyphens/>
-      <w:spacing w:after="0" w:line="240" w:lineRule="auto"/>
-    </w:pPr>
-    <w:rPr>
-      <w:rFonts w:ascii="Times New Roman" w:eastAsia="Times New Roman" w:hAnsi="Times New Roman" w:cs="Times New Roman"/>
-      <w:sz w:val="24"/>
-      <w:szCs w:val="24"/>
-      <w:lang w:eastAsia="ar-SA"/>
-    </w:rPr>
-  </w:style>
-  <w:style w:type="paragraph" w:customStyle="1" w:styleId="90ECE87DF9DA4713838A675023C4479B">
-    <w:name w:val="90ECE87DF9DA4713838A675023C4479B"/>
-    <w:rsid w:val="00A13F0B"/>
-  </w:style>
-  <w:style w:type="paragraph" w:customStyle="1" w:styleId="5CC6A0476FB347D883A299AD4A0DE839">
-    <w:name w:val="5CC6A0476FB347D883A299AD4A0DE839"/>
-    <w:rsid w:val="00A13F0B"/>
-  </w:style>
-  <w:style w:type="paragraph" w:customStyle="1" w:styleId="F3A734D49B1A4290A640FE5B9FF63EAA">
-    <w:name w:val="F3A734D49B1A4290A640FE5B9FF63EAA"/>
-    <w:rsid w:val="00A13F0B"/>
-  </w:style>
-  <w:style w:type="paragraph" w:customStyle="1" w:styleId="FDCBDFCC38DC46FFB5FF7A40964AA22E">
-    <w:name w:val="FDCBDFCC38DC46FFB5FF7A40964AA22E"/>
-    <w:rsid w:val="004D5916"/>
-  </w:style>
-  <w:style w:type="paragraph" w:customStyle="1" w:styleId="426582EE132E4172A4B570FC589B0CD5">
-    <w:name w:val="426582EE132E4172A4B570FC589B0CD5"/>
-    <w:rsid w:val="004D5916"/>
-  </w:style>
-  <w:style w:type="paragraph" w:customStyle="1" w:styleId="5DD148D630C846A0A61B16EAAC0AF8DC">
-    <w:name w:val="5DD148D630C846A0A61B16EAAC0AF8DC"/>
-    <w:rsid w:val="004D5916"/>
-  </w:style>
-  <w:style w:type="paragraph" w:customStyle="1" w:styleId="9EA4DF63033241E0A5F2705283147ABE">
-    <w:name w:val="9EA4DF63033241E0A5F2705283147ABE"/>
-    <w:rsid w:val="004D5916"/>
-  </w:style>
-  <w:style w:type="paragraph" w:customStyle="1" w:styleId="7F62D037F79D4146BE044314F7F88D3D">
-    <w:name w:val="7F62D037F79D4146BE044314F7F88D3D"/>
-    <w:rsid w:val="004D5916"/>
-  </w:style>
-  <w:style w:type="paragraph" w:customStyle="1" w:styleId="8D8EE3AD1A8345D2B6B061C50061CC25">
-    <w:name w:val="8D8EE3AD1A8345D2B6B061C50061CC25"/>
-    <w:rsid w:val="004D5916"/>
-  </w:style>
-  <w:style w:type="paragraph" w:customStyle="1" w:styleId="D0BD3A1D3ED0406F8340114505EBC9DE">
-    <w:name w:val="D0BD3A1D3ED0406F8340114505EBC9DE"/>
-    <w:rsid w:val="004D5916"/>
-  </w:style>
-  <w:style w:type="paragraph" w:customStyle="1" w:styleId="50D990EAC22D461BA225B79EC7F7AC53">
-    <w:name w:val="50D990EAC22D461BA225B79EC7F7AC53"/>
-    <w:rsid w:val="004D5916"/>
-  </w:style>
-  <w:style w:type="paragraph" w:customStyle="1" w:styleId="43A24A17270B464492F98005873F77CD">
-    <w:name w:val="43A24A17270B464492F98005873F77CD"/>
-    <w:rsid w:val="004D5916"/>
-  </w:style>
-  <w:style w:type="paragraph" w:customStyle="1" w:styleId="FA5BBA52777B447BB3C4125592C91816">
-    <w:name w:val="FA5BBA52777B447BB3C4125592C91816"/>
-    <w:rsid w:val="004D5916"/>
-  </w:style>
-  <w:style w:type="paragraph" w:customStyle="1" w:styleId="968A7396C1AC4873B7A9B980CDA6E793">
-    <w:name w:val="968A7396C1AC4873B7A9B980CDA6E793"/>
-    <w:rsid w:val="004D5916"/>
-  </w:style>
-  <w:style w:type="paragraph" w:customStyle="1" w:styleId="848C79B3393643CD81A46F500879D31E">
-    <w:name w:val="848C79B3393643CD81A46F500879D31E"/>
-    <w:rsid w:val="004D5916"/>
-  </w:style>
-  <w:style w:type="paragraph" w:customStyle="1" w:styleId="847FA3F70997422CB1BE33B95DA520B9">
-    <w:name w:val="847FA3F70997422CB1BE33B95DA520B9"/>
-    <w:rsid w:val="004D5916"/>
-  </w:style>
-  <w:style w:type="paragraph" w:customStyle="1" w:styleId="5E9B58B144C440649ACC3AF79106EE6C">
-    <w:name w:val="5E9B58B144C440649ACC3AF79106EE6C"/>
-    <w:rsid w:val="004D5916"/>
-  </w:style>
-  <w:style w:type="paragraph" w:customStyle="1" w:styleId="0FC391C41EDB46A9AE9FA28E3A95D857">
-    <w:name w:val="0FC391C41EDB46A9AE9FA28E3A95D857"/>
-    <w:rsid w:val="004D5916"/>
-  </w:style>
-  <w:style w:type="paragraph" w:customStyle="1" w:styleId="A1B7B5E385964DE589673AA535D80BDE">
-    <w:name w:val="A1B7B5E385964DE589673AA535D80BDE"/>
-    <w:rsid w:val="004D5916"/>
-  </w:style>
-  <w:style w:type="paragraph" w:customStyle="1" w:styleId="2FA655103437469A84040F63F462CBA4">
-    <w:name w:val="2FA655103437469A84040F63F462CBA4"/>
-    <w:rsid w:val="004D5916"/>
-  </w:style>
-  <w:style w:type="paragraph" w:customStyle="1" w:styleId="B12FD2057B06487BAE6BB067F3808821">
-    <w:name w:val="B12FD2057B06487BAE6BB067F3808821"/>
-    <w:rsid w:val="004D5916"/>
-  </w:style>
-  <w:style w:type="paragraph" w:customStyle="1" w:styleId="F3756C7E3EE34E12BE24C729EAD330F5">
-    <w:name w:val="F3756C7E3EE34E12BE24C729EAD330F5"/>
-    <w:rsid w:val="004D5916"/>
-  </w:style>
-  <w:style w:type="paragraph" w:customStyle="1" w:styleId="433597225D8640A1BF5380A98B68B474">
-    <w:name w:val="433597225D8640A1BF5380A98B68B474"/>
-    <w:rsid w:val="004D5916"/>
-  </w:style>
-  <w:style w:type="paragraph" w:customStyle="1" w:styleId="51C501E9CFA84D27BEDF93B4252DA282">
-    <w:name w:val="51C501E9CFA84D27BEDF93B4252DA282"/>
-    <w:rsid w:val="00642C9B"/>
-    <w:pPr>
-      <w:spacing w:after="200" w:line="276" w:lineRule="auto"/>
-    </w:pPr>
-  </w:style>
-  <w:style w:type="paragraph" w:customStyle="1" w:styleId="7DD067D18AB5480FB50765902BF1C561">
-    <w:name w:val="7DD067D18AB5480FB50765902BF1C561"/>
-    <w:rsid w:val="00642C9B"/>
-    <w:pPr>
-      <w:spacing w:after="200" w:line="276" w:lineRule="auto"/>
-    </w:pPr>
-  </w:style>
-  <w:style w:type="paragraph" w:customStyle="1" w:styleId="545266DF401B47E69304FABD16AA2438">
-    <w:name w:val="545266DF401B47E69304FABD16AA2438"/>
-    <w:rsid w:val="00642C9B"/>
-    <w:pPr>
-      <w:spacing w:after="200" w:line="276" w:lineRule="auto"/>
-    </w:pPr>
-  </w:style>
-  <w:style w:type="paragraph" w:customStyle="1" w:styleId="D9D70FDCAB9E435BA0205621F2AC99ED">
-    <w:name w:val="D9D70FDCAB9E435BA0205621F2AC99ED"/>
-    <w:rsid w:val="00642C9B"/>
-    <w:pPr>
-      <w:spacing w:after="200" w:line="276" w:lineRule="auto"/>
-    </w:pPr>
-  </w:style>
-  <w:style w:type="paragraph" w:customStyle="1" w:styleId="033063BDD29741B38BF81408706504EB">
-    <w:name w:val="033063BDD29741B38BF81408706504EB"/>
-    <w:rsid w:val="00642C9B"/>
-    <w:pPr>
-      <w:spacing w:after="200" w:line="276" w:lineRule="auto"/>
-    </w:pPr>
-  </w:style>
-</w:styles>
-</file>
-
 <file path=word/glossary/webSettings.xml><?xml version="1.0" encoding="utf-8"?>
-<w:webSettings xmlns:mc="http://schemas.openxmlformats.org/markup-compatibility/2006" xmlns:r="http://schemas.openxmlformats.org/officeDocument/2006/relationships" xmlns:w="http://schemas.openxmlformats.org/wordprocessingml/2006/main" xmlns:w14="http://schemas.microsoft.com/office/word/2010/wordml" mc:Ignorable="w14">
+<w:webSettings xmlns:mc="http://schemas.openxmlformats.org/markup-compatibility/2006" xmlns:r="http://schemas.openxmlformats.org/officeDocument/2006/relationships" xmlns:w="http://schemas.openxmlformats.org/wordprocessingml/2006/main" xmlns:w14="http://schemas.microsoft.com/office/word/2010/wordml" xmlns:w15="http://schemas.microsoft.com/office/word/2012/wordml" mc:Ignorable="w14 w15">
   <w:optimizeForBrowser/>
   <w:allowPNG/>
 </w:webSettings>
@@ -5869,7 +5019,7 @@
   <a:extraClrSchemeLst/>
   <a:extLst>
     <a:ext uri="{05A4C25C-085E-4340-85A3-A5531E510DB2}">
-      <thm15:themeFamily xmlns:thm15="http://schemas.microsoft.com/office/thememl/2012/main" xmlns="" name="Office Theme" id="{62F939B6-93AF-4DB8-9C6B-D6C7DFDC589F}" vid="{4A3C46E8-61CC-4603-A589-7422A47A8E4A}"/>
+      <thm15:themeFamily xmlns:thm15="http://schemas.microsoft.com/office/thememl/2012/main" name="Office Theme" id="{62F939B6-93AF-4DB8-9C6B-D6C7DFDC589F}" vid="{4A3C46E8-61CC-4603-A589-7422A47A8E4A}"/>
     </a:ext>
   </a:extLst>
 </a:theme>

</xml_diff>